<commit_message>
Port my portfolio to Github
</commit_message>
<xml_diff>
--- a/Groepsproject/Fontys - Projectplan - Template v2.0.docx
+++ b/Groepsproject/Fontys - Projectplan - Template v2.0.docx
@@ -1,6 +1,6 @@
 
 <file path=word/document.xml><?xml version="1.0" encoding="utf-8"?>
-<w:document xmlns:wpc="http://schemas.microsoft.com/office/word/2010/wordprocessingCanvas" xmlns:cx="http://schemas.microsoft.com/office/drawing/2014/chartex" xmlns:cx1="http://schemas.microsoft.com/office/drawing/2015/9/8/chartex" xmlns:cx2="http://schemas.microsoft.com/office/drawing/2015/10/21/chartex" xmlns:cx3="http://schemas.microsoft.com/office/drawing/2016/5/9/chartex" xmlns:cx4="http://schemas.microsoft.com/office/drawing/2016/5/10/chartex" xmlns:cx5="http://schemas.microsoft.com/office/drawing/2016/5/11/chartex" xmlns:cx6="http://schemas.microsoft.com/office/drawing/2016/5/12/chartex" xmlns:cx7="http://schemas.microsoft.com/office/drawing/2016/5/13/chartex" xmlns:cx8="http://schemas.microsoft.com/office/drawing/2016/5/14/chartex" xmlns:mc="http://schemas.openxmlformats.org/markup-compatibility/2006" xmlns:aink="http://schemas.microsoft.com/office/drawing/2016/ink" xmlns:am3d="http://schemas.microsoft.com/office/drawing/2017/model3d" xmlns:o="urn:schemas-microsoft-com:office:office" xmlns:r="http://schemas.openxmlformats.org/officeDocument/2006/relationships" xmlns:m="http://schemas.openxmlformats.org/officeDocument/2006/math" xmlns:v="urn:schemas-microsoft-com:vml" xmlns:wp14="http://schemas.microsoft.com/office/word/2010/wordprocessingDrawing" xmlns:wp="http://schemas.openxmlformats.org/drawingml/2006/wordprocessingDrawing" xmlns:w10="urn:schemas-microsoft-com:office:word" xmlns:w="http://schemas.openxmlformats.org/wordprocessingml/2006/main" xmlns:w14="http://schemas.microsoft.com/office/word/2010/wordml" xmlns:w15="http://schemas.microsoft.com/office/word/2012/wordml" xmlns:w16cex="http://schemas.microsoft.com/office/word/2018/wordml/cex" xmlns:w16cid="http://schemas.microsoft.com/office/word/2016/wordml/cid" xmlns:w16="http://schemas.microsoft.com/office/word/2018/wordml" xmlns:w16sdtdh="http://schemas.microsoft.com/office/word/2020/wordml/sdtdatahash" xmlns:w16se="http://schemas.microsoft.com/office/word/2015/wordml/symex" xmlns:wpg="http://schemas.microsoft.com/office/word/2010/wordprocessingGroup" xmlns:wpi="http://schemas.microsoft.com/office/word/2010/wordprocessingInk" xmlns:wne="http://schemas.microsoft.com/office/word/2006/wordml" xmlns:wps="http://schemas.microsoft.com/office/word/2010/wordprocessingShape" mc:Ignorable="w14 w15 w16se w16cid w16 w16cex w16sdtdh wp14">
+<w:document xmlns:wpc="http://schemas.microsoft.com/office/word/2010/wordprocessingCanvas" xmlns:cx="http://schemas.microsoft.com/office/drawing/2014/chartex" xmlns:cx1="http://schemas.microsoft.com/office/drawing/2015/9/8/chartex" xmlns:cx2="http://schemas.microsoft.com/office/drawing/2015/10/21/chartex" xmlns:cx3="http://schemas.microsoft.com/office/drawing/2016/5/9/chartex" xmlns:cx4="http://schemas.microsoft.com/office/drawing/2016/5/10/chartex" xmlns:cx5="http://schemas.microsoft.com/office/drawing/2016/5/11/chartex" xmlns:cx6="http://schemas.microsoft.com/office/drawing/2016/5/12/chartex" xmlns:cx7="http://schemas.microsoft.com/office/drawing/2016/5/13/chartex" xmlns:cx8="http://schemas.microsoft.com/office/drawing/2016/5/14/chartex" xmlns:mc="http://schemas.openxmlformats.org/markup-compatibility/2006" xmlns:aink="http://schemas.microsoft.com/office/drawing/2016/ink" xmlns:am3d="http://schemas.microsoft.com/office/drawing/2017/model3d" xmlns:o="urn:schemas-microsoft-com:office:office" xmlns:oel="http://schemas.microsoft.com/office/2019/extlst" xmlns:r="http://schemas.openxmlformats.org/officeDocument/2006/relationships" xmlns:m="http://schemas.openxmlformats.org/officeDocument/2006/math" xmlns:v="urn:schemas-microsoft-com:vml" xmlns:wp14="http://schemas.microsoft.com/office/word/2010/wordprocessingDrawing" xmlns:wp="http://schemas.openxmlformats.org/drawingml/2006/wordprocessingDrawing" xmlns:w10="urn:schemas-microsoft-com:office:word" xmlns:w="http://schemas.openxmlformats.org/wordprocessingml/2006/main" xmlns:w14="http://schemas.microsoft.com/office/word/2010/wordml" xmlns:w15="http://schemas.microsoft.com/office/word/2012/wordml" xmlns:w16cex="http://schemas.microsoft.com/office/word/2018/wordml/cex" xmlns:w16cid="http://schemas.microsoft.com/office/word/2016/wordml/cid" xmlns:w16="http://schemas.microsoft.com/office/word/2018/wordml" xmlns:w16sdtdh="http://schemas.microsoft.com/office/word/2020/wordml/sdtdatahash" xmlns:w16se="http://schemas.microsoft.com/office/word/2015/wordml/symex" xmlns:wpg="http://schemas.microsoft.com/office/word/2010/wordprocessingGroup" xmlns:wpi="http://schemas.microsoft.com/office/word/2010/wordprocessingInk" xmlns:wne="http://schemas.microsoft.com/office/word/2006/wordml" xmlns:wps="http://schemas.microsoft.com/office/word/2010/wordprocessingShape" xmlns:a="http://schemas.openxmlformats.org/drawingml/2006/main" xmlns:pic="http://schemas.openxmlformats.org/drawingml/2006/picture" xmlns:a14="http://schemas.microsoft.com/office/drawing/2010/main" mc:Ignorable="w14 w15 w16se w16cid w16 w16cex w16sdtdh wp14">
   <w:body>
     <w:p/>
     <w:p/>
@@ -22,7 +22,7 @@
           <w:sz w:val="72"/>
         </w:rPr>
       </w:pPr>
-      <w:bookmarkStart w:id="0" w:name="_Toc327581040"/>
+      <w:bookmarkStart w:name="_Toc327581040" w:id="0"/>
       <w:r>
         <w:rPr>
           <w:b/>
@@ -43,7 +43,7 @@
           <w:sz w:val="52"/>
         </w:rPr>
       </w:pPr>
-      <w:bookmarkStart w:id="1" w:name="_Toc327581041"/>
+      <w:bookmarkStart w:name="_Toc327581041" w:id="1"/>
       <w:r>
         <w:rPr>
           <w:b/>
@@ -84,8 +84,8 @@
           <w:sz w:val="52"/>
         </w:rPr>
       </w:pPr>
-      <w:bookmarkStart w:id="2" w:name="_Toc327581042"/>
-      <w:bookmarkStart w:id="3" w:name="Klant"/>
+      <w:bookmarkStart w:name="_Toc327581042" w:id="2"/>
+      <w:bookmarkStart w:name="Klant" w:id="3"/>
       <w:r>
         <w:rPr>
           <w:i/>
@@ -120,7 +120,7 @@
           <w:sz w:val="28"/>
         </w:rPr>
       </w:pPr>
-      <w:bookmarkStart w:id="4" w:name="Plaats"/>
+      <w:bookmarkStart w:name="Plaats" w:id="4"/>
       <w:r>
         <w:rPr>
           <w:b/>
@@ -309,12 +309,12 @@
         <w:tblW w:w="9323" w:type="dxa"/>
         <w:tblInd w:w="108" w:type="dxa"/>
         <w:tblBorders>
-          <w:top w:val="single" w:sz="4" w:space="0" w:color="auto"/>
-          <w:left w:val="single" w:sz="4" w:space="0" w:color="auto"/>
-          <w:bottom w:val="single" w:sz="4" w:space="0" w:color="auto"/>
-          <w:right w:val="single" w:sz="4" w:space="0" w:color="auto"/>
-          <w:insideH w:val="single" w:sz="4" w:space="0" w:color="auto"/>
-          <w:insideV w:val="single" w:sz="4" w:space="0" w:color="auto"/>
+          <w:top w:val="single" w:color="auto" w:sz="4" w:space="0"/>
+          <w:left w:val="single" w:color="auto" w:sz="4" w:space="0"/>
+          <w:bottom w:val="single" w:color="auto" w:sz="4" w:space="0"/>
+          <w:right w:val="single" w:color="auto" w:sz="4" w:space="0"/>
+          <w:insideH w:val="single" w:color="auto" w:sz="4" w:space="0"/>
+          <w:insideV w:val="single" w:color="auto" w:sz="4" w:space="0"/>
         </w:tblBorders>
         <w:tblLayout w:type="fixed"/>
         <w:tblLook w:val="01E0" w:firstRow="1" w:lastRow="1" w:firstColumn="1" w:lastColumn="1" w:noHBand="0" w:noVBand="0"/>
@@ -463,6 +463,14 @@
                 <w:szCs w:val="20"/>
               </w:rPr>
               <w:tab/>
+            </w:r>
+            <w:r>
+              <w:rPr>
+                <w:rFonts w:cs="Arial"/>
+                <w:b/>
+                <w:color w:val="353F49"/>
+                <w:szCs w:val="20"/>
+              </w:rPr>
               <w:t>:</w:t>
             </w:r>
             <w:r>
@@ -541,6 +549,14 @@
                 <w:szCs w:val="20"/>
               </w:rPr>
               <w:tab/>
+            </w:r>
+            <w:r>
+              <w:rPr>
+                <w:rFonts w:cs="Arial"/>
+                <w:b/>
+                <w:color w:val="353F49"/>
+                <w:szCs w:val="20"/>
+              </w:rPr>
               <w:t>:</w:t>
             </w:r>
             <w:r>
@@ -619,7 +635,6 @@
                 <w:szCs w:val="20"/>
               </w:rPr>
               <w:tab/>
-              <w:t>:</w:t>
             </w:r>
             <w:r>
               <w:rPr>
@@ -628,7 +643,7 @@
                 <w:color w:val="353F49"/>
                 <w:szCs w:val="20"/>
               </w:rPr>
-              <w:tab/>
+              <w:t>:</w:t>
             </w:r>
             <w:r>
               <w:rPr>
@@ -637,7 +652,7 @@
                 <w:color w:val="353F49"/>
                 <w:szCs w:val="20"/>
               </w:rPr>
-              <w:t xml:space="preserve">Bram van Deventer, Bastiaan Clement, </w:t>
+              <w:tab/>
             </w:r>
             <w:r>
               <w:rPr>
@@ -646,7 +661,7 @@
                 <w:color w:val="353F49"/>
                 <w:szCs w:val="20"/>
               </w:rPr>
-              <w:t>Harm van Genesen</w:t>
+              <w:t>Bram van Deventer, Bastiaan Clement, Harm van Genesen</w:t>
             </w:r>
           </w:p>
         </w:tc>
@@ -674,7 +689,6 @@
         <w:pStyle w:val="Heading4"/>
       </w:pPr>
       <w:r>
-        <w:lastRenderedPageBreak/>
         <w:t>Versie</w:t>
       </w:r>
     </w:p>
@@ -684,12 +698,12 @@
         <w:tblW w:w="9356" w:type="dxa"/>
         <w:tblInd w:w="108" w:type="dxa"/>
         <w:tblBorders>
-          <w:top w:val="single" w:sz="4" w:space="0" w:color="DDD9C3" w:themeColor="background2" w:themeShade="E6"/>
-          <w:left w:val="single" w:sz="4" w:space="0" w:color="DDD9C3" w:themeColor="background2" w:themeShade="E6"/>
-          <w:bottom w:val="single" w:sz="4" w:space="0" w:color="DDD9C3" w:themeColor="background2" w:themeShade="E6"/>
-          <w:right w:val="single" w:sz="4" w:space="0" w:color="DDD9C3" w:themeColor="background2" w:themeShade="E6"/>
-          <w:insideH w:val="single" w:sz="4" w:space="0" w:color="DDD9C3" w:themeColor="background2" w:themeShade="E6"/>
-          <w:insideV w:val="single" w:sz="4" w:space="0" w:color="DDD9C3" w:themeColor="background2" w:themeShade="E6"/>
+          <w:top w:val="single" w:color="DDD9C3" w:themeColor="background2" w:themeShade="E6" w:sz="4" w:space="0"/>
+          <w:left w:val="single" w:color="DDD9C3" w:themeColor="background2" w:themeShade="E6" w:sz="4" w:space="0"/>
+          <w:bottom w:val="single" w:color="DDD9C3" w:themeColor="background2" w:themeShade="E6" w:sz="4" w:space="0"/>
+          <w:right w:val="single" w:color="DDD9C3" w:themeColor="background2" w:themeShade="E6" w:sz="4" w:space="0"/>
+          <w:insideH w:val="single" w:color="DDD9C3" w:themeColor="background2" w:themeShade="E6" w:sz="4" w:space="0"/>
+          <w:insideV w:val="single" w:color="DDD9C3" w:themeColor="background2" w:themeShade="E6" w:sz="4" w:space="0"/>
         </w:tblBorders>
         <w:tblLayout w:type="fixed"/>
         <w:tblLook w:val="01E0" w:firstRow="1" w:lastRow="1" w:firstColumn="1" w:lastColumn="1" w:noHBand="0" w:noVBand="0"/>
@@ -843,7 +857,7 @@
             <w:pPr>
               <w:pStyle w:val="Tabelbody"/>
             </w:pPr>
-            <w:bookmarkStart w:id="5" w:name="Start"/>
+            <w:bookmarkStart w:name="Start" w:id="5"/>
             <w:bookmarkEnd w:id="5"/>
             <w:r>
               <w:t>0.1</w:t>
@@ -1038,12 +1052,12 @@
         <w:tblW w:w="9356" w:type="dxa"/>
         <w:tblInd w:w="108" w:type="dxa"/>
         <w:tblBorders>
-          <w:top w:val="single" w:sz="4" w:space="0" w:color="DDD9C3" w:themeColor="background2" w:themeShade="E6"/>
-          <w:left w:val="single" w:sz="4" w:space="0" w:color="DDD9C3" w:themeColor="background2" w:themeShade="E6"/>
-          <w:bottom w:val="single" w:sz="4" w:space="0" w:color="DDD9C3" w:themeColor="background2" w:themeShade="E6"/>
-          <w:right w:val="single" w:sz="4" w:space="0" w:color="DDD9C3" w:themeColor="background2" w:themeShade="E6"/>
-          <w:insideH w:val="single" w:sz="4" w:space="0" w:color="DDD9C3" w:themeColor="background2" w:themeShade="E6"/>
-          <w:insideV w:val="single" w:sz="4" w:space="0" w:color="DDD9C3" w:themeColor="background2" w:themeShade="E6"/>
+          <w:top w:val="single" w:color="DDD9C3" w:themeColor="background2" w:themeShade="E6" w:sz="4" w:space="0"/>
+          <w:left w:val="single" w:color="DDD9C3" w:themeColor="background2" w:themeShade="E6" w:sz="4" w:space="0"/>
+          <w:bottom w:val="single" w:color="DDD9C3" w:themeColor="background2" w:themeShade="E6" w:sz="4" w:space="0"/>
+          <w:right w:val="single" w:color="DDD9C3" w:themeColor="background2" w:themeShade="E6" w:sz="4" w:space="0"/>
+          <w:insideH w:val="single" w:color="DDD9C3" w:themeColor="background2" w:themeShade="E6" w:sz="4" w:space="0"/>
+          <w:insideV w:val="single" w:color="DDD9C3" w:themeColor="background2" w:themeShade="E6" w:sz="4" w:space="0"/>
         </w:tblBorders>
         <w:tblLook w:val="01E0" w:firstRow="1" w:lastRow="1" w:firstColumn="1" w:lastColumn="1" w:noHBand="0" w:noVBand="0"/>
       </w:tblPr>
@@ -1240,7 +1254,6 @@
           <w:b/>
           <w:sz w:val="24"/>
         </w:rPr>
-        <w:lastRenderedPageBreak/>
         <w:t>Inhoudsopgave</w:t>
       </w:r>
     </w:p>
@@ -1252,7 +1265,7 @@
           <w:tab w:val="left" w:pos="440"/>
         </w:tabs>
         <w:rPr>
-          <w:rFonts w:asciiTheme="minorHAnsi" w:eastAsiaTheme="minorEastAsia" w:hAnsiTheme="minorHAnsi" w:cstheme="minorBidi"/>
+          <w:rFonts w:asciiTheme="minorHAnsi" w:hAnsiTheme="minorHAnsi" w:eastAsiaTheme="minorEastAsia" w:cstheme="minorBidi"/>
           <w:noProof/>
           <w:szCs w:val="22"/>
           <w:lang w:eastAsia="nl-NL"/>
@@ -1284,7 +1297,7 @@
       </w:r>
       <w:r>
         <w:rPr>
-          <w:rFonts w:asciiTheme="minorHAnsi" w:eastAsiaTheme="minorEastAsia" w:hAnsiTheme="minorHAnsi" w:cstheme="minorBidi"/>
+          <w:rFonts w:asciiTheme="minorHAnsi" w:hAnsiTheme="minorHAnsi" w:eastAsiaTheme="minorEastAsia" w:cstheme="minorBidi"/>
           <w:noProof/>
           <w:szCs w:val="22"/>
           <w:lang w:eastAsia="nl-NL"/>
@@ -1346,7 +1359,7 @@
           <w:tab w:val="left" w:pos="880"/>
         </w:tabs>
         <w:rPr>
-          <w:rFonts w:asciiTheme="minorHAnsi" w:eastAsiaTheme="minorEastAsia" w:hAnsiTheme="minorHAnsi" w:cstheme="minorBidi"/>
+          <w:rFonts w:asciiTheme="minorHAnsi" w:hAnsiTheme="minorHAnsi" w:eastAsiaTheme="minorEastAsia" w:cstheme="minorBidi"/>
           <w:noProof/>
           <w:sz w:val="22"/>
           <w:szCs w:val="22"/>
@@ -1368,7 +1381,7 @@
       </w:r>
       <w:r>
         <w:rPr>
-          <w:rFonts w:asciiTheme="minorHAnsi" w:eastAsiaTheme="minorEastAsia" w:hAnsiTheme="minorHAnsi" w:cstheme="minorBidi"/>
+          <w:rFonts w:asciiTheme="minorHAnsi" w:hAnsiTheme="minorHAnsi" w:eastAsiaTheme="minorEastAsia" w:cstheme="minorBidi"/>
           <w:noProof/>
           <w:sz w:val="22"/>
           <w:szCs w:val="22"/>
@@ -1431,7 +1444,7 @@
           <w:tab w:val="left" w:pos="880"/>
         </w:tabs>
         <w:rPr>
-          <w:rFonts w:asciiTheme="minorHAnsi" w:eastAsiaTheme="minorEastAsia" w:hAnsiTheme="minorHAnsi" w:cstheme="minorBidi"/>
+          <w:rFonts w:asciiTheme="minorHAnsi" w:hAnsiTheme="minorHAnsi" w:eastAsiaTheme="minorEastAsia" w:cstheme="minorBidi"/>
           <w:noProof/>
           <w:sz w:val="22"/>
           <w:szCs w:val="22"/>
@@ -1453,7 +1466,7 @@
       </w:r>
       <w:r>
         <w:rPr>
-          <w:rFonts w:asciiTheme="minorHAnsi" w:eastAsiaTheme="minorEastAsia" w:hAnsiTheme="minorHAnsi" w:cstheme="minorBidi"/>
+          <w:rFonts w:asciiTheme="minorHAnsi" w:hAnsiTheme="minorHAnsi" w:eastAsiaTheme="minorEastAsia" w:cstheme="minorBidi"/>
           <w:noProof/>
           <w:sz w:val="22"/>
           <w:szCs w:val="22"/>
@@ -1516,7 +1529,7 @@
           <w:tab w:val="left" w:pos="880"/>
         </w:tabs>
         <w:rPr>
-          <w:rFonts w:asciiTheme="minorHAnsi" w:eastAsiaTheme="minorEastAsia" w:hAnsiTheme="minorHAnsi" w:cstheme="minorBidi"/>
+          <w:rFonts w:asciiTheme="minorHAnsi" w:hAnsiTheme="minorHAnsi" w:eastAsiaTheme="minorEastAsia" w:cstheme="minorBidi"/>
           <w:noProof/>
           <w:sz w:val="22"/>
           <w:szCs w:val="22"/>
@@ -1538,7 +1551,7 @@
       </w:r>
       <w:r>
         <w:rPr>
-          <w:rFonts w:asciiTheme="minorHAnsi" w:eastAsiaTheme="minorEastAsia" w:hAnsiTheme="minorHAnsi" w:cstheme="minorBidi"/>
+          <w:rFonts w:asciiTheme="minorHAnsi" w:hAnsiTheme="minorHAnsi" w:eastAsiaTheme="minorEastAsia" w:cstheme="minorBidi"/>
           <w:noProof/>
           <w:sz w:val="22"/>
           <w:szCs w:val="22"/>
@@ -1601,7 +1614,7 @@
           <w:tab w:val="left" w:pos="880"/>
         </w:tabs>
         <w:rPr>
-          <w:rFonts w:asciiTheme="minorHAnsi" w:eastAsiaTheme="minorEastAsia" w:hAnsiTheme="minorHAnsi" w:cstheme="minorBidi"/>
+          <w:rFonts w:asciiTheme="minorHAnsi" w:hAnsiTheme="minorHAnsi" w:eastAsiaTheme="minorEastAsia" w:cstheme="minorBidi"/>
           <w:noProof/>
           <w:sz w:val="22"/>
           <w:szCs w:val="22"/>
@@ -1623,7 +1636,7 @@
       </w:r>
       <w:r>
         <w:rPr>
-          <w:rFonts w:asciiTheme="minorHAnsi" w:eastAsiaTheme="minorEastAsia" w:hAnsiTheme="minorHAnsi" w:cstheme="minorBidi"/>
+          <w:rFonts w:asciiTheme="minorHAnsi" w:hAnsiTheme="minorHAnsi" w:eastAsiaTheme="minorEastAsia" w:cstheme="minorBidi"/>
           <w:noProof/>
           <w:sz w:val="22"/>
           <w:szCs w:val="22"/>
@@ -1686,7 +1699,7 @@
           <w:tab w:val="left" w:pos="880"/>
         </w:tabs>
         <w:rPr>
-          <w:rFonts w:asciiTheme="minorHAnsi" w:eastAsiaTheme="minorEastAsia" w:hAnsiTheme="minorHAnsi" w:cstheme="minorBidi"/>
+          <w:rFonts w:asciiTheme="minorHAnsi" w:hAnsiTheme="minorHAnsi" w:eastAsiaTheme="minorEastAsia" w:cstheme="minorBidi"/>
           <w:noProof/>
           <w:sz w:val="22"/>
           <w:szCs w:val="22"/>
@@ -1708,7 +1721,7 @@
       </w:r>
       <w:r>
         <w:rPr>
-          <w:rFonts w:asciiTheme="minorHAnsi" w:eastAsiaTheme="minorEastAsia" w:hAnsiTheme="minorHAnsi" w:cstheme="minorBidi"/>
+          <w:rFonts w:asciiTheme="minorHAnsi" w:hAnsiTheme="minorHAnsi" w:eastAsiaTheme="minorEastAsia" w:cstheme="minorBidi"/>
           <w:noProof/>
           <w:sz w:val="22"/>
           <w:szCs w:val="22"/>
@@ -1771,7 +1784,7 @@
           <w:tab w:val="left" w:pos="880"/>
         </w:tabs>
         <w:rPr>
-          <w:rFonts w:asciiTheme="minorHAnsi" w:eastAsiaTheme="minorEastAsia" w:hAnsiTheme="minorHAnsi" w:cstheme="minorBidi"/>
+          <w:rFonts w:asciiTheme="minorHAnsi" w:hAnsiTheme="minorHAnsi" w:eastAsiaTheme="minorEastAsia" w:cstheme="minorBidi"/>
           <w:noProof/>
           <w:sz w:val="22"/>
           <w:szCs w:val="22"/>
@@ -1793,7 +1806,7 @@
       </w:r>
       <w:r>
         <w:rPr>
-          <w:rFonts w:asciiTheme="minorHAnsi" w:eastAsiaTheme="minorEastAsia" w:hAnsiTheme="minorHAnsi" w:cstheme="minorBidi"/>
+          <w:rFonts w:asciiTheme="minorHAnsi" w:hAnsiTheme="minorHAnsi" w:eastAsiaTheme="minorEastAsia" w:cstheme="minorBidi"/>
           <w:noProof/>
           <w:sz w:val="22"/>
           <w:szCs w:val="22"/>
@@ -1856,7 +1869,7 @@
           <w:tab w:val="left" w:pos="440"/>
         </w:tabs>
         <w:rPr>
-          <w:rFonts w:asciiTheme="minorHAnsi" w:eastAsiaTheme="minorEastAsia" w:hAnsiTheme="minorHAnsi" w:cstheme="minorBidi"/>
+          <w:rFonts w:asciiTheme="minorHAnsi" w:hAnsiTheme="minorHAnsi" w:eastAsiaTheme="minorEastAsia" w:cstheme="minorBidi"/>
           <w:noProof/>
           <w:szCs w:val="22"/>
           <w:lang w:eastAsia="nl-NL"/>
@@ -1870,7 +1883,7 @@
       </w:r>
       <w:r>
         <w:rPr>
-          <w:rFonts w:asciiTheme="minorHAnsi" w:eastAsiaTheme="minorEastAsia" w:hAnsiTheme="minorHAnsi" w:cstheme="minorBidi"/>
+          <w:rFonts w:asciiTheme="minorHAnsi" w:hAnsiTheme="minorHAnsi" w:eastAsiaTheme="minorEastAsia" w:cstheme="minorBidi"/>
           <w:noProof/>
           <w:szCs w:val="22"/>
           <w:lang w:eastAsia="nl-NL"/>
@@ -1932,7 +1945,7 @@
           <w:tab w:val="left" w:pos="880"/>
         </w:tabs>
         <w:rPr>
-          <w:rFonts w:asciiTheme="minorHAnsi" w:eastAsiaTheme="minorEastAsia" w:hAnsiTheme="minorHAnsi" w:cstheme="minorBidi"/>
+          <w:rFonts w:asciiTheme="minorHAnsi" w:hAnsiTheme="minorHAnsi" w:eastAsiaTheme="minorEastAsia" w:cstheme="minorBidi"/>
           <w:noProof/>
           <w:sz w:val="22"/>
           <w:szCs w:val="22"/>
@@ -1954,7 +1967,7 @@
       </w:r>
       <w:r>
         <w:rPr>
-          <w:rFonts w:asciiTheme="minorHAnsi" w:eastAsiaTheme="minorEastAsia" w:hAnsiTheme="minorHAnsi" w:cstheme="minorBidi"/>
+          <w:rFonts w:asciiTheme="minorHAnsi" w:hAnsiTheme="minorHAnsi" w:eastAsiaTheme="minorEastAsia" w:cstheme="minorBidi"/>
           <w:noProof/>
           <w:sz w:val="22"/>
           <w:szCs w:val="22"/>
@@ -2017,7 +2030,7 @@
           <w:tab w:val="left" w:pos="880"/>
         </w:tabs>
         <w:rPr>
-          <w:rFonts w:asciiTheme="minorHAnsi" w:eastAsiaTheme="minorEastAsia" w:hAnsiTheme="minorHAnsi" w:cstheme="minorBidi"/>
+          <w:rFonts w:asciiTheme="minorHAnsi" w:hAnsiTheme="minorHAnsi" w:eastAsiaTheme="minorEastAsia" w:cstheme="minorBidi"/>
           <w:noProof/>
           <w:sz w:val="22"/>
           <w:szCs w:val="22"/>
@@ -2039,7 +2052,7 @@
       </w:r>
       <w:r>
         <w:rPr>
-          <w:rFonts w:asciiTheme="minorHAnsi" w:eastAsiaTheme="minorEastAsia" w:hAnsiTheme="minorHAnsi" w:cstheme="minorBidi"/>
+          <w:rFonts w:asciiTheme="minorHAnsi" w:hAnsiTheme="minorHAnsi" w:eastAsiaTheme="minorEastAsia" w:cstheme="minorBidi"/>
           <w:noProof/>
           <w:sz w:val="22"/>
           <w:szCs w:val="22"/>
@@ -2102,7 +2115,7 @@
           <w:tab w:val="left" w:pos="440"/>
         </w:tabs>
         <w:rPr>
-          <w:rFonts w:asciiTheme="minorHAnsi" w:eastAsiaTheme="minorEastAsia" w:hAnsiTheme="minorHAnsi" w:cstheme="minorBidi"/>
+          <w:rFonts w:asciiTheme="minorHAnsi" w:hAnsiTheme="minorHAnsi" w:eastAsiaTheme="minorEastAsia" w:cstheme="minorBidi"/>
           <w:noProof/>
           <w:szCs w:val="22"/>
           <w:lang w:eastAsia="nl-NL"/>
@@ -2116,7 +2129,7 @@
       </w:r>
       <w:r>
         <w:rPr>
-          <w:rFonts w:asciiTheme="minorHAnsi" w:eastAsiaTheme="minorEastAsia" w:hAnsiTheme="minorHAnsi" w:cstheme="minorBidi"/>
+          <w:rFonts w:asciiTheme="minorHAnsi" w:hAnsiTheme="minorHAnsi" w:eastAsiaTheme="minorEastAsia" w:cstheme="minorBidi"/>
           <w:noProof/>
           <w:szCs w:val="22"/>
           <w:lang w:eastAsia="nl-NL"/>
@@ -2178,7 +2191,7 @@
           <w:tab w:val="left" w:pos="880"/>
         </w:tabs>
         <w:rPr>
-          <w:rFonts w:asciiTheme="minorHAnsi" w:eastAsiaTheme="minorEastAsia" w:hAnsiTheme="minorHAnsi" w:cstheme="minorBidi"/>
+          <w:rFonts w:asciiTheme="minorHAnsi" w:hAnsiTheme="minorHAnsi" w:eastAsiaTheme="minorEastAsia" w:cstheme="minorBidi"/>
           <w:noProof/>
           <w:sz w:val="22"/>
           <w:szCs w:val="22"/>
@@ -2200,7 +2213,7 @@
       </w:r>
       <w:r>
         <w:rPr>
-          <w:rFonts w:asciiTheme="minorHAnsi" w:eastAsiaTheme="minorEastAsia" w:hAnsiTheme="minorHAnsi" w:cstheme="minorBidi"/>
+          <w:rFonts w:asciiTheme="minorHAnsi" w:hAnsiTheme="minorHAnsi" w:eastAsiaTheme="minorEastAsia" w:cstheme="minorBidi"/>
           <w:noProof/>
           <w:sz w:val="22"/>
           <w:szCs w:val="22"/>
@@ -2263,7 +2276,7 @@
           <w:tab w:val="left" w:pos="880"/>
         </w:tabs>
         <w:rPr>
-          <w:rFonts w:asciiTheme="minorHAnsi" w:eastAsiaTheme="minorEastAsia" w:hAnsiTheme="minorHAnsi" w:cstheme="minorBidi"/>
+          <w:rFonts w:asciiTheme="minorHAnsi" w:hAnsiTheme="minorHAnsi" w:eastAsiaTheme="minorEastAsia" w:cstheme="minorBidi"/>
           <w:noProof/>
           <w:sz w:val="22"/>
           <w:szCs w:val="22"/>
@@ -2285,7 +2298,7 @@
       </w:r>
       <w:r>
         <w:rPr>
-          <w:rFonts w:asciiTheme="minorHAnsi" w:eastAsiaTheme="minorEastAsia" w:hAnsiTheme="minorHAnsi" w:cstheme="minorBidi"/>
+          <w:rFonts w:asciiTheme="minorHAnsi" w:hAnsiTheme="minorHAnsi" w:eastAsiaTheme="minorEastAsia" w:cstheme="minorBidi"/>
           <w:noProof/>
           <w:sz w:val="22"/>
           <w:szCs w:val="22"/>
@@ -2354,7 +2367,7 @@
           <w:tab w:val="left" w:pos="440"/>
         </w:tabs>
         <w:rPr>
-          <w:rFonts w:asciiTheme="minorHAnsi" w:eastAsiaTheme="minorEastAsia" w:hAnsiTheme="minorHAnsi" w:cstheme="minorBidi"/>
+          <w:rFonts w:asciiTheme="minorHAnsi" w:hAnsiTheme="minorHAnsi" w:eastAsiaTheme="minorEastAsia" w:cstheme="minorBidi"/>
           <w:noProof/>
           <w:szCs w:val="22"/>
           <w:lang w:eastAsia="nl-NL"/>
@@ -2368,7 +2381,7 @@
       </w:r>
       <w:r>
         <w:rPr>
-          <w:rFonts w:asciiTheme="minorHAnsi" w:eastAsiaTheme="minorEastAsia" w:hAnsiTheme="minorHAnsi" w:cstheme="minorBidi"/>
+          <w:rFonts w:asciiTheme="minorHAnsi" w:hAnsiTheme="minorHAnsi" w:eastAsiaTheme="minorEastAsia" w:cstheme="minorBidi"/>
           <w:noProof/>
           <w:szCs w:val="22"/>
           <w:lang w:eastAsia="nl-NL"/>
@@ -2430,7 +2443,7 @@
           <w:tab w:val="left" w:pos="880"/>
         </w:tabs>
         <w:rPr>
-          <w:rFonts w:asciiTheme="minorHAnsi" w:eastAsiaTheme="minorEastAsia" w:hAnsiTheme="minorHAnsi" w:cstheme="minorBidi"/>
+          <w:rFonts w:asciiTheme="minorHAnsi" w:hAnsiTheme="minorHAnsi" w:eastAsiaTheme="minorEastAsia" w:cstheme="minorBidi"/>
           <w:noProof/>
           <w:sz w:val="22"/>
           <w:szCs w:val="22"/>
@@ -2452,7 +2465,7 @@
       </w:r>
       <w:r>
         <w:rPr>
-          <w:rFonts w:asciiTheme="minorHAnsi" w:eastAsiaTheme="minorEastAsia" w:hAnsiTheme="minorHAnsi" w:cstheme="minorBidi"/>
+          <w:rFonts w:asciiTheme="minorHAnsi" w:hAnsiTheme="minorHAnsi" w:eastAsiaTheme="minorEastAsia" w:cstheme="minorBidi"/>
           <w:noProof/>
           <w:sz w:val="22"/>
           <w:szCs w:val="22"/>
@@ -2515,7 +2528,7 @@
           <w:tab w:val="left" w:pos="880"/>
         </w:tabs>
         <w:rPr>
-          <w:rFonts w:asciiTheme="minorHAnsi" w:eastAsiaTheme="minorEastAsia" w:hAnsiTheme="minorHAnsi" w:cstheme="minorBidi"/>
+          <w:rFonts w:asciiTheme="minorHAnsi" w:hAnsiTheme="minorHAnsi" w:eastAsiaTheme="minorEastAsia" w:cstheme="minorBidi"/>
           <w:noProof/>
           <w:sz w:val="22"/>
           <w:szCs w:val="22"/>
@@ -2537,7 +2550,7 @@
       </w:r>
       <w:r>
         <w:rPr>
-          <w:rFonts w:asciiTheme="minorHAnsi" w:eastAsiaTheme="minorEastAsia" w:hAnsiTheme="minorHAnsi" w:cstheme="minorBidi"/>
+          <w:rFonts w:asciiTheme="minorHAnsi" w:hAnsiTheme="minorHAnsi" w:eastAsiaTheme="minorEastAsia" w:cstheme="minorBidi"/>
           <w:noProof/>
           <w:sz w:val="22"/>
           <w:szCs w:val="22"/>
@@ -2600,7 +2613,7 @@
           <w:tab w:val="left" w:pos="880"/>
         </w:tabs>
         <w:rPr>
-          <w:rFonts w:asciiTheme="minorHAnsi" w:eastAsiaTheme="minorEastAsia" w:hAnsiTheme="minorHAnsi" w:cstheme="minorBidi"/>
+          <w:rFonts w:asciiTheme="minorHAnsi" w:hAnsiTheme="minorHAnsi" w:eastAsiaTheme="minorEastAsia" w:cstheme="minorBidi"/>
           <w:noProof/>
           <w:sz w:val="22"/>
           <w:szCs w:val="22"/>
@@ -2622,7 +2635,7 @@
       </w:r>
       <w:r>
         <w:rPr>
-          <w:rFonts w:asciiTheme="minorHAnsi" w:eastAsiaTheme="minorEastAsia" w:hAnsiTheme="minorHAnsi" w:cstheme="minorBidi"/>
+          <w:rFonts w:asciiTheme="minorHAnsi" w:hAnsiTheme="minorHAnsi" w:eastAsiaTheme="minorEastAsia" w:cstheme="minorBidi"/>
           <w:noProof/>
           <w:sz w:val="22"/>
           <w:szCs w:val="22"/>
@@ -2685,7 +2698,7 @@
           <w:tab w:val="left" w:pos="440"/>
         </w:tabs>
         <w:rPr>
-          <w:rFonts w:asciiTheme="minorHAnsi" w:eastAsiaTheme="minorEastAsia" w:hAnsiTheme="minorHAnsi" w:cstheme="minorBidi"/>
+          <w:rFonts w:asciiTheme="minorHAnsi" w:hAnsiTheme="minorHAnsi" w:eastAsiaTheme="minorEastAsia" w:cstheme="minorBidi"/>
           <w:noProof/>
           <w:szCs w:val="22"/>
           <w:lang w:eastAsia="nl-NL"/>
@@ -2699,7 +2712,7 @@
       </w:r>
       <w:r>
         <w:rPr>
-          <w:rFonts w:asciiTheme="minorHAnsi" w:eastAsiaTheme="minorEastAsia" w:hAnsiTheme="minorHAnsi" w:cstheme="minorBidi"/>
+          <w:rFonts w:asciiTheme="minorHAnsi" w:hAnsiTheme="minorHAnsi" w:eastAsiaTheme="minorEastAsia" w:cstheme="minorBidi"/>
           <w:noProof/>
           <w:szCs w:val="22"/>
           <w:lang w:eastAsia="nl-NL"/>
@@ -2761,7 +2774,7 @@
           <w:tab w:val="left" w:pos="880"/>
         </w:tabs>
         <w:rPr>
-          <w:rFonts w:asciiTheme="minorHAnsi" w:eastAsiaTheme="minorEastAsia" w:hAnsiTheme="minorHAnsi" w:cstheme="minorBidi"/>
+          <w:rFonts w:asciiTheme="minorHAnsi" w:hAnsiTheme="minorHAnsi" w:eastAsiaTheme="minorEastAsia" w:cstheme="minorBidi"/>
           <w:noProof/>
           <w:sz w:val="22"/>
           <w:szCs w:val="22"/>
@@ -2783,7 +2796,7 @@
       </w:r>
       <w:r>
         <w:rPr>
-          <w:rFonts w:asciiTheme="minorHAnsi" w:eastAsiaTheme="minorEastAsia" w:hAnsiTheme="minorHAnsi" w:cstheme="minorBidi"/>
+          <w:rFonts w:asciiTheme="minorHAnsi" w:hAnsiTheme="minorHAnsi" w:eastAsiaTheme="minorEastAsia" w:cstheme="minorBidi"/>
           <w:noProof/>
           <w:sz w:val="22"/>
           <w:szCs w:val="22"/>
@@ -2846,7 +2859,7 @@
           <w:tab w:val="left" w:pos="880"/>
         </w:tabs>
         <w:rPr>
-          <w:rFonts w:asciiTheme="minorHAnsi" w:eastAsiaTheme="minorEastAsia" w:hAnsiTheme="minorHAnsi" w:cstheme="minorBidi"/>
+          <w:rFonts w:asciiTheme="minorHAnsi" w:hAnsiTheme="minorHAnsi" w:eastAsiaTheme="minorEastAsia" w:cstheme="minorBidi"/>
           <w:noProof/>
           <w:sz w:val="22"/>
           <w:szCs w:val="22"/>
@@ -2868,7 +2881,7 @@
       </w:r>
       <w:r>
         <w:rPr>
-          <w:rFonts w:asciiTheme="minorHAnsi" w:eastAsiaTheme="minorEastAsia" w:hAnsiTheme="minorHAnsi" w:cstheme="minorBidi"/>
+          <w:rFonts w:asciiTheme="minorHAnsi" w:hAnsiTheme="minorHAnsi" w:eastAsiaTheme="minorEastAsia" w:cstheme="minorBidi"/>
           <w:noProof/>
           <w:sz w:val="22"/>
           <w:szCs w:val="22"/>
@@ -2933,13 +2946,12 @@
       <w:pPr>
         <w:pStyle w:val="Heading1"/>
       </w:pPr>
-      <w:bookmarkStart w:id="6" w:name="_Toc327581043"/>
-      <w:bookmarkStart w:id="7" w:name="_Toc327581593"/>
-      <w:bookmarkStart w:id="8" w:name="_Toc327583373"/>
-      <w:bookmarkStart w:id="9" w:name="_Toc339966112"/>
-      <w:bookmarkStart w:id="10" w:name="_Toc507670772"/>
-      <w:r>
-        <w:lastRenderedPageBreak/>
+      <w:bookmarkStart w:name="_Toc327581043" w:id="6"/>
+      <w:bookmarkStart w:name="_Toc327581593" w:id="7"/>
+      <w:bookmarkStart w:name="_Toc327583373" w:id="8"/>
+      <w:bookmarkStart w:name="_Toc339966112" w:id="9"/>
+      <w:bookmarkStart w:name="_Toc507670772" w:id="10"/>
+      <w:r>
         <w:t>Projectopdracht</w:t>
       </w:r>
       <w:bookmarkEnd w:id="6"/>
@@ -2952,7 +2964,7 @@
       <w:pPr>
         <w:pStyle w:val="Heading2"/>
       </w:pPr>
-      <w:bookmarkStart w:id="11" w:name="_Toc507670773"/>
+      <w:bookmarkStart w:name="_Toc507670773" w:id="11"/>
       <w:r>
         <w:t>Context</w:t>
       </w:r>
@@ -3095,7 +3107,7 @@
         </w:rPr>
         <w:t xml:space="preserve">het </w:t>
       </w:r>
-      <w:hyperlink r:id="rId11" w:history="1">
+      <w:hyperlink w:history="1" r:id="rId11">
         <w:r>
           <w:rPr>
             <w:rStyle w:val="Hyperlink"/>
@@ -3273,10 +3285,10 @@
       <w:pPr>
         <w:pStyle w:val="Heading2"/>
       </w:pPr>
-      <w:bookmarkStart w:id="12" w:name="_Toc507670774"/>
-      <w:bookmarkStart w:id="13" w:name="_Toc327581046"/>
-      <w:bookmarkStart w:id="14" w:name="_Toc327581596"/>
-      <w:bookmarkStart w:id="15" w:name="_Toc327583376"/>
+      <w:bookmarkStart w:name="_Toc507670774" w:id="12"/>
+      <w:bookmarkStart w:name="_Toc327581046" w:id="13"/>
+      <w:bookmarkStart w:name="_Toc327581596" w:id="14"/>
+      <w:bookmarkStart w:name="_Toc327583376" w:id="15"/>
       <w:r>
         <w:t xml:space="preserve">Doel van </w:t>
       </w:r>
@@ -3316,15 +3328,7 @@
           <w:sz w:val="16"/>
           <w:szCs w:val="16"/>
         </w:rPr>
-        <w:t>Waarom moet dit project gerealiseerd worden?</w:t>
-      </w:r>
-      <w:r>
-        <w:rPr>
-          <w:i/>
-          <w:sz w:val="16"/>
-          <w:szCs w:val="16"/>
-        </w:rPr>
-        <w:t>(Dit kan je opdrachtgever aangeven)</w:t>
+        <w:t>Waarom moet dit project gerealiseerd worden?(Dit kan je opdrachtgever aangeven)</w:t>
       </w:r>
     </w:p>
     <w:p>
@@ -3418,7 +3422,7 @@
           <w:sz w:val="16"/>
           <w:szCs w:val="16"/>
         </w:rPr>
-        <w:t>Het doel van dit project is om door middel van machinelearning een smarthome te automatiseren. Er zal op basis van gedrag en user feedaback automations worden gegenereed en verbeterd.</w:t>
+        <w:t>Door middel van AI Home Assistant users onderstuenen door automations te generen en verbeteren op basis van gedrag en feedback.</w:t>
       </w:r>
     </w:p>
     <w:p/>
@@ -3426,7 +3430,7 @@
       <w:pPr>
         <w:pStyle w:val="Heading2"/>
       </w:pPr>
-      <w:bookmarkStart w:id="16" w:name="_Toc507670775"/>
+      <w:bookmarkStart w:name="_Toc507670775" w:id="16"/>
       <w:r>
         <w:t>Begrenzing</w:t>
       </w:r>
@@ -3485,12 +3489,12 @@
         <w:tblW w:w="0" w:type="auto"/>
         <w:tblInd w:w="108" w:type="dxa"/>
         <w:tblBorders>
-          <w:top w:val="single" w:sz="4" w:space="0" w:color="DDD9C3" w:themeColor="background2" w:themeShade="E6"/>
-          <w:left w:val="single" w:sz="4" w:space="0" w:color="DDD9C3" w:themeColor="background2" w:themeShade="E6"/>
-          <w:bottom w:val="single" w:sz="4" w:space="0" w:color="DDD9C3" w:themeColor="background2" w:themeShade="E6"/>
-          <w:right w:val="single" w:sz="4" w:space="0" w:color="DDD9C3" w:themeColor="background2" w:themeShade="E6"/>
-          <w:insideH w:val="single" w:sz="4" w:space="0" w:color="DDD9C3" w:themeColor="background2" w:themeShade="E6"/>
-          <w:insideV w:val="single" w:sz="4" w:space="0" w:color="DDD9C3" w:themeColor="background2" w:themeShade="E6"/>
+          <w:top w:val="single" w:color="DDD9C3" w:themeColor="background2" w:themeShade="E6" w:sz="4" w:space="0"/>
+          <w:left w:val="single" w:color="DDD9C3" w:themeColor="background2" w:themeShade="E6" w:sz="4" w:space="0"/>
+          <w:bottom w:val="single" w:color="DDD9C3" w:themeColor="background2" w:themeShade="E6" w:sz="4" w:space="0"/>
+          <w:right w:val="single" w:color="DDD9C3" w:themeColor="background2" w:themeShade="E6" w:sz="4" w:space="0"/>
+          <w:insideH w:val="single" w:color="DDD9C3" w:themeColor="background2" w:themeShade="E6" w:sz="4" w:space="0"/>
+          <w:insideV w:val="single" w:color="DDD9C3" w:themeColor="background2" w:themeShade="E6" w:sz="4" w:space="0"/>
         </w:tblBorders>
         <w:tblLayout w:type="fixed"/>
         <w:tblLook w:val="0000" w:firstRow="0" w:lastRow="0" w:firstColumn="0" w:lastColumn="0" w:noHBand="0" w:noVBand="0"/>
@@ -3635,21 +3639,7 @@
               <w:rPr>
                 <w:sz w:val="20"/>
               </w:rPr>
-              <w:t xml:space="preserve">user tracking </w:t>
-            </w:r>
-            <w:proofErr w:type="spellStart"/>
-            <w:r>
-              <w:rPr>
-                <w:sz w:val="20"/>
-              </w:rPr>
-              <w:t>en</w:t>
-            </w:r>
-            <w:proofErr w:type="spellEnd"/>
-            <w:r>
-              <w:rPr>
-                <w:sz w:val="20"/>
-              </w:rPr>
-              <w:t xml:space="preserve"> automation </w:t>
+              <w:t xml:space="preserve">user tracking en automation </w:t>
             </w:r>
           </w:p>
         </w:tc>
@@ -3709,13 +3699,7 @@
               <w:rPr>
                 <w:sz w:val="20"/>
               </w:rPr>
-              <w:t>Trainen van een m</w:t>
-            </w:r>
-            <w:r>
-              <w:rPr>
-                <w:sz w:val="20"/>
-              </w:rPr>
-              <w:t xml:space="preserve">achine dmv </w:t>
+              <w:t xml:space="preserve">Trainen van een machine dmv </w:t>
             </w:r>
             <w:r>
               <w:rPr>
@@ -3836,23 +3820,7 @@
           <w:sz w:val="16"/>
           <w:szCs w:val="16"/>
         </w:rPr>
-        <w:t>aints) zijn. Denk bijvoorbeeld aan door bedrijf gestelde technologie</w:t>
-      </w:r>
-      <w:r>
-        <w:rPr>
-          <w:i/>
-          <w:sz w:val="16"/>
-          <w:szCs w:val="16"/>
-        </w:rPr>
-        <w:t>. Merk op dat hier een kritische houding van belang blijft!</w:t>
-      </w:r>
-      <w:r>
-        <w:rPr>
-          <w:i/>
-          <w:sz w:val="16"/>
-          <w:szCs w:val="16"/>
-        </w:rPr>
-        <w:t>&gt;&gt;</w:t>
+        <w:t>aints) zijn. Denk bijvoorbeeld aan door bedrijf gestelde technologie. Merk op dat hier een kritische houding van belang blijft!&gt;&gt;</w:t>
       </w:r>
     </w:p>
     <w:p/>
@@ -3860,10 +3828,10 @@
       <w:pPr>
         <w:pStyle w:val="Heading2"/>
       </w:pPr>
-      <w:bookmarkStart w:id="17" w:name="_Toc507670776"/>
-      <w:bookmarkStart w:id="18" w:name="_Toc327581048"/>
-      <w:bookmarkStart w:id="19" w:name="_Toc327581598"/>
-      <w:bookmarkStart w:id="20" w:name="_Toc327583378"/>
+      <w:bookmarkStart w:name="_Toc507670776" w:id="17"/>
+      <w:bookmarkStart w:name="_Toc327581048" w:id="18"/>
+      <w:bookmarkStart w:name="_Toc327581598" w:id="19"/>
+      <w:bookmarkStart w:name="_Toc327583378" w:id="20"/>
       <w:r>
         <w:t>Strategie</w:t>
       </w:r>
@@ -4101,7 +4069,7 @@
         </w:tabs>
         <w:ind w:left="0" w:firstLine="0"/>
       </w:pPr>
-      <w:bookmarkStart w:id="21" w:name="_Toc507670777"/>
+      <w:bookmarkStart w:name="_Toc507670777" w:id="21"/>
       <w:r>
         <w:t>Onderzoeks</w:t>
       </w:r>
@@ -4223,7 +4191,6 @@
           <w:sz w:val="16"/>
           <w:szCs w:val="16"/>
         </w:rPr>
-        <w:lastRenderedPageBreak/>
         <w:t xml:space="preserve">Bedenk dat je tijdens je stage/afstuderen nog tegen meer onderzoeksvragen zult aanlopen die je op dat moment ook weer met bepaling van strategieën en methodes aanpakt. </w:t>
       </w:r>
     </w:p>
@@ -4417,8 +4384,118 @@
           <w:sz w:val="16"/>
           <w:szCs w:val="16"/>
         </w:rPr>
-        <w:t xml:space="preserve">hoe kunnen we het gedrag van de home assistant gebruiker gebruiken om voorstellen te doen voor automations. </w:t>
-      </w:r>
+        <w:t>H</w:t>
+      </w:r>
+      <w:r>
+        <w:rPr>
+          <w:sz w:val="16"/>
+          <w:szCs w:val="16"/>
+        </w:rPr>
+        <w:t xml:space="preserve">oe </w:t>
+      </w:r>
+      <w:r>
+        <w:rPr>
+          <w:sz w:val="16"/>
+          <w:szCs w:val="16"/>
+        </w:rPr>
+        <w:t>k</w:t>
+      </w:r>
+      <w:r>
+        <w:rPr>
+          <w:sz w:val="16"/>
+          <w:szCs w:val="16"/>
+        </w:rPr>
+        <w:t>an</w:t>
+      </w:r>
+      <w:r>
+        <w:rPr>
+          <w:sz w:val="16"/>
+          <w:szCs w:val="16"/>
+        </w:rPr>
+        <w:t xml:space="preserve"> </w:t>
+      </w:r>
+      <w:r>
+        <w:rPr>
+          <w:sz w:val="16"/>
+          <w:szCs w:val="16"/>
+        </w:rPr>
+        <w:t>er</w:t>
+      </w:r>
+      <w:r>
+        <w:rPr>
+          <w:sz w:val="16"/>
+          <w:szCs w:val="16"/>
+        </w:rPr>
+        <w:t xml:space="preserve"> </w:t>
+      </w:r>
+      <w:r>
+        <w:rPr>
+          <w:sz w:val="16"/>
+          <w:szCs w:val="16"/>
+        </w:rPr>
+        <w:t>op basis van het</w:t>
+      </w:r>
+      <w:r>
+        <w:rPr>
+          <w:sz w:val="16"/>
+          <w:szCs w:val="16"/>
+        </w:rPr>
+        <w:t xml:space="preserve"> gedrag van de home assistant gebruiker </w:t>
+      </w:r>
+      <w:r>
+        <w:rPr>
+          <w:sz w:val="16"/>
+          <w:szCs w:val="16"/>
+        </w:rPr>
+        <w:t xml:space="preserve">voorspellingen </w:t>
+      </w:r>
+      <w:r>
+        <w:rPr>
+          <w:sz w:val="16"/>
+          <w:szCs w:val="16"/>
+        </w:rPr>
+        <w:t>gedaan worden</w:t>
+      </w:r>
+      <w:r>
+        <w:rPr>
+          <w:sz w:val="16"/>
+          <w:szCs w:val="16"/>
+        </w:rPr>
+        <w:t xml:space="preserve"> om</w:t>
+      </w:r>
+      <w:r>
+        <w:rPr>
+          <w:sz w:val="16"/>
+          <w:szCs w:val="16"/>
+        </w:rPr>
+        <w:t xml:space="preserve"> automations</w:t>
+      </w:r>
+      <w:r>
+        <w:rPr>
+          <w:sz w:val="16"/>
+          <w:szCs w:val="16"/>
+        </w:rPr>
+        <w:t xml:space="preserve"> te genereren</w:t>
+      </w:r>
+      <w:r>
+        <w:rPr>
+          <w:sz w:val="16"/>
+          <w:szCs w:val="16"/>
+        </w:rPr>
+        <w:t xml:space="preserve">. </w:t>
+      </w:r>
+    </w:p>
+    <w:p>
+      <w:pPr>
+        <w:tabs>
+          <w:tab w:val="left" w:pos="2127"/>
+          <w:tab w:val="left" w:pos="2410"/>
+        </w:tabs>
+        <w:rPr>
+          <w:sz w:val="16"/>
+          <w:szCs w:val="16"/>
+        </w:rPr>
+      </w:pPr>
     </w:p>
     <w:p>
       <w:pPr>
@@ -4529,21 +4606,7 @@
           <w:sz w:val="16"/>
           <w:szCs w:val="16"/>
         </w:rPr>
-        <w:t xml:space="preserve">Welke </w:t>
-      </w:r>
-      <w:r>
-        <w:rPr>
-          <w:sz w:val="16"/>
-          <w:szCs w:val="16"/>
-        </w:rPr>
-        <w:t>Artificial Intelligence</w:t>
-      </w:r>
-      <w:r>
-        <w:rPr>
-          <w:sz w:val="16"/>
-          <w:szCs w:val="16"/>
-        </w:rPr>
-        <w:t xml:space="preserve"> technologie is het meest geschikt </w:t>
+        <w:t xml:space="preserve">Welke Artificial Intelligence technologie is het meest geschikt </w:t>
       </w:r>
       <w:r>
         <w:rPr>
@@ -4557,42 +4620,7 @@
           <w:sz w:val="16"/>
           <w:szCs w:val="16"/>
         </w:rPr>
-        <w:t>Machine Learning</w:t>
-      </w:r>
-      <w:r>
-        <w:rPr>
-          <w:sz w:val="16"/>
-          <w:szCs w:val="16"/>
-        </w:rPr>
-        <w:t xml:space="preserve">, </w:t>
-      </w:r>
-      <w:r>
-        <w:rPr>
-          <w:sz w:val="16"/>
-          <w:szCs w:val="16"/>
-        </w:rPr>
-        <w:t>Deep Learning</w:t>
-      </w:r>
-      <w:r>
-        <w:rPr>
-          <w:sz w:val="16"/>
-          <w:szCs w:val="16"/>
-        </w:rPr>
-        <w:t xml:space="preserve">, </w:t>
-      </w:r>
-      <w:r>
-        <w:rPr>
-          <w:sz w:val="16"/>
-          <w:szCs w:val="16"/>
-        </w:rPr>
-        <w:t>Robotic Process Automation</w:t>
-      </w:r>
-      <w:r>
-        <w:rPr>
-          <w:sz w:val="16"/>
-          <w:szCs w:val="16"/>
-        </w:rPr>
-        <w:t>)</w:t>
+        <w:t>Machine Learning, Deep Learning, Robotic Process Automation)</w:t>
       </w:r>
       <w:r>
         <w:rPr>
@@ -4661,7 +4689,21 @@
           <w:sz w:val="16"/>
           <w:szCs w:val="16"/>
         </w:rPr>
-        <w:t>Wat is de minimale dataset groote</w:t>
+        <w:t>Wat is de minimale dataset groo</w:t>
+      </w:r>
+      <w:r>
+        <w:rPr>
+          <w:sz w:val="16"/>
+          <w:szCs w:val="16"/>
+        </w:rPr>
+        <w:t>t</w:t>
+      </w:r>
+      <w:r>
+        <w:rPr>
+          <w:sz w:val="16"/>
+          <w:szCs w:val="16"/>
+        </w:rPr>
+        <w:t>te</w:t>
       </w:r>
       <w:r>
         <w:rPr>
@@ -4723,7 +4765,21 @@
           <w:sz w:val="16"/>
           <w:szCs w:val="16"/>
         </w:rPr>
-        <w:t xml:space="preserve">Hoe gaat het om met de verschillende programmeer talen </w:t>
+        <w:t>Hoe gaat het om met de verschillende programmeer</w:t>
+      </w:r>
+      <w:r>
+        <w:rPr>
+          <w:sz w:val="16"/>
+          <w:szCs w:val="16"/>
+        </w:rPr>
+        <w:t>/config</w:t>
+      </w:r>
+      <w:r>
+        <w:rPr>
+          <w:sz w:val="16"/>
+          <w:szCs w:val="16"/>
+        </w:rPr>
+        <w:t xml:space="preserve"> talen </w:t>
       </w:r>
       <w:r>
         <w:rPr>
@@ -4775,7 +4831,21 @@
           <w:sz w:val="16"/>
           <w:szCs w:val="16"/>
         </w:rPr>
-        <w:t>Hoe kan de data binnen Home Assistant gebruikt</w:t>
+        <w:t xml:space="preserve">Hoe kan de data </w:t>
+      </w:r>
+      <w:r>
+        <w:rPr>
+          <w:sz w:val="16"/>
+          <w:szCs w:val="16"/>
+        </w:rPr>
+        <w:t>uit</w:t>
+      </w:r>
+      <w:r>
+        <w:rPr>
+          <w:sz w:val="16"/>
+          <w:szCs w:val="16"/>
+        </w:rPr>
+        <w:t xml:space="preserve"> Home Assistant gebruikt</w:t>
       </w:r>
       <w:r>
         <w:rPr>
@@ -4820,14 +4890,7 @@
           <w:sz w:val="16"/>
           <w:szCs w:val="16"/>
         </w:rPr>
-        <w:t>Welk platform, framework, library binnen te gekoz</w:t>
-      </w:r>
-      <w:r>
-        <w:rPr>
-          <w:sz w:val="16"/>
-          <w:szCs w:val="16"/>
-        </w:rPr>
-        <w:t>en techniek is het meest geschikt voor</w:t>
+        <w:t>Welk platform, framework, library binnen te gekozen techniek is het meest geschikt voor</w:t>
       </w:r>
       <w:r>
         <w:rPr>
@@ -4865,21 +4928,7 @@
           <w:sz w:val="16"/>
           <w:szCs w:val="16"/>
         </w:rPr>
-        <w:t>Welk platform, framework, library binnen te gekoz</w:t>
-      </w:r>
-      <w:r>
-        <w:rPr>
-          <w:sz w:val="16"/>
-          <w:szCs w:val="16"/>
-        </w:rPr>
-        <w:t>en techniek is het meest geschikt voor het</w:t>
-      </w:r>
-      <w:r>
-        <w:rPr>
-          <w:sz w:val="16"/>
-          <w:szCs w:val="16"/>
-        </w:rPr>
-        <w:t xml:space="preserve"> genereren van automations. </w:t>
+        <w:t xml:space="preserve">Welk platform, framework, library binnen te gekozen techniek is het meest geschikt voor het genereren van automations. </w:t>
       </w:r>
     </w:p>
     <w:p>
@@ -4932,10 +4981,9 @@
           <w:tab w:val="left" w:pos="2410"/>
         </w:tabs>
         <w:rPr>
-          <w:color w:val="0000FF" w:themeColor="hyperlink"/>
-          <w:sz w:val="16"/>
-          <w:szCs w:val="16"/>
-          <w:u w:val="single"/>
+          <w:rStyle w:val="Hyperlink"/>
+          <w:sz w:val="16"/>
+          <w:szCs w:val="16"/>
         </w:rPr>
       </w:pPr>
       <w:r>
@@ -4963,7 +5011,7 @@
         <w:fldChar w:fldCharType="begin"/>
       </w:r>
       <w:r>
-        <w:instrText xml:space="preserve"> HYPERLINK "https://ictresearchmethods.nl/Methods" </w:instrText>
+        <w:instrText>HYPERLINK "https://ictresearchmethods.nl/Methods"</w:instrText>
       </w:r>
       <w:r>
         <w:fldChar w:fldCharType="separate"/>
@@ -4992,43 +5040,12 @@
           <w:tab w:val="left" w:pos="2410"/>
         </w:tabs>
         <w:rPr>
-          <w:sz w:val="16"/>
-          <w:szCs w:val="16"/>
-          <w:lang w:val="en-GB"/>
-        </w:rPr>
-      </w:pPr>
-      <w:r>
-        <w:rPr>
-          <w:sz w:val="16"/>
-          <w:szCs w:val="16"/>
-          <w:lang w:val="en-GB"/>
-        </w:rPr>
-        <w:t>Li</w:t>
-      </w:r>
-      <w:r>
-        <w:rPr>
-          <w:sz w:val="16"/>
-          <w:szCs w:val="16"/>
-          <w:lang w:val="en-GB"/>
-        </w:rPr>
-        <w:t xml:space="preserve">brary: </w:t>
-      </w:r>
-      <w:r>
-        <w:rPr>
-          <w:sz w:val="16"/>
-          <w:szCs w:val="16"/>
-          <w:lang w:val="en-GB"/>
-        </w:rPr>
-        <w:t>Community Research, Avai</w:t>
-      </w:r>
-      <w:r>
-        <w:rPr>
-          <w:sz w:val="16"/>
-          <w:szCs w:val="16"/>
-          <w:lang w:val="en-GB"/>
-        </w:rPr>
-        <w:t>lable product analysis</w:t>
-      </w:r>
+          <w:color w:val="0000FF" w:themeColor="hyperlink"/>
+          <w:sz w:val="16"/>
+          <w:szCs w:val="16"/>
+          <w:u w:val="single"/>
+        </w:rPr>
+      </w:pPr>
     </w:p>
     <w:p>
       <w:pPr>
@@ -5048,7 +5065,7 @@
           <w:szCs w:val="16"/>
           <w:lang w:val="en-GB"/>
         </w:rPr>
-        <w:t xml:space="preserve">Lab: </w:t>
+        <w:t xml:space="preserve">Library: </w:t>
       </w:r>
       <w:r>
         <w:rPr>
@@ -5056,7 +5073,7 @@
           <w:szCs w:val="16"/>
           <w:lang w:val="en-GB"/>
         </w:rPr>
-        <w:t>Data analytics</w:t>
+        <w:t>Community Research, Avai</w:t>
       </w:r>
       <w:r>
         <w:rPr>
@@ -5064,41 +5081,15 @@
           <w:szCs w:val="16"/>
           <w:lang w:val="en-GB"/>
         </w:rPr>
-        <w:t xml:space="preserve">, </w:t>
-      </w:r>
-      <w:proofErr w:type="spellStart"/>
+        <w:t>lable product analysis</w:t>
+      </w:r>
       <w:r>
         <w:rPr>
           <w:sz w:val="16"/>
           <w:szCs w:val="16"/>
           <w:lang w:val="en-GB"/>
         </w:rPr>
-        <w:t>Usabli</w:t>
-      </w:r>
-      <w:r>
-        <w:rPr>
-          <w:sz w:val="16"/>
-          <w:szCs w:val="16"/>
-          <w:lang w:val="en-GB"/>
-        </w:rPr>
-        <w:t>lity</w:t>
-      </w:r>
-      <w:proofErr w:type="spellEnd"/>
-      <w:r>
-        <w:rPr>
-          <w:sz w:val="16"/>
-          <w:szCs w:val="16"/>
-          <w:lang w:val="en-GB"/>
-        </w:rPr>
-        <w:t xml:space="preserve"> t</w:t>
-      </w:r>
-      <w:r>
-        <w:rPr>
-          <w:sz w:val="16"/>
-          <w:szCs w:val="16"/>
-          <w:lang w:val="en-GB"/>
-        </w:rPr>
-        <w:t>esting</w:t>
+        <w:t>.</w:t>
       </w:r>
     </w:p>
     <w:p>
@@ -5119,7 +5110,7 @@
           <w:szCs w:val="16"/>
           <w:lang w:val="en-GB"/>
         </w:rPr>
-        <w:t>Showroom: Product review</w:t>
+        <w:t xml:space="preserve">Lab: </w:t>
       </w:r>
       <w:r>
         <w:rPr>
@@ -5127,7 +5118,31 @@
           <w:szCs w:val="16"/>
           <w:lang w:val="en-GB"/>
         </w:rPr>
-        <w:t>, Pitch</w:t>
+        <w:t xml:space="preserve">Data analytics, </w:t>
+      </w:r>
+      <w:r>
+        <w:rPr>
+          <w:sz w:val="16"/>
+          <w:szCs w:val="16"/>
+          <w:lang w:val="en-GB"/>
+        </w:rPr>
+        <w:t>Usability</w:t>
+      </w:r>
+      <w:r>
+        <w:rPr>
+          <w:sz w:val="16"/>
+          <w:szCs w:val="16"/>
+          <w:lang w:val="en-GB"/>
+        </w:rPr>
+        <w:t xml:space="preserve"> testing</w:t>
+      </w:r>
+      <w:r>
+        <w:rPr>
+          <w:sz w:val="16"/>
+          <w:szCs w:val="16"/>
+          <w:lang w:val="en-GB"/>
+        </w:rPr>
+        <w:t>.</w:t>
       </w:r>
     </w:p>
     <w:p>
@@ -5139,23 +5154,28 @@
         <w:rPr>
           <w:sz w:val="16"/>
           <w:szCs w:val="16"/>
-          <w:lang w:val="en-GB"/>
-        </w:rPr>
-      </w:pPr>
-      <w:r>
-        <w:rPr>
-          <w:sz w:val="16"/>
-          <w:szCs w:val="16"/>
-          <w:lang w:val="en-GB"/>
-        </w:rPr>
-        <w:t xml:space="preserve">Workshop: </w:t>
-      </w:r>
-      <w:r>
-        <w:rPr>
-          <w:sz w:val="16"/>
-          <w:szCs w:val="16"/>
-        </w:rPr>
-        <w:t>Prototyping</w:t>
+        </w:rPr>
+      </w:pPr>
+      <w:r>
+        <w:rPr>
+          <w:sz w:val="16"/>
+          <w:szCs w:val="16"/>
+        </w:rPr>
+        <w:t>Showroom: Product review</w:t>
+      </w:r>
+      <w:r>
+        <w:rPr>
+          <w:sz w:val="16"/>
+          <w:szCs w:val="16"/>
+        </w:rPr>
+        <w:t>, Pitch</w:t>
+      </w:r>
+      <w:r>
+        <w:rPr>
+          <w:sz w:val="16"/>
+          <w:szCs w:val="16"/>
+        </w:rPr>
+        <w:t>.</w:t>
       </w:r>
     </w:p>
     <w:p>
@@ -5167,9 +5187,29 @@
         <w:rPr>
           <w:sz w:val="16"/>
           <w:szCs w:val="16"/>
-          <w:lang w:val="en-GB"/>
-        </w:rPr>
-      </w:pPr>
+        </w:rPr>
+      </w:pPr>
+      <w:r>
+        <w:rPr>
+          <w:sz w:val="16"/>
+          <w:szCs w:val="16"/>
+        </w:rPr>
+        <w:t xml:space="preserve">Workshop: </w:t>
+      </w:r>
+      <w:r>
+        <w:rPr>
+          <w:sz w:val="16"/>
+          <w:szCs w:val="16"/>
+        </w:rPr>
+        <w:t>Prototyping</w:t>
+      </w:r>
+      <w:r>
+        <w:rPr>
+          <w:sz w:val="16"/>
+          <w:szCs w:val="16"/>
+        </w:rPr>
+        <w:t>.</w:t>
+      </w:r>
     </w:p>
     <w:p>
       <w:pPr>
@@ -5180,7 +5220,6 @@
         <w:rPr>
           <w:sz w:val="16"/>
           <w:szCs w:val="16"/>
-          <w:lang w:val="en-GB"/>
         </w:rPr>
       </w:pPr>
     </w:p>
@@ -5190,6 +5229,18 @@
           <w:tab w:val="left" w:pos="2127"/>
           <w:tab w:val="left" w:pos="2410"/>
         </w:tabs>
+        <w:rPr>
+          <w:sz w:val="16"/>
+          <w:szCs w:val="16"/>
+        </w:rPr>
+      </w:pPr>
+    </w:p>
+    <w:p>
+      <w:pPr>
+        <w:tabs>
+          <w:tab w:val="left" w:pos="2127"/>
+          <w:tab w:val="left" w:pos="2410"/>
+        </w:tabs>
         <w:ind w:left="2410" w:hanging="2410"/>
         <w:rPr>
           <w:b/>
@@ -5207,7 +5258,7 @@
           <w:szCs w:val="16"/>
           <w:u w:val="single"/>
         </w:rPr>
-        <w:t>Onderzoeks</w:t>
+        <w:t>Onderzoeksvraag 2</w:t>
       </w:r>
       <w:r>
         <w:rPr>
@@ -5217,26 +5268,6 @@
           <w:szCs w:val="16"/>
           <w:u w:val="single"/>
         </w:rPr>
-        <w:t xml:space="preserve">vraag </w:t>
-      </w:r>
-      <w:r>
-        <w:rPr>
-          <w:b/>
-          <w:bCs/>
-          <w:sz w:val="16"/>
-          <w:szCs w:val="16"/>
-          <w:u w:val="single"/>
-        </w:rPr>
-        <w:t>2</w:t>
-      </w:r>
-      <w:r>
-        <w:rPr>
-          <w:b/>
-          <w:bCs/>
-          <w:sz w:val="16"/>
-          <w:szCs w:val="16"/>
-          <w:u w:val="single"/>
-        </w:rPr>
         <w:t xml:space="preserve"> BvD</w:t>
       </w:r>
     </w:p>
@@ -5257,7 +5288,63 @@
           <w:sz w:val="16"/>
           <w:szCs w:val="16"/>
         </w:rPr>
-        <w:t>Hoe kunnen we de machine/ algoritme aanleren wat het gedrag is van de gebruiker op basis van gebruikersfeedback.</w:t>
+        <w:t xml:space="preserve">Hoe </w:t>
+      </w:r>
+      <w:r>
+        <w:rPr>
+          <w:sz w:val="16"/>
+          <w:szCs w:val="16"/>
+        </w:rPr>
+        <w:t xml:space="preserve">kan </w:t>
+      </w:r>
+      <w:r>
+        <w:rPr>
+          <w:sz w:val="16"/>
+          <w:szCs w:val="16"/>
+        </w:rPr>
+        <w:t>er</w:t>
+      </w:r>
+      <w:r>
+        <w:rPr>
+          <w:sz w:val="16"/>
+          <w:szCs w:val="16"/>
+        </w:rPr>
+        <w:t xml:space="preserve"> </w:t>
+      </w:r>
+      <w:r>
+        <w:rPr>
+          <w:sz w:val="16"/>
+          <w:szCs w:val="16"/>
+        </w:rPr>
+        <w:t>op</w:t>
+      </w:r>
+      <w:r>
+        <w:rPr>
+          <w:sz w:val="16"/>
+          <w:szCs w:val="16"/>
+        </w:rPr>
+        <w:t xml:space="preserve"> basis van gebruikersfeedback</w:t>
+      </w:r>
+      <w:r>
+        <w:rPr>
+          <w:sz w:val="16"/>
+          <w:szCs w:val="16"/>
+        </w:rPr>
+        <w:t xml:space="preserve"> de machinelearning model </w:t>
+      </w:r>
+      <w:r>
+        <w:rPr>
+          <w:sz w:val="16"/>
+          <w:szCs w:val="16"/>
+        </w:rPr>
+        <w:t>getraind worden</w:t>
+      </w:r>
+      <w:r>
+        <w:rPr>
+          <w:sz w:val="16"/>
+          <w:szCs w:val="16"/>
+        </w:rPr>
+        <w:t>.</w:t>
       </w:r>
     </w:p>
     <w:p>
@@ -5400,7 +5487,28 @@
           <w:sz w:val="16"/>
           <w:szCs w:val="16"/>
         </w:rPr>
-        <w:t xml:space="preserve">Hoe kunnen we data uit de dataset gebruiken om </w:t>
+        <w:t xml:space="preserve">Hoe </w:t>
+      </w:r>
+      <w:r>
+        <w:rPr>
+          <w:sz w:val="16"/>
+          <w:szCs w:val="16"/>
+        </w:rPr>
+        <w:t>k</w:t>
+      </w:r>
+      <w:r>
+        <w:rPr>
+          <w:sz w:val="16"/>
+          <w:szCs w:val="16"/>
+        </w:rPr>
+        <w:t>an ik</w:t>
+      </w:r>
+      <w:r>
+        <w:rPr>
+          <w:sz w:val="16"/>
+          <w:szCs w:val="16"/>
+        </w:rPr>
+        <w:t xml:space="preserve"> data uit de dataset gebruiken om </w:t>
       </w:r>
       <w:r>
         <w:rPr>
@@ -5431,7 +5539,42 @@
           <w:sz w:val="16"/>
           <w:szCs w:val="16"/>
         </w:rPr>
-        <w:t>Hoe kunnen we keuzen die zijn gemaakt door het model vertalen naar</w:t>
+        <w:t xml:space="preserve">Hoe </w:t>
+      </w:r>
+      <w:r>
+        <w:rPr>
+          <w:sz w:val="16"/>
+          <w:szCs w:val="16"/>
+        </w:rPr>
+        <w:t>k</w:t>
+      </w:r>
+      <w:r>
+        <w:rPr>
+          <w:sz w:val="16"/>
+          <w:szCs w:val="16"/>
+        </w:rPr>
+        <w:t xml:space="preserve">an </w:t>
+      </w:r>
+      <w:r>
+        <w:rPr>
+          <w:sz w:val="16"/>
+          <w:szCs w:val="16"/>
+        </w:rPr>
+        <w:t xml:space="preserve">ik de </w:t>
+      </w:r>
+      <w:r>
+        <w:rPr>
+          <w:sz w:val="16"/>
+          <w:szCs w:val="16"/>
+        </w:rPr>
+        <w:t>keuzes</w:t>
+      </w:r>
+      <w:r>
+        <w:rPr>
+          <w:sz w:val="16"/>
+          <w:szCs w:val="16"/>
+        </w:rPr>
+        <w:t xml:space="preserve"> die zijn gemaakt door het model vertalen naar</w:t>
       </w:r>
       <w:r>
         <w:rPr>
@@ -5462,7 +5605,28 @@
           <w:sz w:val="16"/>
           <w:szCs w:val="16"/>
         </w:rPr>
-        <w:t xml:space="preserve">Hoe kunnen we een interface voor de user verzorgen zodat deze op een makkelijke manier </w:t>
+        <w:t xml:space="preserve">Hoe </w:t>
+      </w:r>
+      <w:r>
+        <w:rPr>
+          <w:sz w:val="16"/>
+          <w:szCs w:val="16"/>
+        </w:rPr>
+        <w:t>k</w:t>
+      </w:r>
+      <w:r>
+        <w:rPr>
+          <w:sz w:val="16"/>
+          <w:szCs w:val="16"/>
+        </w:rPr>
+        <w:t>an ik</w:t>
+      </w:r>
+      <w:r>
+        <w:rPr>
+          <w:sz w:val="16"/>
+          <w:szCs w:val="16"/>
+        </w:rPr>
+        <w:t xml:space="preserve"> een interface voor de user verzorgen zodat deze op een makkelijke manier </w:t>
       </w:r>
       <w:r>
         <w:rPr>
@@ -5476,7 +5640,21 @@
           <w:sz w:val="16"/>
           <w:szCs w:val="16"/>
         </w:rPr>
-        <w:t>te verbeteren?</w:t>
+        <w:t xml:space="preserve">te </w:t>
+      </w:r>
+      <w:r>
+        <w:rPr>
+          <w:sz w:val="16"/>
+          <w:szCs w:val="16"/>
+        </w:rPr>
+        <w:t>trainen</w:t>
+      </w:r>
+      <w:r>
+        <w:rPr>
+          <w:sz w:val="16"/>
+          <w:szCs w:val="16"/>
+        </w:rPr>
+        <w:t>?</w:t>
       </w:r>
     </w:p>
     <w:p>
@@ -5517,6 +5695,436 @@
         </w:rPr>
         <w:t>:</w:t>
       </w:r>
+    </w:p>
+    <w:p>
+      <w:pPr>
+        <w:tabs>
+          <w:tab w:val="left" w:pos="2127"/>
+          <w:tab w:val="left" w:pos="2410"/>
+        </w:tabs>
+        <w:rPr>
+          <w:sz w:val="16"/>
+          <w:szCs w:val="16"/>
+        </w:rPr>
+      </w:pPr>
+    </w:p>
+    <w:p>
+      <w:pPr>
+        <w:tabs>
+          <w:tab w:val="left" w:pos="2127"/>
+          <w:tab w:val="left" w:pos="2410"/>
+        </w:tabs>
+        <w:rPr>
+          <w:sz w:val="16"/>
+          <w:szCs w:val="16"/>
+          <w:lang w:val="en-GB"/>
+        </w:rPr>
+      </w:pPr>
+      <w:r>
+        <w:rPr>
+          <w:sz w:val="16"/>
+          <w:szCs w:val="16"/>
+          <w:lang w:val="en-GB"/>
+        </w:rPr>
+        <w:t>Library</w:t>
+      </w:r>
+      <w:r>
+        <w:rPr>
+          <w:sz w:val="16"/>
+          <w:szCs w:val="16"/>
+          <w:lang w:val="en-GB"/>
+        </w:rPr>
+        <w:t>:</w:t>
+      </w:r>
+      <w:r>
+        <w:rPr>
+          <w:sz w:val="16"/>
+          <w:szCs w:val="16"/>
+          <w:lang w:val="en-GB"/>
+        </w:rPr>
+        <w:t xml:space="preserve"> Literature study</w:t>
+      </w:r>
+      <w:r>
+        <w:rPr>
+          <w:sz w:val="16"/>
+          <w:szCs w:val="16"/>
+          <w:lang w:val="en-GB"/>
+        </w:rPr>
+        <w:t xml:space="preserve">, </w:t>
+      </w:r>
+      <w:r>
+        <w:rPr>
+          <w:sz w:val="16"/>
+          <w:szCs w:val="16"/>
+          <w:lang w:val="en-GB"/>
+        </w:rPr>
+        <w:t>Available product analysis.</w:t>
+      </w:r>
+    </w:p>
+    <w:p>
+      <w:pPr>
+        <w:tabs>
+          <w:tab w:val="left" w:pos="2127"/>
+          <w:tab w:val="left" w:pos="2410"/>
+        </w:tabs>
+        <w:rPr>
+          <w:sz w:val="16"/>
+          <w:szCs w:val="16"/>
+          <w:lang w:val="en-GB"/>
+        </w:rPr>
+      </w:pPr>
+      <w:r>
+        <w:rPr>
+          <w:sz w:val="16"/>
+          <w:szCs w:val="16"/>
+          <w:lang w:val="en-GB"/>
+        </w:rPr>
+        <w:t>Lab</w:t>
+      </w:r>
+      <w:r>
+        <w:rPr>
+          <w:sz w:val="16"/>
+          <w:szCs w:val="16"/>
+          <w:lang w:val="en-GB"/>
+        </w:rPr>
+        <w:t>:</w:t>
+      </w:r>
+      <w:r>
+        <w:rPr>
+          <w:sz w:val="16"/>
+          <w:szCs w:val="16"/>
+          <w:lang w:val="en-GB"/>
+        </w:rPr>
+        <w:t xml:space="preserve"> Data analytics.</w:t>
+      </w:r>
+    </w:p>
+    <w:p>
+      <w:pPr>
+        <w:tabs>
+          <w:tab w:val="left" w:pos="2127"/>
+          <w:tab w:val="left" w:pos="2410"/>
+        </w:tabs>
+        <w:rPr>
+          <w:sz w:val="16"/>
+          <w:szCs w:val="16"/>
+          <w:lang w:val="en-GB"/>
+        </w:rPr>
+      </w:pPr>
+      <w:r>
+        <w:rPr>
+          <w:sz w:val="16"/>
+          <w:szCs w:val="16"/>
+          <w:lang w:val="en-GB"/>
+        </w:rPr>
+        <w:t>Showroom: Product review, Pitch</w:t>
+      </w:r>
+      <w:r>
+        <w:rPr>
+          <w:sz w:val="16"/>
+          <w:szCs w:val="16"/>
+          <w:lang w:val="en-GB"/>
+        </w:rPr>
+        <w:t>.</w:t>
+      </w:r>
+    </w:p>
+    <w:p>
+      <w:pPr>
+        <w:tabs>
+          <w:tab w:val="left" w:pos="2127"/>
+          <w:tab w:val="left" w:pos="2410"/>
+        </w:tabs>
+        <w:rPr>
+          <w:sz w:val="16"/>
+          <w:szCs w:val="16"/>
+          <w:lang w:val="en-GB"/>
+        </w:rPr>
+      </w:pPr>
+      <w:r>
+        <w:rPr>
+          <w:sz w:val="16"/>
+          <w:szCs w:val="16"/>
+          <w:lang w:val="en-GB"/>
+        </w:rPr>
+        <w:t>Workshop</w:t>
+      </w:r>
+      <w:r>
+        <w:rPr>
+          <w:sz w:val="16"/>
+          <w:szCs w:val="16"/>
+          <w:lang w:val="en-GB"/>
+        </w:rPr>
+        <w:t>:</w:t>
+      </w:r>
+      <w:r>
+        <w:rPr>
+          <w:sz w:val="16"/>
+          <w:szCs w:val="16"/>
+          <w:lang w:val="en-GB"/>
+        </w:rPr>
+        <w:t xml:space="preserve"> Prototyping</w:t>
+      </w:r>
+      <w:r>
+        <w:rPr>
+          <w:sz w:val="16"/>
+          <w:szCs w:val="16"/>
+          <w:lang w:val="en-GB"/>
+        </w:rPr>
+        <w:t>.</w:t>
+      </w:r>
+    </w:p>
+    <w:p>
+      <w:pPr>
+        <w:tabs>
+          <w:tab w:val="left" w:pos="2127"/>
+          <w:tab w:val="left" w:pos="2410"/>
+        </w:tabs>
+        <w:ind w:left="2410" w:hanging="2410"/>
+        <w:rPr>
+          <w:sz w:val="16"/>
+          <w:szCs w:val="16"/>
+          <w:lang w:val="en-GB"/>
+        </w:rPr>
+      </w:pPr>
+    </w:p>
+    <w:p>
+      <w:pPr>
+        <w:tabs>
+          <w:tab w:val="left" w:pos="2127"/>
+          <w:tab w:val="left" w:pos="2410"/>
+        </w:tabs>
+        <w:ind w:left="2410" w:hanging="2410"/>
+        <w:rPr>
+          <w:b/>
+          <w:bCs/>
+          <w:sz w:val="16"/>
+          <w:szCs w:val="16"/>
+          <w:u w:val="single"/>
+        </w:rPr>
+      </w:pPr>
+      <w:r>
+        <w:rPr>
+          <w:b/>
+          <w:bCs/>
+          <w:sz w:val="16"/>
+          <w:szCs w:val="16"/>
+          <w:u w:val="single"/>
+        </w:rPr>
+        <w:t xml:space="preserve">Onderzoeksvraag </w:t>
+      </w:r>
+      <w:r>
+        <w:rPr>
+          <w:b/>
+          <w:bCs/>
+          <w:sz w:val="16"/>
+          <w:szCs w:val="16"/>
+          <w:u w:val="single"/>
+        </w:rPr>
+        <w:t>3</w:t>
+      </w:r>
+      <w:r>
+        <w:rPr>
+          <w:b/>
+          <w:bCs/>
+          <w:sz w:val="16"/>
+          <w:szCs w:val="16"/>
+          <w:u w:val="single"/>
+        </w:rPr>
+        <w:t xml:space="preserve"> BC</w:t>
+      </w:r>
+    </w:p>
+    <w:p>
+      <w:pPr>
+        <w:tabs>
+          <w:tab w:val="left" w:pos="2127"/>
+          <w:tab w:val="left" w:pos="2410"/>
+        </w:tabs>
+        <w:ind w:left="422"/>
+        <w:rPr>
+          <w:sz w:val="16"/>
+          <w:szCs w:val="16"/>
+        </w:rPr>
+      </w:pPr>
+      <w:r>
+        <w:rPr>
+          <w:sz w:val="16"/>
+          <w:szCs w:val="16"/>
+        </w:rPr>
+        <w:t xml:space="preserve">Hoe </w:t>
+      </w:r>
+      <w:r>
+        <w:rPr>
+          <w:sz w:val="16"/>
+          <w:szCs w:val="16"/>
+        </w:rPr>
+        <w:t>k</w:t>
+      </w:r>
+      <w:r>
+        <w:rPr>
+          <w:sz w:val="16"/>
+          <w:szCs w:val="16"/>
+        </w:rPr>
+        <w:t>a</w:t>
+      </w:r>
+      <w:r>
+        <w:rPr>
+          <w:sz w:val="16"/>
+          <w:szCs w:val="16"/>
+        </w:rPr>
+        <w:t>n</w:t>
+      </w:r>
+      <w:r>
+        <w:rPr>
+          <w:sz w:val="16"/>
+          <w:szCs w:val="16"/>
+        </w:rPr>
+        <w:t xml:space="preserve"> </w:t>
+      </w:r>
+      <w:r>
+        <w:rPr>
+          <w:sz w:val="16"/>
+          <w:szCs w:val="16"/>
+        </w:rPr>
+        <w:t>er</w:t>
+      </w:r>
+      <w:r>
+        <w:rPr>
+          <w:sz w:val="16"/>
+          <w:szCs w:val="16"/>
+        </w:rPr>
+        <w:t xml:space="preserve"> </w:t>
+      </w:r>
+      <w:r>
+        <w:rPr>
+          <w:sz w:val="16"/>
+          <w:szCs w:val="16"/>
+        </w:rPr>
+        <w:t xml:space="preserve">door </w:t>
+      </w:r>
+      <w:r>
+        <w:rPr>
+          <w:sz w:val="16"/>
+          <w:szCs w:val="16"/>
+        </w:rPr>
+        <w:t>middel van</w:t>
+      </w:r>
+      <w:r>
+        <w:rPr>
+          <w:sz w:val="16"/>
+          <w:szCs w:val="16"/>
+        </w:rPr>
+        <w:t xml:space="preserve"> </w:t>
+      </w:r>
+      <w:r>
+        <w:rPr>
+          <w:sz w:val="16"/>
+          <w:szCs w:val="16"/>
+        </w:rPr>
+        <w:t>ML(</w:t>
+      </w:r>
+      <w:r>
+        <w:rPr>
+          <w:sz w:val="16"/>
+          <w:szCs w:val="16"/>
+        </w:rPr>
+        <w:t>machine learning</w:t>
+      </w:r>
+      <w:r>
+        <w:rPr>
+          <w:sz w:val="16"/>
+          <w:szCs w:val="16"/>
+        </w:rPr>
+        <w:t>)</w:t>
+      </w:r>
+      <w:r>
+        <w:rPr>
+          <w:sz w:val="16"/>
+          <w:szCs w:val="16"/>
+        </w:rPr>
+        <w:t xml:space="preserve"> </w:t>
+      </w:r>
+      <w:r>
+        <w:rPr>
+          <w:sz w:val="16"/>
+          <w:szCs w:val="16"/>
+        </w:rPr>
+        <w:t>automations</w:t>
+      </w:r>
+      <w:r>
+        <w:rPr>
+          <w:sz w:val="16"/>
+          <w:szCs w:val="16"/>
+        </w:rPr>
+        <w:t xml:space="preserve"> in Yaml-formaat genereren </w:t>
+      </w:r>
+      <w:r>
+        <w:rPr>
+          <w:sz w:val="16"/>
+          <w:szCs w:val="16"/>
+        </w:rPr>
+        <w:t xml:space="preserve">om deze in </w:t>
+      </w:r>
+      <w:r>
+        <w:rPr>
+          <w:sz w:val="16"/>
+          <w:szCs w:val="16"/>
+        </w:rPr>
+        <w:t xml:space="preserve">Home </w:t>
+      </w:r>
+      <w:r>
+        <w:rPr>
+          <w:sz w:val="16"/>
+          <w:szCs w:val="16"/>
+        </w:rPr>
+        <w:t xml:space="preserve">Assistant </w:t>
+      </w:r>
+      <w:r>
+        <w:rPr>
+          <w:sz w:val="16"/>
+          <w:szCs w:val="16"/>
+        </w:rPr>
+        <w:t>te</w:t>
+      </w:r>
+      <w:r>
+        <w:rPr>
+          <w:sz w:val="16"/>
+          <w:szCs w:val="16"/>
+        </w:rPr>
+        <w:t xml:space="preserve"> </w:t>
+      </w:r>
+      <w:r>
+        <w:rPr>
+          <w:sz w:val="16"/>
+          <w:szCs w:val="16"/>
+        </w:rPr>
+        <w:t>kunnen</w:t>
+      </w:r>
+      <w:r>
+        <w:rPr>
+          <w:sz w:val="16"/>
+          <w:szCs w:val="16"/>
+        </w:rPr>
+        <w:t xml:space="preserve"> </w:t>
+      </w:r>
+      <w:r>
+        <w:rPr>
+          <w:sz w:val="16"/>
+          <w:szCs w:val="16"/>
+        </w:rPr>
+        <w:t>gebruiken.</w:t>
+      </w:r>
+    </w:p>
+    <w:p>
+      <w:pPr>
+        <w:tabs>
+          <w:tab w:val="left" w:pos="2127"/>
+          <w:tab w:val="left" w:pos="2410"/>
+        </w:tabs>
+        <w:ind w:left="2410" w:hanging="2410"/>
+        <w:rPr>
+          <w:sz w:val="16"/>
+          <w:szCs w:val="16"/>
+        </w:rPr>
+      </w:pPr>
     </w:p>
     <w:p>
       <w:pPr>
@@ -5539,14 +6147,35 @@
           <w:sz w:val="16"/>
           <w:szCs w:val="16"/>
         </w:rPr>
-        <w:t>(Library) Literature study</w:t>
-      </w:r>
-      <w:r>
-        <w:rPr>
-          <w:sz w:val="16"/>
-          <w:szCs w:val="16"/>
-        </w:rPr>
-        <w:t>.</w:t>
+        <w:t xml:space="preserve">Welke methoden en technieken kunnen gebruikt worden om machine learning toe te passen op </w:t>
+      </w:r>
+      <w:r>
+        <w:rPr>
+          <w:sz w:val="16"/>
+          <w:szCs w:val="16"/>
+        </w:rPr>
+        <w:t>automations</w:t>
+      </w:r>
+      <w:r>
+        <w:rPr>
+          <w:sz w:val="16"/>
+          <w:szCs w:val="16"/>
+        </w:rPr>
+        <w:t xml:space="preserve"> in Yaml-formaat</w:t>
+      </w:r>
+      <w:r>
+        <w:rPr>
+          <w:sz w:val="16"/>
+          <w:szCs w:val="16"/>
+        </w:rPr>
+        <w:t xml:space="preserve"> te </w:t>
+      </w:r>
+      <w:r>
+        <w:rPr>
+          <w:sz w:val="16"/>
+          <w:szCs w:val="16"/>
+        </w:rPr>
+        <w:t>genereren</w:t>
       </w:r>
     </w:p>
     <w:p>
@@ -5570,7 +6199,63 @@
           <w:sz w:val="16"/>
           <w:szCs w:val="16"/>
         </w:rPr>
-        <w:t>(Library) Available product analysis.</w:t>
+        <w:t>H</w:t>
+      </w:r>
+      <w:r>
+        <w:rPr>
+          <w:sz w:val="16"/>
+          <w:szCs w:val="16"/>
+        </w:rPr>
+        <w:t>oe</w:t>
+      </w:r>
+      <w:r>
+        <w:rPr>
+          <w:sz w:val="16"/>
+          <w:szCs w:val="16"/>
+        </w:rPr>
+        <w:t xml:space="preserve"> goed zijn deze</w:t>
+      </w:r>
+      <w:r>
+        <w:rPr>
+          <w:sz w:val="16"/>
+          <w:szCs w:val="16"/>
+        </w:rPr>
+        <w:t xml:space="preserve"> </w:t>
+      </w:r>
+      <w:r>
+        <w:rPr>
+          <w:sz w:val="16"/>
+          <w:szCs w:val="16"/>
+        </w:rPr>
+        <w:t xml:space="preserve">automations </w:t>
+      </w:r>
+      <w:r>
+        <w:rPr>
+          <w:sz w:val="16"/>
+          <w:szCs w:val="16"/>
+        </w:rPr>
+        <w:t>in</w:t>
+      </w:r>
+      <w:r>
+        <w:rPr>
+          <w:sz w:val="16"/>
+          <w:szCs w:val="16"/>
+        </w:rPr>
+        <w:t xml:space="preserve"> vergelijking met handmatig gegenereerde </w:t>
+      </w:r>
+      <w:r>
+        <w:rPr>
+          <w:sz w:val="16"/>
+          <w:szCs w:val="16"/>
+        </w:rPr>
+        <w:t>automations</w:t>
+      </w:r>
+      <w:r>
+        <w:rPr>
+          <w:sz w:val="16"/>
+          <w:szCs w:val="16"/>
+        </w:rPr>
+        <w:t xml:space="preserve"> of door Home Assistant zelf?</w:t>
       </w:r>
     </w:p>
     <w:p>
@@ -5594,7 +6279,14 @@
           <w:sz w:val="16"/>
           <w:szCs w:val="16"/>
         </w:rPr>
-        <w:t>(Lab) Data analytics.</w:t>
+        <w:t>Welke</w:t>
+      </w:r>
+      <w:r>
+        <w:rPr>
+          <w:sz w:val="16"/>
+          <w:szCs w:val="16"/>
+        </w:rPr>
+        <w:t xml:space="preserve"> methoden en technieken kunnen worden gebruikt om machine learning toe te passen op automatiseringsregels in Yaml-formaat</w:t>
       </w:r>
     </w:p>
     <w:p>
@@ -5604,134 +6296,74 @@
           <w:ilvl w:val="0"/>
           <w:numId w:val="18"/>
         </w:numPr>
-        <w:tabs>
-          <w:tab w:val="left" w:pos="2127"/>
-          <w:tab w:val="left" w:pos="2410"/>
-        </w:tabs>
-        <w:rPr>
-          <w:sz w:val="16"/>
-          <w:szCs w:val="16"/>
-        </w:rPr>
-      </w:pPr>
-      <w:r>
-        <w:rPr>
-          <w:sz w:val="16"/>
-          <w:szCs w:val="16"/>
-        </w:rPr>
-        <w:t>(Workshop)</w:t>
-      </w:r>
-      <w:r>
-        <w:rPr>
-          <w:sz w:val="16"/>
-          <w:szCs w:val="16"/>
-        </w:rPr>
-        <w:t xml:space="preserve"> Prototyping</w:t>
-      </w:r>
-      <w:r>
-        <w:rPr>
-          <w:sz w:val="16"/>
-          <w:szCs w:val="16"/>
-        </w:rPr>
-        <w:t>.</w:t>
-      </w:r>
-    </w:p>
-    <w:p>
-      <w:pPr>
-        <w:tabs>
-          <w:tab w:val="left" w:pos="2127"/>
-          <w:tab w:val="left" w:pos="2410"/>
-        </w:tabs>
-        <w:ind w:left="2410" w:hanging="2410"/>
-        <w:rPr>
-          <w:sz w:val="16"/>
-          <w:szCs w:val="16"/>
-        </w:rPr>
-      </w:pPr>
-    </w:p>
-    <w:p>
-      <w:pPr>
-        <w:tabs>
-          <w:tab w:val="left" w:pos="2127"/>
-          <w:tab w:val="left" w:pos="2410"/>
-        </w:tabs>
-        <w:ind w:left="2410" w:hanging="2410"/>
-        <w:rPr>
-          <w:b/>
-          <w:bCs/>
-          <w:sz w:val="16"/>
-          <w:szCs w:val="16"/>
-          <w:u w:val="single"/>
-        </w:rPr>
-      </w:pPr>
-      <w:r>
-        <w:rPr>
-          <w:b/>
-          <w:bCs/>
-          <w:sz w:val="16"/>
-          <w:szCs w:val="16"/>
-          <w:u w:val="single"/>
-        </w:rPr>
-        <w:t>Onderzoeks</w:t>
-      </w:r>
-      <w:r>
-        <w:rPr>
-          <w:b/>
-          <w:bCs/>
-          <w:sz w:val="16"/>
-          <w:szCs w:val="16"/>
-          <w:u w:val="single"/>
-        </w:rPr>
-        <w:t xml:space="preserve">vraag </w:t>
-      </w:r>
-      <w:r>
-        <w:rPr>
-          <w:b/>
-          <w:bCs/>
-          <w:sz w:val="16"/>
-          <w:szCs w:val="16"/>
-          <w:u w:val="single"/>
-        </w:rPr>
-        <w:t>3</w:t>
-      </w:r>
-      <w:r>
-        <w:rPr>
-          <w:b/>
-          <w:bCs/>
-          <w:sz w:val="16"/>
-          <w:szCs w:val="16"/>
-          <w:u w:val="single"/>
-        </w:rPr>
-        <w:t xml:space="preserve"> BC</w:t>
-      </w:r>
-    </w:p>
-    <w:p>
-      <w:pPr>
-        <w:tabs>
-          <w:tab w:val="left" w:pos="2127"/>
-          <w:tab w:val="left" w:pos="2410"/>
-        </w:tabs>
-        <w:ind w:left="2410" w:hanging="2410"/>
-        <w:rPr>
-          <w:sz w:val="16"/>
-          <w:szCs w:val="16"/>
-        </w:rPr>
-      </w:pPr>
-      <w:r>
-        <w:rPr>
-          <w:sz w:val="16"/>
-          <w:szCs w:val="16"/>
-        </w:rPr>
-        <w:t>Hoe kunnen we aan de hand van machine learning automations in YAML genereren.</w:t>
-      </w:r>
-    </w:p>
-    <w:p>
-      <w:pPr>
-        <w:tabs>
-          <w:tab w:val="left" w:pos="2127"/>
-          <w:tab w:val="left" w:pos="2410"/>
-        </w:tabs>
-        <w:ind w:left="2410" w:hanging="2410"/>
-      </w:pPr>
+        <w:rPr>
+          <w:sz w:val="16"/>
+          <w:szCs w:val="16"/>
+        </w:rPr>
+      </w:pPr>
+      <w:r>
+        <w:rPr>
+          <w:sz w:val="16"/>
+          <w:szCs w:val="16"/>
+        </w:rPr>
+        <w:t xml:space="preserve">Wat </w:t>
+      </w:r>
+      <w:r>
+        <w:rPr>
+          <w:sz w:val="16"/>
+          <w:szCs w:val="16"/>
+        </w:rPr>
+        <w:t>is</w:t>
+      </w:r>
+      <w:r>
+        <w:rPr>
+          <w:sz w:val="16"/>
+          <w:szCs w:val="16"/>
+        </w:rPr>
+        <w:t xml:space="preserve"> </w:t>
+      </w:r>
+      <w:r>
+        <w:rPr>
+          <w:sz w:val="16"/>
+          <w:szCs w:val="16"/>
+        </w:rPr>
+        <w:t>de</w:t>
+      </w:r>
+      <w:r>
+        <w:rPr>
+          <w:sz w:val="16"/>
+          <w:szCs w:val="16"/>
+        </w:rPr>
+        <w:t xml:space="preserve"> </w:t>
+      </w:r>
+      <w:r>
+        <w:rPr>
+          <w:sz w:val="16"/>
+          <w:szCs w:val="16"/>
+        </w:rPr>
+        <w:t>toepasbaarheid en</w:t>
+      </w:r>
+      <w:r>
+        <w:rPr>
+          <w:sz w:val="16"/>
+          <w:szCs w:val="16"/>
+        </w:rPr>
+        <w:t xml:space="preserve"> effectiviteit van verschillende machine learning-algoritmen voor het genereren van </w:t>
+      </w:r>
+      <w:r>
+        <w:rPr>
+          <w:sz w:val="16"/>
+          <w:szCs w:val="16"/>
+        </w:rPr>
+        <w:t>automations</w:t>
+      </w:r>
+      <w:r>
+        <w:rPr>
+          <w:sz w:val="16"/>
+          <w:szCs w:val="16"/>
+        </w:rPr>
+        <w:t xml:space="preserve"> in Yaml-formaat</w:t>
+      </w:r>
     </w:p>
     <w:p>
       <w:pPr>
@@ -5740,21 +6372,45 @@
           <w:ilvl w:val="0"/>
           <w:numId w:val="18"/>
         </w:numPr>
-        <w:tabs>
-          <w:tab w:val="left" w:pos="2127"/>
-          <w:tab w:val="left" w:pos="2410"/>
-        </w:tabs>
-        <w:rPr>
-          <w:sz w:val="16"/>
-          <w:szCs w:val="16"/>
-        </w:rPr>
-      </w:pPr>
-      <w:r>
-        <w:rPr>
-          <w:sz w:val="16"/>
-          <w:szCs w:val="16"/>
-        </w:rPr>
-        <w:t xml:space="preserve">Sub vragen </w:t>
+        <w:rPr>
+          <w:sz w:val="16"/>
+          <w:szCs w:val="16"/>
+        </w:rPr>
+      </w:pPr>
+      <w:r>
+        <w:rPr>
+          <w:sz w:val="16"/>
+          <w:szCs w:val="16"/>
+        </w:rPr>
+        <w:t xml:space="preserve">Wat </w:t>
+      </w:r>
+      <w:r>
+        <w:rPr>
+          <w:sz w:val="16"/>
+          <w:szCs w:val="16"/>
+        </w:rPr>
+        <w:t xml:space="preserve">is </w:t>
+      </w:r>
+      <w:r>
+        <w:rPr>
+          <w:sz w:val="16"/>
+          <w:szCs w:val="16"/>
+        </w:rPr>
+        <w:t>de</w:t>
+      </w:r>
+      <w:r>
+        <w:rPr>
+          <w:sz w:val="16"/>
+          <w:szCs w:val="16"/>
+        </w:rPr>
+        <w:t xml:space="preserve"> nauwkeurigheid en effectiviteit van door machine learning gegenereerde regels in vergelijking met handmatig gegenereerde </w:t>
+      </w:r>
+      <w:r>
+        <w:rPr>
+          <w:sz w:val="16"/>
+          <w:szCs w:val="16"/>
+        </w:rPr>
+        <w:t>automations</w:t>
       </w:r>
     </w:p>
     <w:p>
@@ -5764,6 +6420,35 @@
           <w:ilvl w:val="0"/>
           <w:numId w:val="18"/>
         </w:numPr>
+        <w:rPr>
+          <w:sz w:val="16"/>
+          <w:szCs w:val="16"/>
+        </w:rPr>
+      </w:pPr>
+      <w:r>
+        <w:rPr>
+          <w:sz w:val="16"/>
+          <w:szCs w:val="16"/>
+        </w:rPr>
+        <w:t xml:space="preserve">De mogelijke uitdagingen en beperkingen van het gebruik van machine learning bij het genereren van </w:t>
+      </w:r>
+      <w:r>
+        <w:rPr>
+          <w:sz w:val="16"/>
+          <w:szCs w:val="16"/>
+        </w:rPr>
+        <w:t>automations</w:t>
+      </w:r>
+      <w:r>
+        <w:rPr>
+          <w:sz w:val="16"/>
+          <w:szCs w:val="16"/>
+        </w:rPr>
+        <w:t xml:space="preserve"> in Yaml-formaat</w:t>
+      </w:r>
+    </w:p>
+    <w:p>
+      <w:pPr>
         <w:tabs>
           <w:tab w:val="left" w:pos="2127"/>
           <w:tab w:val="left" w:pos="2410"/>
@@ -5773,29 +6458,74 @@
           <w:szCs w:val="16"/>
         </w:rPr>
       </w:pPr>
-      <w:r>
-        <w:rPr>
-          <w:sz w:val="16"/>
-          <w:szCs w:val="16"/>
-        </w:rPr>
-        <w:t>Potentiele onderzoeksmethode</w:t>
-      </w:r>
-      <w:r>
-        <w:rPr>
-          <w:sz w:val="16"/>
-          <w:szCs w:val="16"/>
+    </w:p>
+    <w:p>
+      <w:pPr>
+        <w:tabs>
+          <w:tab w:val="left" w:pos="2127"/>
+          <w:tab w:val="left" w:pos="2410"/>
+        </w:tabs>
+        <w:rPr>
+          <w:sz w:val="16"/>
+          <w:szCs w:val="16"/>
+          <w:lang w:val="en-GB"/>
+        </w:rPr>
+      </w:pPr>
+      <w:proofErr w:type="spellStart"/>
+      <w:r>
+        <w:rPr>
+          <w:sz w:val="16"/>
+          <w:szCs w:val="16"/>
+          <w:lang w:val="en-GB"/>
+        </w:rPr>
+        <w:t>Potentiele</w:t>
+      </w:r>
+      <w:proofErr w:type="spellEnd"/>
+      <w:r>
+        <w:rPr>
+          <w:sz w:val="16"/>
+          <w:szCs w:val="16"/>
+          <w:lang w:val="en-GB"/>
+        </w:rPr>
+        <w:t xml:space="preserve"> </w:t>
+      </w:r>
+      <w:proofErr w:type="spellStart"/>
+      <w:r>
+        <w:rPr>
+          <w:sz w:val="16"/>
+          <w:szCs w:val="16"/>
+          <w:lang w:val="en-GB"/>
+        </w:rPr>
+        <w:t>onderzoeksmethode</w:t>
+      </w:r>
+      <w:proofErr w:type="spellEnd"/>
+      <w:r>
+        <w:rPr>
+          <w:sz w:val="16"/>
+          <w:szCs w:val="16"/>
+          <w:lang w:val="en-GB"/>
         </w:rPr>
         <w:t xml:space="preserve"> (</w:t>
       </w:r>
-      <w:hyperlink r:id="rId12" w:history="1">
+      <w:hyperlink r:id="rId12">
         <w:r>
           <w:rPr>
             <w:rStyle w:val="Hyperlink"/>
             <w:sz w:val="16"/>
             <w:szCs w:val="16"/>
+            <w:lang w:val="en-GB"/>
           </w:rPr>
           <w:t>ictresearchmethods.nl)</w:t>
         </w:r>
+        <w:r>
+          <w:rPr>
+            <w:rStyle w:val="Hyperlink"/>
+            <w:sz w:val="16"/>
+            <w:szCs w:val="16"/>
+            <w:lang w:val="en-GB"/>
+          </w:rPr>
+          <w:t>:</w:t>
+        </w:r>
       </w:hyperlink>
     </w:p>
     <w:p>
@@ -5804,8 +6534,254 @@
           <w:tab w:val="left" w:pos="2127"/>
           <w:tab w:val="left" w:pos="2410"/>
         </w:tabs>
+        <w:rPr>
+          <w:rFonts w:eastAsia="Arial"/>
+          <w:sz w:val="16"/>
+          <w:szCs w:val="16"/>
+          <w:lang w:val="en-GB"/>
+        </w:rPr>
+      </w:pPr>
+      <w:r>
+        <w:rPr>
+          <w:sz w:val="16"/>
+          <w:szCs w:val="16"/>
+          <w:lang w:val="en-GB"/>
+        </w:rPr>
+        <w:t>Library: Literature study, Available product analysis</w:t>
+      </w:r>
+      <w:r>
+        <w:rPr>
+          <w:sz w:val="16"/>
+          <w:szCs w:val="16"/>
+          <w:lang w:val="en-GB"/>
+        </w:rPr>
+        <w:t xml:space="preserve">, </w:t>
+      </w:r>
+      <w:r>
+        <w:rPr>
+          <w:rFonts w:eastAsia="Arial" w:cs="Arial"/>
+          <w:sz w:val="16"/>
+          <w:szCs w:val="16"/>
+          <w:lang w:val="en-GB"/>
+        </w:rPr>
+        <w:t>Best good and bad practices</w:t>
+      </w:r>
+    </w:p>
+    <w:p>
+      <w:pPr>
+        <w:tabs>
+          <w:tab w:val="left" w:pos="2127"/>
+          <w:tab w:val="left" w:pos="2410"/>
+        </w:tabs>
+        <w:rPr>
+          <w:rFonts w:eastAsia="Arial" w:cs="Arial"/>
+          <w:sz w:val="16"/>
+          <w:szCs w:val="16"/>
+          <w:lang w:val="en-GB"/>
+        </w:rPr>
+      </w:pPr>
+      <w:r>
+        <w:rPr>
+          <w:rFonts w:eastAsia="Arial" w:cs="Arial"/>
+          <w:sz w:val="16"/>
+          <w:szCs w:val="16"/>
+          <w:lang w:val="en-GB"/>
+        </w:rPr>
+        <w:t>Field: Document analysis</w:t>
+      </w:r>
+    </w:p>
+    <w:p>
+      <w:pPr>
+        <w:tabs>
+          <w:tab w:val="left" w:pos="2127"/>
+          <w:tab w:val="left" w:pos="2410"/>
+        </w:tabs>
+        <w:rPr>
+          <w:sz w:val="16"/>
+          <w:szCs w:val="16"/>
+          <w:lang w:val="en-GB"/>
+        </w:rPr>
+      </w:pPr>
+      <w:r>
+        <w:rPr>
+          <w:sz w:val="16"/>
+          <w:szCs w:val="16"/>
+          <w:lang w:val="en-GB"/>
+        </w:rPr>
+        <w:t>Lab: Data analytics.</w:t>
+      </w:r>
+    </w:p>
+    <w:p>
+      <w:pPr>
+        <w:tabs>
+          <w:tab w:val="left" w:pos="2127"/>
+          <w:tab w:val="left" w:pos="2410"/>
+        </w:tabs>
+        <w:rPr>
+          <w:sz w:val="16"/>
+          <w:szCs w:val="16"/>
+          <w:lang w:val="en-GB"/>
+        </w:rPr>
+      </w:pPr>
+      <w:r>
+        <w:rPr>
+          <w:sz w:val="16"/>
+          <w:szCs w:val="16"/>
+          <w:lang w:val="en-GB"/>
+        </w:rPr>
+        <w:t>Showroom: Product review, Pitch.</w:t>
+      </w:r>
+    </w:p>
+    <w:p>
+      <w:pPr>
+        <w:tabs>
+          <w:tab w:val="left" w:pos="2127"/>
+          <w:tab w:val="left" w:pos="2410"/>
+        </w:tabs>
+        <w:rPr>
+          <w:sz w:val="16"/>
+          <w:szCs w:val="16"/>
+          <w:lang w:val="en-GB"/>
+        </w:rPr>
+      </w:pPr>
+      <w:r>
+        <w:rPr>
+          <w:sz w:val="16"/>
+          <w:szCs w:val="16"/>
+          <w:lang w:val="en-GB"/>
+        </w:rPr>
+        <w:t>Workshop: Prototyping.</w:t>
+      </w:r>
+    </w:p>
+    <w:p>
+      <w:pPr>
+        <w:tabs>
+          <w:tab w:val="left" w:pos="2127"/>
+          <w:tab w:val="left" w:pos="2410"/>
+        </w:tabs>
+        <w:rPr>
+          <w:sz w:val="16"/>
+          <w:szCs w:val="16"/>
+        </w:rPr>
+      </w:pPr>
+    </w:p>
+    <w:p>
+      <w:pPr>
+        <w:tabs>
+          <w:tab w:val="left" w:pos="2127"/>
+          <w:tab w:val="left" w:pos="2410"/>
+        </w:tabs>
         <w:ind w:left="2410" w:hanging="2410"/>
       </w:pPr>
+    </w:p>
+    <w:p>
+      <w:pPr>
+        <w:tabs>
+          <w:tab w:val="left" w:pos="2127"/>
+          <w:tab w:val="left" w:pos="2410"/>
+        </w:tabs>
+        <w:ind w:left="2410" w:hanging="2410"/>
+        <w:rPr>
+          <w:u w:val="single"/>
+        </w:rPr>
+      </w:pPr>
+      <w:hyperlink w:history="1" r:id="rId13">
+        <w:r>
+          <w:rPr>
+            <w:rStyle w:val="Hyperlink"/>
+          </w:rPr>
+          <w:t>Onderzoeksmethode Machine learni</w:t>
+        </w:r>
+        <w:r>
+          <w:rPr>
+            <w:rStyle w:val="Hyperlink"/>
+          </w:rPr>
+          <w:t>ng</w:t>
+        </w:r>
+      </w:hyperlink>
+      <w:r>
+        <w:rPr>
+          <w:u w:val="single"/>
+        </w:rPr>
+        <w:t xml:space="preserve"> </w:t>
+      </w:r>
+    </w:p>
+    <w:p>
+      <w:pPr>
+        <w:tabs>
+          <w:tab w:val="left" w:pos="2127"/>
+          <w:tab w:val="left" w:pos="2410"/>
+        </w:tabs>
+        <w:ind w:left="2410" w:hanging="2410"/>
+      </w:pPr>
+    </w:p>
+    <w:p>
+      <w:pPr>
+        <w:tabs>
+          <w:tab w:val="left" w:pos="2127"/>
+          <w:tab w:val="left" w:pos="2410"/>
+        </w:tabs>
+        <w:ind w:left="2410" w:hanging="2410"/>
+      </w:pPr>
+      <w:r>
+        <w:rPr>
+          <w:noProof/>
+        </w:rPr>
+        <w:drawing>
+          <wp:inline distT="0" distB="0" distL="0" distR="0" wp14:anchorId="0A3E5645" wp14:editId="2833599F">
+            <wp:extent cx="5909310" cy="2467610"/>
+            <wp:effectExtent l="0" t="0" r="0" b="8890"/>
+            <wp:docPr id="2" name="Picture 2"/>
+            <wp:cNvGraphicFramePr>
+              <a:graphicFrameLocks xmlns:a="http://schemas.openxmlformats.org/drawingml/2006/main" noChangeAspect="1"/>
+            </wp:cNvGraphicFramePr>
+            <a:graphic xmlns:a="http://schemas.openxmlformats.org/drawingml/2006/main">
+              <a:graphicData uri="http://schemas.openxmlformats.org/drawingml/2006/picture">
+                <pic:pic xmlns:pic="http://schemas.openxmlformats.org/drawingml/2006/picture">
+                  <pic:nvPicPr>
+                    <pic:cNvPr id="0" name="Picture 2"/>
+                    <pic:cNvPicPr/>
+                  </pic:nvPicPr>
+                  <pic:blipFill>
+                    <a:blip r:embed="rId14">
+                      <a:extLst>
+                        <a:ext uri="{28A0092B-C50C-407E-A947-70E740481C1C}">
+                          <a14:useLocalDpi xmlns:a14="http://schemas.microsoft.com/office/drawing/2010/main" val="0"/>
+                        </a:ext>
+                      </a:extLst>
+                    </a:blip>
+                    <a:stretch>
+                      <a:fillRect/>
+                    </a:stretch>
+                  </pic:blipFill>
+                  <pic:spPr>
+                    <a:xfrm>
+                      <a:off x="0" y="0"/>
+                      <a:ext cx="5909310" cy="2467610"/>
+                    </a:xfrm>
+                    <a:prstGeom prst="rect">
+                      <a:avLst/>
+                    </a:prstGeom>
+                  </pic:spPr>
+                </pic:pic>
+              </a:graphicData>
+            </a:graphic>
+          </wp:inline>
+        </w:drawing>
+      </w:r>
+    </w:p>
+    <w:p>
+      <w:pPr>
+        <w:tabs>
+          <w:tab w:val="left" w:pos="2127"/>
+          <w:tab w:val="left" w:pos="2410"/>
+        </w:tabs>
+        <w:ind w:left="2410" w:hanging="2410"/>
+        <w:rPr>
+          <w:sz w:val="16"/>
+          <w:szCs w:val="16"/>
+        </w:rPr>
+      </w:pPr>
       <w:r>
         <w:tab/>
       </w:r>
@@ -5817,7 +6793,7 @@
       <w:pPr>
         <w:pStyle w:val="Heading2"/>
       </w:pPr>
-      <w:bookmarkStart w:id="22" w:name="_Toc507670778"/>
+      <w:bookmarkStart w:name="_Toc507670778" w:id="22"/>
       <w:r>
         <w:t>Eindproducten</w:t>
       </w:r>
@@ -5899,8 +6875,72 @@
         <w:rPr>
           <w:lang w:val="nl-NL"/>
         </w:rPr>
+        <w:drawing>
+          <wp:inline distT="0" distB="0" distL="0" distR="0" wp14:anchorId="485F2927" wp14:editId="200934DF">
+            <wp:extent cx="5909310" cy="2579370"/>
+            <wp:effectExtent l="0" t="0" r="0" b="0"/>
+            <wp:docPr id="1" name="Picture 1"/>
+            <wp:cNvGraphicFramePr>
+              <a:graphicFrameLocks xmlns:a="http://schemas.openxmlformats.org/drawingml/2006/main" noChangeAspect="1"/>
+            </wp:cNvGraphicFramePr>
+            <a:graphic xmlns:a="http://schemas.openxmlformats.org/drawingml/2006/main">
+              <a:graphicData uri="http://schemas.openxmlformats.org/drawingml/2006/picture">
+                <pic:pic xmlns:pic="http://schemas.openxmlformats.org/drawingml/2006/picture">
+                  <pic:nvPicPr>
+                    <pic:cNvPr id="1" name=""/>
+                    <pic:cNvPicPr/>
+                  </pic:nvPicPr>
+                  <pic:blipFill>
+                    <a:blip r:embed="rId15"/>
+                    <a:stretch>
+                      <a:fillRect/>
+                    </a:stretch>
+                  </pic:blipFill>
+                  <pic:spPr>
+                    <a:xfrm>
+                      <a:off x="0" y="0"/>
+                      <a:ext cx="5909310" cy="2579370"/>
+                    </a:xfrm>
+                    <a:prstGeom prst="rect">
+                      <a:avLst/>
+                    </a:prstGeom>
+                  </pic:spPr>
+                </pic:pic>
+              </a:graphicData>
+            </a:graphic>
+          </wp:inline>
+        </w:drawing>
+      </w:r>
+    </w:p>
+    <w:p>
+      <w:pPr>
+        <w:pStyle w:val="BodyText"/>
+        <w:rPr>
+          <w:lang w:val="nl-NL"/>
+        </w:rPr>
+      </w:pPr>
+    </w:p>
+    <w:p>
+      <w:pPr>
+        <w:pStyle w:val="BodyText"/>
+        <w:rPr>
+          <w:lang w:val="nl-NL"/>
+        </w:rPr>
+      </w:pPr>
+    </w:p>
+    <w:p>
+      <w:pPr>
+        <w:pStyle w:val="BodyText"/>
+        <w:rPr>
+          <w:lang w:val="nl-NL"/>
+        </w:rPr>
+      </w:pPr>
+      <w:r>
+        <w:rPr>
+          <w:lang w:val="nl-NL"/>
+        </w:rPr>
         <w:object w:dxaOrig="8925" w:dyaOrig="5190" w14:anchorId="3C3BB758">
-          <v:shapetype id="_x0000_t75" coordsize="21600,21600" o:spt="75" o:preferrelative="t" path="m@4@5l@4@11@9@11@9@5xe" filled="f" stroked="f">
+          <v:shapetype id="_x0000_t75" coordsize="21600,21600" filled="f" stroked="f" o:spt="75" o:preferrelative="t" path="m@4@5l@4@11@9@11@9@5xe">
             <v:stroke joinstyle="miter"/>
             <v:formulas>
               <v:f eqn="if lineDrawn pixelLineWidth 0"/>
@@ -5916,27 +6956,42 @@
               <v:f eqn="prod @7 21600 pixelHeight"/>
               <v:f eqn="sum @10 21600 0"/>
             </v:formulas>
-            <v:path o:extrusionok="f" gradientshapeok="t" o:connecttype="rect"/>
+            <v:path gradientshapeok="t" o:connecttype="rect" o:extrusionok="f"/>
             <o:lock v:ext="edit" aspectratio="t"/>
           </v:shapetype>
-          <v:shape id="_x0000_i1025" type="#_x0000_t75" style="width:347.95pt;height:202.25pt" o:ole="">
-            <v:imagedata r:id="rId13" o:title=""/>
+          <v:shape id="_x0000_i1025" style="width:348pt;height:202.5pt" o:ole="" type="#_x0000_t75">
+            <v:imagedata o:title="" r:id="rId16"/>
           </v:shape>
-          <o:OLEObject Type="Embed" ProgID="OrgPlusWOPX.4" ShapeID="_x0000_i1025" DrawAspect="Content" ObjectID="_1738833824" r:id="rId14"/>
+          <o:OLEObject Type="Embed" ProgID="OrgPlusWOPX.4" ShapeID="_x0000_i1025" DrawAspect="Content" ObjectID="_1738969984" r:id="rId17"/>
         </w:object>
       </w:r>
     </w:p>
     <w:p>
       <w:pPr>
+        <w:pStyle w:val="BodyText"/>
+        <w:rPr>
+          <w:lang w:val="nl-NL"/>
+        </w:rPr>
+      </w:pPr>
+    </w:p>
+    <w:p>
+      <w:pPr>
+        <w:pStyle w:val="BodyText"/>
+        <w:rPr>
+          <w:lang w:val="nl-NL"/>
+        </w:rPr>
+      </w:pPr>
+    </w:p>
+    <w:p>
+      <w:pPr>
         <w:pStyle w:val="Heading1"/>
       </w:pPr>
-      <w:bookmarkStart w:id="23" w:name="_Toc327581050"/>
-      <w:bookmarkStart w:id="24" w:name="_Toc327581600"/>
-      <w:bookmarkStart w:id="25" w:name="_Toc327583380"/>
-      <w:bookmarkStart w:id="26" w:name="_Toc339966119"/>
-      <w:bookmarkStart w:id="27" w:name="_Toc507670779"/>
-      <w:r>
-        <w:lastRenderedPageBreak/>
+      <w:bookmarkStart w:name="_Toc327581050" w:id="23"/>
+      <w:bookmarkStart w:name="_Toc327581600" w:id="24"/>
+      <w:bookmarkStart w:name="_Toc327583380" w:id="25"/>
+      <w:bookmarkStart w:name="_Toc339966119" w:id="26"/>
+      <w:bookmarkStart w:name="_Toc507670779" w:id="27"/>
+      <w:r>
         <w:t>Projectorganisatie</w:t>
       </w:r>
       <w:bookmarkEnd w:id="23"/>
@@ -5949,12 +7004,12 @@
       <w:pPr>
         <w:pStyle w:val="Heading2"/>
       </w:pPr>
-      <w:bookmarkStart w:id="28" w:name="_Toc327581051"/>
-      <w:bookmarkStart w:id="29" w:name="_Toc327581601"/>
-      <w:bookmarkStart w:id="30" w:name="_Toc327583381"/>
-      <w:bookmarkStart w:id="31" w:name="_Toc339966120"/>
-      <w:bookmarkStart w:id="32" w:name="_Toc480254627"/>
-      <w:bookmarkStart w:id="33" w:name="_Toc507670780"/>
+      <w:bookmarkStart w:name="_Toc327581051" w:id="28"/>
+      <w:bookmarkStart w:name="_Toc327581601" w:id="29"/>
+      <w:bookmarkStart w:name="_Toc327583381" w:id="30"/>
+      <w:bookmarkStart w:name="_Toc339966120" w:id="31"/>
+      <w:bookmarkStart w:name="_Toc480254627" w:id="32"/>
+      <w:bookmarkStart w:name="_Toc507670780" w:id="33"/>
       <w:r>
         <w:t>Teamleden</w:t>
       </w:r>
@@ -6044,12 +7099,12 @@
         <w:tblpPr w:leftFromText="141" w:rightFromText="141" w:vertAnchor="page" w:horzAnchor="margin" w:tblpY="3961"/>
         <w:tblW w:w="9464" w:type="dxa"/>
         <w:tblBorders>
-          <w:top w:val="single" w:sz="4" w:space="0" w:color="DDD9C3" w:themeColor="background2" w:themeShade="E6"/>
-          <w:left w:val="single" w:sz="4" w:space="0" w:color="DDD9C3" w:themeColor="background2" w:themeShade="E6"/>
-          <w:bottom w:val="single" w:sz="4" w:space="0" w:color="DDD9C3" w:themeColor="background2" w:themeShade="E6"/>
-          <w:right w:val="single" w:sz="4" w:space="0" w:color="DDD9C3" w:themeColor="background2" w:themeShade="E6"/>
-          <w:insideH w:val="single" w:sz="4" w:space="0" w:color="DDD9C3" w:themeColor="background2" w:themeShade="E6"/>
-          <w:insideV w:val="single" w:sz="4" w:space="0" w:color="DDD9C3" w:themeColor="background2" w:themeShade="E6"/>
+          <w:top w:val="single" w:color="DDD9C3" w:themeColor="background2" w:themeShade="E6" w:sz="4" w:space="0"/>
+          <w:left w:val="single" w:color="DDD9C3" w:themeColor="background2" w:themeShade="E6" w:sz="4" w:space="0"/>
+          <w:bottom w:val="single" w:color="DDD9C3" w:themeColor="background2" w:themeShade="E6" w:sz="4" w:space="0"/>
+          <w:right w:val="single" w:color="DDD9C3" w:themeColor="background2" w:themeShade="E6" w:sz="4" w:space="0"/>
+          <w:insideH w:val="single" w:color="DDD9C3" w:themeColor="background2" w:themeShade="E6" w:sz="4" w:space="0"/>
+          <w:insideV w:val="single" w:color="DDD9C3" w:themeColor="background2" w:themeShade="E6" w:sz="4" w:space="0"/>
         </w:tblBorders>
         <w:tblLayout w:type="fixed"/>
         <w:tblLook w:val="0000" w:firstRow="0" w:lastRow="0" w:firstColumn="0" w:lastColumn="0" w:noHBand="0" w:noVBand="0"/>
@@ -6506,7 +7561,7 @@
       <w:pPr>
         <w:pStyle w:val="Heading2"/>
       </w:pPr>
-      <w:bookmarkStart w:id="34" w:name="_Toc507670781"/>
+      <w:bookmarkStart w:name="_Toc507670781" w:id="34"/>
       <w:r>
         <w:t>Communicatie</w:t>
       </w:r>
@@ -6608,14 +7663,12 @@
           <w:u w:val="single"/>
         </w:rPr>
       </w:pPr>
-      <w:proofErr w:type="spellStart"/>
       <w:r>
         <w:rPr>
           <w:u w:val="single"/>
         </w:rPr>
         <w:t>Docenten</w:t>
       </w:r>
-      <w:proofErr w:type="spellEnd"/>
       <w:r>
         <w:rPr>
           <w:u w:val="single"/>
@@ -6657,13 +7710,12 @@
       <w:pPr>
         <w:pStyle w:val="Heading1"/>
       </w:pPr>
-      <w:bookmarkStart w:id="35" w:name="_Toc327581053"/>
-      <w:bookmarkStart w:id="36" w:name="_Toc327581603"/>
-      <w:bookmarkStart w:id="37" w:name="_Toc327583383"/>
-      <w:bookmarkStart w:id="38" w:name="_Toc339966122"/>
-      <w:bookmarkStart w:id="39" w:name="_Toc507670782"/>
-      <w:r>
-        <w:lastRenderedPageBreak/>
+      <w:bookmarkStart w:name="_Toc327581053" w:id="35"/>
+      <w:bookmarkStart w:name="_Toc327581603" w:id="36"/>
+      <w:bookmarkStart w:name="_Toc327583383" w:id="37"/>
+      <w:bookmarkStart w:name="_Toc339966122" w:id="38"/>
+      <w:bookmarkStart w:name="_Toc507670782" w:id="39"/>
+      <w:r>
         <w:t>Activiteiten en tijdplan</w:t>
       </w:r>
       <w:bookmarkEnd w:id="35"/>
@@ -6677,11 +7729,11 @@
       <w:pPr>
         <w:pStyle w:val="Heading2"/>
       </w:pPr>
-      <w:bookmarkStart w:id="40" w:name="_Toc327581054"/>
-      <w:bookmarkStart w:id="41" w:name="_Toc327581604"/>
-      <w:bookmarkStart w:id="42" w:name="_Toc327583384"/>
-      <w:bookmarkStart w:id="43" w:name="_Toc339966123"/>
-      <w:bookmarkStart w:id="44" w:name="_Toc507670783"/>
+      <w:bookmarkStart w:name="_Toc327581054" w:id="40"/>
+      <w:bookmarkStart w:name="_Toc327581604" w:id="41"/>
+      <w:bookmarkStart w:name="_Toc327583384" w:id="42"/>
+      <w:bookmarkStart w:name="_Toc339966123" w:id="43"/>
+      <w:bookmarkStart w:name="_Toc507670783" w:id="44"/>
       <w:r>
         <w:t>Opdeling en aanpak van het project</w:t>
       </w:r>
@@ -6826,11 +7878,11 @@
       <w:pPr>
         <w:pStyle w:val="Heading2"/>
       </w:pPr>
-      <w:bookmarkStart w:id="45" w:name="_Toc327581055"/>
-      <w:bookmarkStart w:id="46" w:name="_Toc327581605"/>
-      <w:bookmarkStart w:id="47" w:name="_Toc327583385"/>
-      <w:bookmarkStart w:id="48" w:name="_Toc339966124"/>
-      <w:bookmarkStart w:id="49" w:name="_Toc507670784"/>
+      <w:bookmarkStart w:name="_Toc327581055" w:id="45"/>
+      <w:bookmarkStart w:name="_Toc327581605" w:id="46"/>
+      <w:bookmarkStart w:name="_Toc327583385" w:id="47"/>
+      <w:bookmarkStart w:name="_Toc339966124" w:id="48"/>
+      <w:bookmarkStart w:name="_Toc507670784" w:id="49"/>
       <w:r>
         <w:t>T</w:t>
       </w:r>
@@ -6924,12 +7976,12 @@
       <w:tblPr>
         <w:tblW w:w="9464" w:type="dxa"/>
         <w:tblBorders>
-          <w:top w:val="single" w:sz="4" w:space="0" w:color="DDD9C3" w:themeColor="background2" w:themeShade="E6"/>
-          <w:left w:val="single" w:sz="4" w:space="0" w:color="DDD9C3" w:themeColor="background2" w:themeShade="E6"/>
-          <w:bottom w:val="single" w:sz="4" w:space="0" w:color="DDD9C3" w:themeColor="background2" w:themeShade="E6"/>
-          <w:right w:val="single" w:sz="4" w:space="0" w:color="DDD9C3" w:themeColor="background2" w:themeShade="E6"/>
-          <w:insideH w:val="single" w:sz="4" w:space="0" w:color="DDD9C3" w:themeColor="background2" w:themeShade="E6"/>
-          <w:insideV w:val="single" w:sz="4" w:space="0" w:color="DDD9C3" w:themeColor="background2" w:themeShade="E6"/>
+          <w:top w:val="single" w:color="DDD9C3" w:themeColor="background2" w:themeShade="E6" w:sz="4" w:space="0"/>
+          <w:left w:val="single" w:color="DDD9C3" w:themeColor="background2" w:themeShade="E6" w:sz="4" w:space="0"/>
+          <w:bottom w:val="single" w:color="DDD9C3" w:themeColor="background2" w:themeShade="E6" w:sz="4" w:space="0"/>
+          <w:right w:val="single" w:color="DDD9C3" w:themeColor="background2" w:themeShade="E6" w:sz="4" w:space="0"/>
+          <w:insideH w:val="single" w:color="DDD9C3" w:themeColor="background2" w:themeShade="E6" w:sz="4" w:space="0"/>
+          <w:insideV w:val="single" w:color="DDD9C3" w:themeColor="background2" w:themeShade="E6" w:sz="4" w:space="0"/>
         </w:tblBorders>
         <w:tblLayout w:type="fixed"/>
         <w:tblLook w:val="0000" w:firstRow="0" w:lastRow="0" w:firstColumn="0" w:lastColumn="0" w:noHBand="0" w:noVBand="0"/>
@@ -7251,19 +8303,19 @@
       </w:tr>
     </w:tbl>
     <w:p>
-      <w:bookmarkStart w:id="50" w:name="_Toc327581056"/>
-      <w:bookmarkStart w:id="51" w:name="_Toc327581606"/>
-      <w:bookmarkStart w:id="52" w:name="_Toc327583386"/>
+      <w:bookmarkStart w:name="_Toc327581056" w:id="50"/>
+      <w:bookmarkStart w:name="_Toc327581606" w:id="51"/>
+      <w:bookmarkStart w:name="_Toc327583386" w:id="52"/>
     </w:p>
     <w:p>
       <w:pPr>
         <w:pStyle w:val="Heading1"/>
       </w:pPr>
-      <w:bookmarkStart w:id="53" w:name="_Toc327581061"/>
-      <w:bookmarkStart w:id="54" w:name="_Toc327581611"/>
-      <w:bookmarkStart w:id="55" w:name="_Toc327583391"/>
-      <w:bookmarkStart w:id="56" w:name="_Toc339966130"/>
-      <w:bookmarkStart w:id="57" w:name="_Toc507670785"/>
+      <w:bookmarkStart w:name="_Toc327581061" w:id="53"/>
+      <w:bookmarkStart w:name="_Toc327581611" w:id="54"/>
+      <w:bookmarkStart w:name="_Toc327583391" w:id="55"/>
+      <w:bookmarkStart w:name="_Toc339966130" w:id="56"/>
+      <w:bookmarkStart w:name="_Toc507670785" w:id="57"/>
       <w:bookmarkEnd w:id="50"/>
       <w:bookmarkEnd w:id="51"/>
       <w:bookmarkEnd w:id="52"/>
@@ -7272,7 +8324,6 @@
       <w:bookmarkEnd w:id="55"/>
       <w:bookmarkEnd w:id="56"/>
       <w:r>
-        <w:lastRenderedPageBreak/>
         <w:t xml:space="preserve">Testaanpak en </w:t>
       </w:r>
       <w:r>
@@ -7289,10 +8340,10 @@
         </w:numPr>
         <w:ind w:left="709"/>
       </w:pPr>
-      <w:bookmarkStart w:id="58" w:name="_Toc327581062"/>
-      <w:bookmarkStart w:id="59" w:name="_Toc327581612"/>
-      <w:bookmarkStart w:id="60" w:name="_Toc327583392"/>
-      <w:bookmarkStart w:id="61" w:name="_Toc339966131"/>
+      <w:bookmarkStart w:name="_Toc327581062" w:id="58"/>
+      <w:bookmarkStart w:name="_Toc327581612" w:id="59"/>
+      <w:bookmarkStart w:name="_Toc327583392" w:id="60"/>
+      <w:bookmarkStart w:name="_Toc339966131" w:id="61"/>
     </w:p>
     <w:p/>
     <w:p/>
@@ -7300,7 +8351,7 @@
       <w:pPr>
         <w:pStyle w:val="Heading2"/>
       </w:pPr>
-      <w:bookmarkStart w:id="62" w:name="_Toc507670786"/>
+      <w:bookmarkStart w:name="_Toc507670786" w:id="62"/>
       <w:r>
         <w:t>Testaanpak/strategie</w:t>
       </w:r>
@@ -7352,7 +8403,7 @@
       <w:pPr>
         <w:pStyle w:val="Heading2"/>
       </w:pPr>
-      <w:bookmarkStart w:id="63" w:name="_Toc507670787"/>
+      <w:bookmarkStart w:name="_Toc507670787" w:id="63"/>
       <w:r>
         <w:t>Testomgeving en benodigdheden</w:t>
       </w:r>
@@ -7413,7 +8464,7 @@
       <w:pPr>
         <w:pStyle w:val="Heading2"/>
       </w:pPr>
-      <w:bookmarkStart w:id="64" w:name="_Toc507670788"/>
+      <w:bookmarkStart w:name="_Toc507670788" w:id="64"/>
       <w:r>
         <w:t>Configuratiemanagement</w:t>
       </w:r>
@@ -7492,13 +8543,12 @@
       <w:pPr>
         <w:pStyle w:val="Heading1"/>
       </w:pPr>
-      <w:bookmarkStart w:id="65" w:name="_Toc327581064"/>
-      <w:bookmarkStart w:id="66" w:name="_Toc327581614"/>
-      <w:bookmarkStart w:id="67" w:name="_Toc327583394"/>
-      <w:bookmarkStart w:id="68" w:name="_Toc339966133"/>
-      <w:bookmarkStart w:id="69" w:name="_Toc507670789"/>
-      <w:r>
-        <w:lastRenderedPageBreak/>
+      <w:bookmarkStart w:name="_Toc327581064" w:id="65"/>
+      <w:bookmarkStart w:name="_Toc327581614" w:id="66"/>
+      <w:bookmarkStart w:name="_Toc327583394" w:id="67"/>
+      <w:bookmarkStart w:name="_Toc339966133" w:id="68"/>
+      <w:bookmarkStart w:name="_Toc507670789" w:id="69"/>
+      <w:r>
         <w:t>Financiën</w:t>
       </w:r>
       <w:bookmarkEnd w:id="65"/>
@@ -7514,11 +8564,11 @@
       <w:pPr>
         <w:pStyle w:val="Heading2"/>
       </w:pPr>
-      <w:bookmarkStart w:id="70" w:name="_Toc327581065"/>
-      <w:bookmarkStart w:id="71" w:name="_Toc327581615"/>
-      <w:bookmarkStart w:id="72" w:name="_Toc327583395"/>
-      <w:bookmarkStart w:id="73" w:name="_Toc339966134"/>
-      <w:bookmarkStart w:id="74" w:name="_Toc507670790"/>
+      <w:bookmarkStart w:name="_Toc327581065" w:id="70"/>
+      <w:bookmarkStart w:name="_Toc327581615" w:id="71"/>
+      <w:bookmarkStart w:name="_Toc327583395" w:id="72"/>
+      <w:bookmarkStart w:name="_Toc339966134" w:id="73"/>
+      <w:bookmarkStart w:name="_Toc507670790" w:id="74"/>
       <w:r>
         <w:t>Kostenbudget</w:t>
       </w:r>
@@ -7575,17 +8625,17 @@
       </w:r>
     </w:p>
     <w:p>
-      <w:bookmarkStart w:id="75" w:name="_Toc327581073"/>
-      <w:bookmarkStart w:id="76" w:name="_Toc327581623"/>
-      <w:bookmarkStart w:id="77" w:name="_Toc327583403"/>
+      <w:bookmarkStart w:name="_Toc327581073" w:id="75"/>
+      <w:bookmarkStart w:name="_Toc327581623" w:id="76"/>
+      <w:bookmarkStart w:name="_Toc327583403" w:id="77"/>
     </w:p>
     <w:p>
       <w:pPr>
         <w:pStyle w:val="Heading2"/>
       </w:pPr>
-      <w:bookmarkStart w:id="78" w:name="_Toc339966141"/>
-      <w:bookmarkStart w:id="79" w:name="_Toc416948739"/>
-      <w:bookmarkStart w:id="80" w:name="_Toc507670791"/>
+      <w:bookmarkStart w:name="_Toc339966141" w:id="78"/>
+      <w:bookmarkStart w:name="_Toc416948739" w:id="79"/>
+      <w:bookmarkStart w:name="_Toc507670791" w:id="80"/>
       <w:r>
         <w:t>Risico’s en uitwijkactiviteiten</w:t>
       </w:r>
@@ -7693,12 +8743,12 @@
       <w:tblPr>
         <w:tblW w:w="9464" w:type="dxa"/>
         <w:tblBorders>
-          <w:top w:val="single" w:sz="4" w:space="0" w:color="DDD9C3" w:themeColor="background2" w:themeShade="E6"/>
-          <w:left w:val="single" w:sz="4" w:space="0" w:color="DDD9C3" w:themeColor="background2" w:themeShade="E6"/>
-          <w:bottom w:val="single" w:sz="4" w:space="0" w:color="DDD9C3" w:themeColor="background2" w:themeShade="E6"/>
-          <w:right w:val="single" w:sz="4" w:space="0" w:color="DDD9C3" w:themeColor="background2" w:themeShade="E6"/>
-          <w:insideH w:val="single" w:sz="4" w:space="0" w:color="DDD9C3" w:themeColor="background2" w:themeShade="E6"/>
-          <w:insideV w:val="single" w:sz="4" w:space="0" w:color="DDD9C3" w:themeColor="background2" w:themeShade="E6"/>
+          <w:top w:val="single" w:color="DDD9C3" w:themeColor="background2" w:themeShade="E6" w:sz="4" w:space="0"/>
+          <w:left w:val="single" w:color="DDD9C3" w:themeColor="background2" w:themeShade="E6" w:sz="4" w:space="0"/>
+          <w:bottom w:val="single" w:color="DDD9C3" w:themeColor="background2" w:themeShade="E6" w:sz="4" w:space="0"/>
+          <w:right w:val="single" w:color="DDD9C3" w:themeColor="background2" w:themeShade="E6" w:sz="4" w:space="0"/>
+          <w:insideH w:val="single" w:color="DDD9C3" w:themeColor="background2" w:themeShade="E6" w:sz="4" w:space="0"/>
+          <w:insideV w:val="single" w:color="DDD9C3" w:themeColor="background2" w:themeShade="E6" w:sz="4" w:space="0"/>
         </w:tblBorders>
         <w:tblLayout w:type="fixed"/>
         <w:tblLook w:val="0000" w:firstRow="0" w:lastRow="0" w:firstColumn="0" w:lastColumn="0" w:noHBand="0" w:noVBand="0"/>
@@ -7959,8 +9009,8 @@
       </w:pPr>
     </w:p>
     <w:sectPr>
-      <w:headerReference w:type="default" r:id="rId15"/>
-      <w:footerReference w:type="default" r:id="rId16"/>
+      <w:headerReference w:type="default" r:id="rId18"/>
+      <w:footerReference w:type="default" r:id="rId19"/>
       <w:pgSz w:w="11906" w:h="16838"/>
       <w:pgMar w:top="1948" w:right="1183" w:bottom="1702" w:left="1417" w:header="708" w:footer="708" w:gutter="0"/>
       <w:cols w:space="708"/>
@@ -7971,7 +9021,7 @@
 </file>
 
 <file path=word/endnotes.xml><?xml version="1.0" encoding="utf-8"?>
-<w:endnotes xmlns:wpc="http://schemas.microsoft.com/office/word/2010/wordprocessingCanvas" xmlns:cx="http://schemas.microsoft.com/office/drawing/2014/chartex" xmlns:cx1="http://schemas.microsoft.com/office/drawing/2015/9/8/chartex" xmlns:cx2="http://schemas.microsoft.com/office/drawing/2015/10/21/chartex" xmlns:cx3="http://schemas.microsoft.com/office/drawing/2016/5/9/chartex" xmlns:cx4="http://schemas.microsoft.com/office/drawing/2016/5/10/chartex" xmlns:cx5="http://schemas.microsoft.com/office/drawing/2016/5/11/chartex" xmlns:cx6="http://schemas.microsoft.com/office/drawing/2016/5/12/chartex" xmlns:cx7="http://schemas.microsoft.com/office/drawing/2016/5/13/chartex" xmlns:cx8="http://schemas.microsoft.com/office/drawing/2016/5/14/chartex" xmlns:mc="http://schemas.openxmlformats.org/markup-compatibility/2006" xmlns:aink="http://schemas.microsoft.com/office/drawing/2016/ink" xmlns:am3d="http://schemas.microsoft.com/office/drawing/2017/model3d" xmlns:o="urn:schemas-microsoft-com:office:office" xmlns:r="http://schemas.openxmlformats.org/officeDocument/2006/relationships" xmlns:m="http://schemas.openxmlformats.org/officeDocument/2006/math" xmlns:v="urn:schemas-microsoft-com:vml" xmlns:wp14="http://schemas.microsoft.com/office/word/2010/wordprocessingDrawing" xmlns:wp="http://schemas.openxmlformats.org/drawingml/2006/wordprocessingDrawing" xmlns:w10="urn:schemas-microsoft-com:office:word" xmlns:w="http://schemas.openxmlformats.org/wordprocessingml/2006/main" xmlns:w14="http://schemas.microsoft.com/office/word/2010/wordml" xmlns:w15="http://schemas.microsoft.com/office/word/2012/wordml" xmlns:w16cex="http://schemas.microsoft.com/office/word/2018/wordml/cex" xmlns:w16cid="http://schemas.microsoft.com/office/word/2016/wordml/cid" xmlns:w16="http://schemas.microsoft.com/office/word/2018/wordml" xmlns:w16sdtdh="http://schemas.microsoft.com/office/word/2020/wordml/sdtdatahash" xmlns:w16se="http://schemas.microsoft.com/office/word/2015/wordml/symex" xmlns:wpg="http://schemas.microsoft.com/office/word/2010/wordprocessingGroup" xmlns:wpi="http://schemas.microsoft.com/office/word/2010/wordprocessingInk" xmlns:wne="http://schemas.microsoft.com/office/word/2006/wordml" xmlns:wps="http://schemas.microsoft.com/office/word/2010/wordprocessingShape" mc:Ignorable="w14 w15 w16se w16cid w16 w16cex w16sdtdh wp14">
+<w:endnotes xmlns:wpc="http://schemas.microsoft.com/office/word/2010/wordprocessingCanvas" xmlns:cx="http://schemas.microsoft.com/office/drawing/2014/chartex" xmlns:cx1="http://schemas.microsoft.com/office/drawing/2015/9/8/chartex" xmlns:cx2="http://schemas.microsoft.com/office/drawing/2015/10/21/chartex" xmlns:cx3="http://schemas.microsoft.com/office/drawing/2016/5/9/chartex" xmlns:cx4="http://schemas.microsoft.com/office/drawing/2016/5/10/chartex" xmlns:cx5="http://schemas.microsoft.com/office/drawing/2016/5/11/chartex" xmlns:cx6="http://schemas.microsoft.com/office/drawing/2016/5/12/chartex" xmlns:cx7="http://schemas.microsoft.com/office/drawing/2016/5/13/chartex" xmlns:cx8="http://schemas.microsoft.com/office/drawing/2016/5/14/chartex" xmlns:mc="http://schemas.openxmlformats.org/markup-compatibility/2006" xmlns:aink="http://schemas.microsoft.com/office/drawing/2016/ink" xmlns:am3d="http://schemas.microsoft.com/office/drawing/2017/model3d" xmlns:o="urn:schemas-microsoft-com:office:office" xmlns:oel="http://schemas.microsoft.com/office/2019/extlst" xmlns:r="http://schemas.openxmlformats.org/officeDocument/2006/relationships" xmlns:m="http://schemas.openxmlformats.org/officeDocument/2006/math" xmlns:v="urn:schemas-microsoft-com:vml" xmlns:wp14="http://schemas.microsoft.com/office/word/2010/wordprocessingDrawing" xmlns:wp="http://schemas.openxmlformats.org/drawingml/2006/wordprocessingDrawing" xmlns:w10="urn:schemas-microsoft-com:office:word" xmlns:w="http://schemas.openxmlformats.org/wordprocessingml/2006/main" xmlns:w14="http://schemas.microsoft.com/office/word/2010/wordml" xmlns:w15="http://schemas.microsoft.com/office/word/2012/wordml" xmlns:w16cex="http://schemas.microsoft.com/office/word/2018/wordml/cex" xmlns:w16cid="http://schemas.microsoft.com/office/word/2016/wordml/cid" xmlns:w16="http://schemas.microsoft.com/office/word/2018/wordml" xmlns:w16sdtdh="http://schemas.microsoft.com/office/word/2020/wordml/sdtdatahash" xmlns:w16se="http://schemas.microsoft.com/office/word/2015/wordml/symex" xmlns:wpg="http://schemas.microsoft.com/office/word/2010/wordprocessingGroup" xmlns:wpi="http://schemas.microsoft.com/office/word/2010/wordprocessingInk" xmlns:wne="http://schemas.microsoft.com/office/word/2006/wordml" xmlns:wps="http://schemas.microsoft.com/office/word/2010/wordprocessingShape" mc:Ignorable="w14 w15 w16se w16cid w16 w16cex w16sdtdh wp14">
   <w:endnote w:type="separator" w:id="-1">
     <w:p>
       <w:r>
@@ -7993,7 +9043,7 @@
 </file>
 
 <file path=word/footer1.xml><?xml version="1.0" encoding="utf-8"?>
-<w:ftr xmlns:wpc="http://schemas.microsoft.com/office/word/2010/wordprocessingCanvas" xmlns:cx="http://schemas.microsoft.com/office/drawing/2014/chartex" xmlns:cx1="http://schemas.microsoft.com/office/drawing/2015/9/8/chartex" xmlns:cx2="http://schemas.microsoft.com/office/drawing/2015/10/21/chartex" xmlns:cx3="http://schemas.microsoft.com/office/drawing/2016/5/9/chartex" xmlns:cx4="http://schemas.microsoft.com/office/drawing/2016/5/10/chartex" xmlns:cx5="http://schemas.microsoft.com/office/drawing/2016/5/11/chartex" xmlns:cx6="http://schemas.microsoft.com/office/drawing/2016/5/12/chartex" xmlns:cx7="http://schemas.microsoft.com/office/drawing/2016/5/13/chartex" xmlns:cx8="http://schemas.microsoft.com/office/drawing/2016/5/14/chartex" xmlns:mc="http://schemas.openxmlformats.org/markup-compatibility/2006" xmlns:aink="http://schemas.microsoft.com/office/drawing/2016/ink" xmlns:am3d="http://schemas.microsoft.com/office/drawing/2017/model3d" xmlns:o="urn:schemas-microsoft-com:office:office" xmlns:r="http://schemas.openxmlformats.org/officeDocument/2006/relationships" xmlns:m="http://schemas.openxmlformats.org/officeDocument/2006/math" xmlns:v="urn:schemas-microsoft-com:vml" xmlns:wp14="http://schemas.microsoft.com/office/word/2010/wordprocessingDrawing" xmlns:wp="http://schemas.openxmlformats.org/drawingml/2006/wordprocessingDrawing" xmlns:w10="urn:schemas-microsoft-com:office:word" xmlns:w="http://schemas.openxmlformats.org/wordprocessingml/2006/main" xmlns:w14="http://schemas.microsoft.com/office/word/2010/wordml" xmlns:w15="http://schemas.microsoft.com/office/word/2012/wordml" xmlns:w16cex="http://schemas.microsoft.com/office/word/2018/wordml/cex" xmlns:w16cid="http://schemas.microsoft.com/office/word/2016/wordml/cid" xmlns:w16="http://schemas.microsoft.com/office/word/2018/wordml" xmlns:w16sdtdh="http://schemas.microsoft.com/office/word/2020/wordml/sdtdatahash" xmlns:w16se="http://schemas.microsoft.com/office/word/2015/wordml/symex" xmlns:wpg="http://schemas.microsoft.com/office/word/2010/wordprocessingGroup" xmlns:wpi="http://schemas.microsoft.com/office/word/2010/wordprocessingInk" xmlns:wne="http://schemas.microsoft.com/office/word/2006/wordml" xmlns:wps="http://schemas.microsoft.com/office/word/2010/wordprocessingShape" mc:Ignorable="w14 w15 w16se w16cid w16 w16cex w16sdtdh wp14">
+<w:ftr xmlns:wpc="http://schemas.microsoft.com/office/word/2010/wordprocessingCanvas" xmlns:cx="http://schemas.microsoft.com/office/drawing/2014/chartex" xmlns:cx1="http://schemas.microsoft.com/office/drawing/2015/9/8/chartex" xmlns:cx2="http://schemas.microsoft.com/office/drawing/2015/10/21/chartex" xmlns:cx3="http://schemas.microsoft.com/office/drawing/2016/5/9/chartex" xmlns:cx4="http://schemas.microsoft.com/office/drawing/2016/5/10/chartex" xmlns:cx5="http://schemas.microsoft.com/office/drawing/2016/5/11/chartex" xmlns:cx6="http://schemas.microsoft.com/office/drawing/2016/5/12/chartex" xmlns:cx7="http://schemas.microsoft.com/office/drawing/2016/5/13/chartex" xmlns:cx8="http://schemas.microsoft.com/office/drawing/2016/5/14/chartex" xmlns:mc="http://schemas.openxmlformats.org/markup-compatibility/2006" xmlns:aink="http://schemas.microsoft.com/office/drawing/2016/ink" xmlns:am3d="http://schemas.microsoft.com/office/drawing/2017/model3d" xmlns:o="urn:schemas-microsoft-com:office:office" xmlns:oel="http://schemas.microsoft.com/office/2019/extlst" xmlns:r="http://schemas.openxmlformats.org/officeDocument/2006/relationships" xmlns:m="http://schemas.openxmlformats.org/officeDocument/2006/math" xmlns:v="urn:schemas-microsoft-com:vml" xmlns:wp14="http://schemas.microsoft.com/office/word/2010/wordprocessingDrawing" xmlns:wp="http://schemas.openxmlformats.org/drawingml/2006/wordprocessingDrawing" xmlns:w10="urn:schemas-microsoft-com:office:word" xmlns:w="http://schemas.openxmlformats.org/wordprocessingml/2006/main" xmlns:w14="http://schemas.microsoft.com/office/word/2010/wordml" xmlns:w15="http://schemas.microsoft.com/office/word/2012/wordml" xmlns:w16cex="http://schemas.microsoft.com/office/word/2018/wordml/cex" xmlns:w16cid="http://schemas.microsoft.com/office/word/2016/wordml/cid" xmlns:w16="http://schemas.microsoft.com/office/word/2018/wordml" xmlns:w16sdtdh="http://schemas.microsoft.com/office/word/2020/wordml/sdtdatahash" xmlns:w16se="http://schemas.microsoft.com/office/word/2015/wordml/symex" xmlns:wpg="http://schemas.microsoft.com/office/word/2010/wordprocessingGroup" xmlns:wpi="http://schemas.microsoft.com/office/word/2010/wordprocessingInk" xmlns:wne="http://schemas.microsoft.com/office/word/2006/wordml" xmlns:wps="http://schemas.microsoft.com/office/word/2010/wordprocessingShape" mc:Ignorable="w14 w15 w16se w16cid w16 w16cex w16sdtdh wp14">
   <w:p>
     <w:pPr>
       <w:tabs>
@@ -8071,6 +9121,12 @@
         <w:sz w:val="16"/>
       </w:rPr>
       <w:tab/>
+    </w:r>
+    <w:r>
+      <w:rPr>
+        <w:color w:val="82838A"/>
+        <w:sz w:val="16"/>
+      </w:rPr>
       <w:t>Projectplan</w:t>
     </w:r>
     <w:r>
@@ -8079,6 +9135,12 @@
         <w:sz w:val="16"/>
       </w:rPr>
       <w:tab/>
+    </w:r>
+    <w:r>
+      <w:rPr>
+        <w:color w:val="82838A"/>
+        <w:sz w:val="16"/>
+      </w:rPr>
       <w:t xml:space="preserve">pagina </w:t>
     </w:r>
     <w:r>
@@ -8176,7 +9238,7 @@
 </file>
 
 <file path=word/footnotes.xml><?xml version="1.0" encoding="utf-8"?>
-<w:footnotes xmlns:wpc="http://schemas.microsoft.com/office/word/2010/wordprocessingCanvas" xmlns:cx="http://schemas.microsoft.com/office/drawing/2014/chartex" xmlns:cx1="http://schemas.microsoft.com/office/drawing/2015/9/8/chartex" xmlns:cx2="http://schemas.microsoft.com/office/drawing/2015/10/21/chartex" xmlns:cx3="http://schemas.microsoft.com/office/drawing/2016/5/9/chartex" xmlns:cx4="http://schemas.microsoft.com/office/drawing/2016/5/10/chartex" xmlns:cx5="http://schemas.microsoft.com/office/drawing/2016/5/11/chartex" xmlns:cx6="http://schemas.microsoft.com/office/drawing/2016/5/12/chartex" xmlns:cx7="http://schemas.microsoft.com/office/drawing/2016/5/13/chartex" xmlns:cx8="http://schemas.microsoft.com/office/drawing/2016/5/14/chartex" xmlns:mc="http://schemas.openxmlformats.org/markup-compatibility/2006" xmlns:aink="http://schemas.microsoft.com/office/drawing/2016/ink" xmlns:am3d="http://schemas.microsoft.com/office/drawing/2017/model3d" xmlns:o="urn:schemas-microsoft-com:office:office" xmlns:r="http://schemas.openxmlformats.org/officeDocument/2006/relationships" xmlns:m="http://schemas.openxmlformats.org/officeDocument/2006/math" xmlns:v="urn:schemas-microsoft-com:vml" xmlns:wp14="http://schemas.microsoft.com/office/word/2010/wordprocessingDrawing" xmlns:wp="http://schemas.openxmlformats.org/drawingml/2006/wordprocessingDrawing" xmlns:w10="urn:schemas-microsoft-com:office:word" xmlns:w="http://schemas.openxmlformats.org/wordprocessingml/2006/main" xmlns:w14="http://schemas.microsoft.com/office/word/2010/wordml" xmlns:w15="http://schemas.microsoft.com/office/word/2012/wordml" xmlns:w16cex="http://schemas.microsoft.com/office/word/2018/wordml/cex" xmlns:w16cid="http://schemas.microsoft.com/office/word/2016/wordml/cid" xmlns:w16="http://schemas.microsoft.com/office/word/2018/wordml" xmlns:w16sdtdh="http://schemas.microsoft.com/office/word/2020/wordml/sdtdatahash" xmlns:w16se="http://schemas.microsoft.com/office/word/2015/wordml/symex" xmlns:wpg="http://schemas.microsoft.com/office/word/2010/wordprocessingGroup" xmlns:wpi="http://schemas.microsoft.com/office/word/2010/wordprocessingInk" xmlns:wne="http://schemas.microsoft.com/office/word/2006/wordml" xmlns:wps="http://schemas.microsoft.com/office/word/2010/wordprocessingShape" mc:Ignorable="w14 w15 w16se w16cid w16 w16cex w16sdtdh wp14">
+<w:footnotes xmlns:wpc="http://schemas.microsoft.com/office/word/2010/wordprocessingCanvas" xmlns:cx="http://schemas.microsoft.com/office/drawing/2014/chartex" xmlns:cx1="http://schemas.microsoft.com/office/drawing/2015/9/8/chartex" xmlns:cx2="http://schemas.microsoft.com/office/drawing/2015/10/21/chartex" xmlns:cx3="http://schemas.microsoft.com/office/drawing/2016/5/9/chartex" xmlns:cx4="http://schemas.microsoft.com/office/drawing/2016/5/10/chartex" xmlns:cx5="http://schemas.microsoft.com/office/drawing/2016/5/11/chartex" xmlns:cx6="http://schemas.microsoft.com/office/drawing/2016/5/12/chartex" xmlns:cx7="http://schemas.microsoft.com/office/drawing/2016/5/13/chartex" xmlns:cx8="http://schemas.microsoft.com/office/drawing/2016/5/14/chartex" xmlns:mc="http://schemas.openxmlformats.org/markup-compatibility/2006" xmlns:aink="http://schemas.microsoft.com/office/drawing/2016/ink" xmlns:am3d="http://schemas.microsoft.com/office/drawing/2017/model3d" xmlns:o="urn:schemas-microsoft-com:office:office" xmlns:oel="http://schemas.microsoft.com/office/2019/extlst" xmlns:r="http://schemas.openxmlformats.org/officeDocument/2006/relationships" xmlns:m="http://schemas.openxmlformats.org/officeDocument/2006/math" xmlns:v="urn:schemas-microsoft-com:vml" xmlns:wp14="http://schemas.microsoft.com/office/word/2010/wordprocessingDrawing" xmlns:wp="http://schemas.openxmlformats.org/drawingml/2006/wordprocessingDrawing" xmlns:w10="urn:schemas-microsoft-com:office:word" xmlns:w="http://schemas.openxmlformats.org/wordprocessingml/2006/main" xmlns:w14="http://schemas.microsoft.com/office/word/2010/wordml" xmlns:w15="http://schemas.microsoft.com/office/word/2012/wordml" xmlns:w16cex="http://schemas.microsoft.com/office/word/2018/wordml/cex" xmlns:w16cid="http://schemas.microsoft.com/office/word/2016/wordml/cid" xmlns:w16="http://schemas.microsoft.com/office/word/2018/wordml" xmlns:w16sdtdh="http://schemas.microsoft.com/office/word/2020/wordml/sdtdatahash" xmlns:w16se="http://schemas.microsoft.com/office/word/2015/wordml/symex" xmlns:wpg="http://schemas.microsoft.com/office/word/2010/wordprocessingGroup" xmlns:wpi="http://schemas.microsoft.com/office/word/2010/wordprocessingInk" xmlns:wne="http://schemas.microsoft.com/office/word/2006/wordml" xmlns:wps="http://schemas.microsoft.com/office/word/2010/wordprocessingShape" mc:Ignorable="w14 w15 w16se w16cid w16 w16cex w16sdtdh wp14">
   <w:footnote w:type="separator" w:id="-1">
     <w:p>
       <w:r>
@@ -8198,7 +9260,7 @@
 </file>
 
 <file path=word/header1.xml><?xml version="1.0" encoding="utf-8"?>
-<w:hdr xmlns:wpc="http://schemas.microsoft.com/office/word/2010/wordprocessingCanvas" xmlns:cx="http://schemas.microsoft.com/office/drawing/2014/chartex" xmlns:cx1="http://schemas.microsoft.com/office/drawing/2015/9/8/chartex" xmlns:cx2="http://schemas.microsoft.com/office/drawing/2015/10/21/chartex" xmlns:cx3="http://schemas.microsoft.com/office/drawing/2016/5/9/chartex" xmlns:cx4="http://schemas.microsoft.com/office/drawing/2016/5/10/chartex" xmlns:cx5="http://schemas.microsoft.com/office/drawing/2016/5/11/chartex" xmlns:cx6="http://schemas.microsoft.com/office/drawing/2016/5/12/chartex" xmlns:cx7="http://schemas.microsoft.com/office/drawing/2016/5/13/chartex" xmlns:cx8="http://schemas.microsoft.com/office/drawing/2016/5/14/chartex" xmlns:mc="http://schemas.openxmlformats.org/markup-compatibility/2006" xmlns:aink="http://schemas.microsoft.com/office/drawing/2016/ink" xmlns:am3d="http://schemas.microsoft.com/office/drawing/2017/model3d" xmlns:o="urn:schemas-microsoft-com:office:office" xmlns:r="http://schemas.openxmlformats.org/officeDocument/2006/relationships" xmlns:m="http://schemas.openxmlformats.org/officeDocument/2006/math" xmlns:v="urn:schemas-microsoft-com:vml" xmlns:wp14="http://schemas.microsoft.com/office/word/2010/wordprocessingDrawing" xmlns:wp="http://schemas.openxmlformats.org/drawingml/2006/wordprocessingDrawing" xmlns:w10="urn:schemas-microsoft-com:office:word" xmlns:w="http://schemas.openxmlformats.org/wordprocessingml/2006/main" xmlns:w14="http://schemas.microsoft.com/office/word/2010/wordml" xmlns:w15="http://schemas.microsoft.com/office/word/2012/wordml" xmlns:w16cex="http://schemas.microsoft.com/office/word/2018/wordml/cex" xmlns:w16cid="http://schemas.microsoft.com/office/word/2016/wordml/cid" xmlns:w16="http://schemas.microsoft.com/office/word/2018/wordml" xmlns:w16sdtdh="http://schemas.microsoft.com/office/word/2020/wordml/sdtdatahash" xmlns:w16se="http://schemas.microsoft.com/office/word/2015/wordml/symex" xmlns:wpg="http://schemas.microsoft.com/office/word/2010/wordprocessingGroup" xmlns:wpi="http://schemas.microsoft.com/office/word/2010/wordprocessingInk" xmlns:wne="http://schemas.microsoft.com/office/word/2006/wordml" xmlns:wps="http://schemas.microsoft.com/office/word/2010/wordprocessingShape" mc:Ignorable="w14 w15 w16se w16cid w16 w16cex w16sdtdh wp14">
+<w:hdr xmlns:wpc="http://schemas.microsoft.com/office/word/2010/wordprocessingCanvas" xmlns:cx="http://schemas.microsoft.com/office/drawing/2014/chartex" xmlns:cx1="http://schemas.microsoft.com/office/drawing/2015/9/8/chartex" xmlns:cx2="http://schemas.microsoft.com/office/drawing/2015/10/21/chartex" xmlns:cx3="http://schemas.microsoft.com/office/drawing/2016/5/9/chartex" xmlns:cx4="http://schemas.microsoft.com/office/drawing/2016/5/10/chartex" xmlns:cx5="http://schemas.microsoft.com/office/drawing/2016/5/11/chartex" xmlns:cx6="http://schemas.microsoft.com/office/drawing/2016/5/12/chartex" xmlns:cx7="http://schemas.microsoft.com/office/drawing/2016/5/13/chartex" xmlns:cx8="http://schemas.microsoft.com/office/drawing/2016/5/14/chartex" xmlns:mc="http://schemas.openxmlformats.org/markup-compatibility/2006" xmlns:aink="http://schemas.microsoft.com/office/drawing/2016/ink" xmlns:am3d="http://schemas.microsoft.com/office/drawing/2017/model3d" xmlns:o="urn:schemas-microsoft-com:office:office" xmlns:oel="http://schemas.microsoft.com/office/2019/extlst" xmlns:r="http://schemas.openxmlformats.org/officeDocument/2006/relationships" xmlns:m="http://schemas.openxmlformats.org/officeDocument/2006/math" xmlns:v="urn:schemas-microsoft-com:vml" xmlns:wp14="http://schemas.microsoft.com/office/word/2010/wordprocessingDrawing" xmlns:wp="http://schemas.openxmlformats.org/drawingml/2006/wordprocessingDrawing" xmlns:w10="urn:schemas-microsoft-com:office:word" xmlns:w="http://schemas.openxmlformats.org/wordprocessingml/2006/main" xmlns:w14="http://schemas.microsoft.com/office/word/2010/wordml" xmlns:w15="http://schemas.microsoft.com/office/word/2012/wordml" xmlns:w16cex="http://schemas.microsoft.com/office/word/2018/wordml/cex" xmlns:w16cid="http://schemas.microsoft.com/office/word/2016/wordml/cid" xmlns:w16="http://schemas.microsoft.com/office/word/2018/wordml" xmlns:w16sdtdh="http://schemas.microsoft.com/office/word/2020/wordml/sdtdatahash" xmlns:w16se="http://schemas.microsoft.com/office/word/2015/wordml/symex" xmlns:wpg="http://schemas.microsoft.com/office/word/2010/wordprocessingGroup" xmlns:wpi="http://schemas.microsoft.com/office/word/2010/wordprocessingInk" xmlns:wne="http://schemas.microsoft.com/office/word/2006/wordml" xmlns:wps="http://schemas.microsoft.com/office/word/2010/wordprocessingShape" mc:Ignorable="w14 w15 w16se w16cid w16 w16cex w16sdtdh wp14">
   <w:tbl>
     <w:tblPr>
       <w:tblW w:w="0" w:type="auto"/>
@@ -8259,7 +9321,7 @@
 </file>
 
 <file path=word/numbering.xml><?xml version="1.0" encoding="utf-8"?>
-<w:numbering xmlns:wpc="http://schemas.microsoft.com/office/word/2010/wordprocessingCanvas" xmlns:cx="http://schemas.microsoft.com/office/drawing/2014/chartex" xmlns:cx1="http://schemas.microsoft.com/office/drawing/2015/9/8/chartex" xmlns:cx2="http://schemas.microsoft.com/office/drawing/2015/10/21/chartex" xmlns:cx3="http://schemas.microsoft.com/office/drawing/2016/5/9/chartex" xmlns:cx4="http://schemas.microsoft.com/office/drawing/2016/5/10/chartex" xmlns:cx5="http://schemas.microsoft.com/office/drawing/2016/5/11/chartex" xmlns:cx6="http://schemas.microsoft.com/office/drawing/2016/5/12/chartex" xmlns:cx7="http://schemas.microsoft.com/office/drawing/2016/5/13/chartex" xmlns:cx8="http://schemas.microsoft.com/office/drawing/2016/5/14/chartex" xmlns:mc="http://schemas.openxmlformats.org/markup-compatibility/2006" xmlns:aink="http://schemas.microsoft.com/office/drawing/2016/ink" xmlns:am3d="http://schemas.microsoft.com/office/drawing/2017/model3d" xmlns:o="urn:schemas-microsoft-com:office:office" xmlns:r="http://schemas.openxmlformats.org/officeDocument/2006/relationships" xmlns:m="http://schemas.openxmlformats.org/officeDocument/2006/math" xmlns:v="urn:schemas-microsoft-com:vml" xmlns:wp14="http://schemas.microsoft.com/office/word/2010/wordprocessingDrawing" xmlns:wp="http://schemas.openxmlformats.org/drawingml/2006/wordprocessingDrawing" xmlns:w10="urn:schemas-microsoft-com:office:word" xmlns:w="http://schemas.openxmlformats.org/wordprocessingml/2006/main" xmlns:w14="http://schemas.microsoft.com/office/word/2010/wordml" xmlns:w15="http://schemas.microsoft.com/office/word/2012/wordml" xmlns:w16cex="http://schemas.microsoft.com/office/word/2018/wordml/cex" xmlns:w16cid="http://schemas.microsoft.com/office/word/2016/wordml/cid" xmlns:w16="http://schemas.microsoft.com/office/word/2018/wordml" xmlns:w16sdtdh="http://schemas.microsoft.com/office/word/2020/wordml/sdtdatahash" xmlns:w16se="http://schemas.microsoft.com/office/word/2015/wordml/symex" xmlns:wpg="http://schemas.microsoft.com/office/word/2010/wordprocessingGroup" xmlns:wpi="http://schemas.microsoft.com/office/word/2010/wordprocessingInk" xmlns:wne="http://schemas.microsoft.com/office/word/2006/wordml" xmlns:wps="http://schemas.microsoft.com/office/word/2010/wordprocessingShape" mc:Ignorable="w14 w15 w16se w16cid w16 w16cex w16sdtdh wp14">
+<w:numbering xmlns:wpc="http://schemas.microsoft.com/office/word/2010/wordprocessingCanvas" xmlns:cx="http://schemas.microsoft.com/office/drawing/2014/chartex" xmlns:cx1="http://schemas.microsoft.com/office/drawing/2015/9/8/chartex" xmlns:cx2="http://schemas.microsoft.com/office/drawing/2015/10/21/chartex" xmlns:cx3="http://schemas.microsoft.com/office/drawing/2016/5/9/chartex" xmlns:cx4="http://schemas.microsoft.com/office/drawing/2016/5/10/chartex" xmlns:cx5="http://schemas.microsoft.com/office/drawing/2016/5/11/chartex" xmlns:cx6="http://schemas.microsoft.com/office/drawing/2016/5/12/chartex" xmlns:cx7="http://schemas.microsoft.com/office/drawing/2016/5/13/chartex" xmlns:cx8="http://schemas.microsoft.com/office/drawing/2016/5/14/chartex" xmlns:mc="http://schemas.openxmlformats.org/markup-compatibility/2006" xmlns:aink="http://schemas.microsoft.com/office/drawing/2016/ink" xmlns:am3d="http://schemas.microsoft.com/office/drawing/2017/model3d" xmlns:o="urn:schemas-microsoft-com:office:office" xmlns:oel="http://schemas.microsoft.com/office/2019/extlst" xmlns:r="http://schemas.openxmlformats.org/officeDocument/2006/relationships" xmlns:m="http://schemas.openxmlformats.org/officeDocument/2006/math" xmlns:v="urn:schemas-microsoft-com:vml" xmlns:wp14="http://schemas.microsoft.com/office/word/2010/wordprocessingDrawing" xmlns:wp="http://schemas.openxmlformats.org/drawingml/2006/wordprocessingDrawing" xmlns:w10="urn:schemas-microsoft-com:office:word" xmlns:w="http://schemas.openxmlformats.org/wordprocessingml/2006/main" xmlns:w14="http://schemas.microsoft.com/office/word/2010/wordml" xmlns:w15="http://schemas.microsoft.com/office/word/2012/wordml" xmlns:w16cex="http://schemas.microsoft.com/office/word/2018/wordml/cex" xmlns:w16cid="http://schemas.microsoft.com/office/word/2016/wordml/cid" xmlns:w16="http://schemas.microsoft.com/office/word/2018/wordml" xmlns:w16sdtdh="http://schemas.microsoft.com/office/word/2020/wordml/sdtdatahash" xmlns:w16se="http://schemas.microsoft.com/office/word/2015/wordml/symex" xmlns:wpg="http://schemas.microsoft.com/office/word/2010/wordprocessingGroup" xmlns:wpi="http://schemas.microsoft.com/office/word/2010/wordprocessingInk" xmlns:wne="http://schemas.microsoft.com/office/word/2006/wordml" xmlns:wps="http://schemas.microsoft.com/office/word/2010/wordprocessingShape" mc:Ignorable="w14 w15 w16se w16cid w16 w16cex w16sdtdh wp14">
   <w:abstractNum w:abstractNumId="0" w15:restartNumberingAfterBreak="0">
     <w:nsid w:val="FFFFFF88"/>
     <w:multiLevelType w:val="singleLevel"/>
@@ -8291,7 +9353,7 @@
         <w:ind w:left="1440" w:hanging="360"/>
       </w:pPr>
       <w:rPr>
-        <w:rFonts w:ascii="Wingdings" w:hAnsi="Wingdings" w:hint="default"/>
+        <w:rFonts w:hint="default" w:ascii="Wingdings" w:hAnsi="Wingdings"/>
         <w:color w:val="6E8296"/>
       </w:rPr>
     </w:lvl>
@@ -8304,7 +9366,7 @@
         <w:ind w:left="1440" w:hanging="360"/>
       </w:pPr>
       <w:rPr>
-        <w:rFonts w:ascii="Wingdings" w:hAnsi="Wingdings" w:hint="default"/>
+        <w:rFonts w:hint="default" w:ascii="Wingdings" w:hAnsi="Wingdings"/>
         <w:color w:val="6E8296"/>
       </w:rPr>
     </w:lvl>
@@ -8317,7 +9379,7 @@
         <w:ind w:left="2160" w:hanging="360"/>
       </w:pPr>
       <w:rPr>
-        <w:rFonts w:ascii="Wingdings" w:hAnsi="Wingdings" w:hint="default"/>
+        <w:rFonts w:hint="default" w:ascii="Wingdings" w:hAnsi="Wingdings"/>
       </w:rPr>
     </w:lvl>
     <w:lvl w:ilvl="3" w:tplc="04130001" w:tentative="1">
@@ -8329,7 +9391,7 @@
         <w:ind w:left="2880" w:hanging="360"/>
       </w:pPr>
       <w:rPr>
-        <w:rFonts w:ascii="Symbol" w:hAnsi="Symbol" w:hint="default"/>
+        <w:rFonts w:hint="default" w:ascii="Symbol" w:hAnsi="Symbol"/>
       </w:rPr>
     </w:lvl>
     <w:lvl w:ilvl="4" w:tplc="04130003" w:tentative="1">
@@ -8341,7 +9403,7 @@
         <w:ind w:left="3600" w:hanging="360"/>
       </w:pPr>
       <w:rPr>
-        <w:rFonts w:ascii="Courier New" w:hAnsi="Courier New" w:cs="Courier New" w:hint="default"/>
+        <w:rFonts w:hint="default" w:ascii="Courier New" w:hAnsi="Courier New" w:cs="Courier New"/>
       </w:rPr>
     </w:lvl>
     <w:lvl w:ilvl="5" w:tplc="04130005" w:tentative="1">
@@ -8353,7 +9415,7 @@
         <w:ind w:left="4320" w:hanging="360"/>
       </w:pPr>
       <w:rPr>
-        <w:rFonts w:ascii="Wingdings" w:hAnsi="Wingdings" w:hint="default"/>
+        <w:rFonts w:hint="default" w:ascii="Wingdings" w:hAnsi="Wingdings"/>
       </w:rPr>
     </w:lvl>
     <w:lvl w:ilvl="6" w:tplc="04130001" w:tentative="1">
@@ -8365,7 +9427,7 @@
         <w:ind w:left="5040" w:hanging="360"/>
       </w:pPr>
       <w:rPr>
-        <w:rFonts w:ascii="Symbol" w:hAnsi="Symbol" w:hint="default"/>
+        <w:rFonts w:hint="default" w:ascii="Symbol" w:hAnsi="Symbol"/>
       </w:rPr>
     </w:lvl>
     <w:lvl w:ilvl="7" w:tplc="04130003" w:tentative="1">
@@ -8377,7 +9439,7 @@
         <w:ind w:left="5760" w:hanging="360"/>
       </w:pPr>
       <w:rPr>
-        <w:rFonts w:ascii="Courier New" w:hAnsi="Courier New" w:cs="Courier New" w:hint="default"/>
+        <w:rFonts w:hint="default" w:ascii="Courier New" w:hAnsi="Courier New" w:cs="Courier New"/>
       </w:rPr>
     </w:lvl>
     <w:lvl w:ilvl="8" w:tplc="04130005" w:tentative="1">
@@ -8389,7 +9451,7 @@
         <w:ind w:left="6480" w:hanging="360"/>
       </w:pPr>
       <w:rPr>
-        <w:rFonts w:ascii="Wingdings" w:hAnsi="Wingdings" w:hint="default"/>
+        <w:rFonts w:hint="default" w:ascii="Wingdings" w:hAnsi="Wingdings"/>
       </w:rPr>
     </w:lvl>
   </w:abstractNum>
@@ -8521,7 +9583,7 @@
         <w:ind w:left="720" w:hanging="360"/>
       </w:pPr>
       <w:rPr>
-        <w:rFonts w:ascii="Wingdings" w:hAnsi="Wingdings" w:hint="default"/>
+        <w:rFonts w:hint="default" w:ascii="Wingdings" w:hAnsi="Wingdings"/>
       </w:rPr>
     </w:lvl>
     <w:lvl w:ilvl="1" w:tplc="04130003">
@@ -8533,7 +9595,7 @@
         <w:ind w:left="1440" w:hanging="360"/>
       </w:pPr>
       <w:rPr>
-        <w:rFonts w:ascii="Courier New" w:hAnsi="Courier New" w:cs="Courier New" w:hint="default"/>
+        <w:rFonts w:hint="default" w:ascii="Courier New" w:hAnsi="Courier New" w:cs="Courier New"/>
       </w:rPr>
     </w:lvl>
     <w:lvl w:ilvl="2" w:tplc="04130005">
@@ -8545,7 +9607,7 @@
         <w:ind w:left="2160" w:hanging="360"/>
       </w:pPr>
       <w:rPr>
-        <w:rFonts w:ascii="Wingdings" w:hAnsi="Wingdings" w:hint="default"/>
+        <w:rFonts w:hint="default" w:ascii="Wingdings" w:hAnsi="Wingdings"/>
       </w:rPr>
     </w:lvl>
     <w:lvl w:ilvl="3" w:tplc="04130001" w:tentative="1">
@@ -8557,7 +9619,7 @@
         <w:ind w:left="2880" w:hanging="360"/>
       </w:pPr>
       <w:rPr>
-        <w:rFonts w:ascii="Symbol" w:hAnsi="Symbol" w:hint="default"/>
+        <w:rFonts w:hint="default" w:ascii="Symbol" w:hAnsi="Symbol"/>
       </w:rPr>
     </w:lvl>
     <w:lvl w:ilvl="4" w:tplc="04130003" w:tentative="1">
@@ -8569,7 +9631,7 @@
         <w:ind w:left="3600" w:hanging="360"/>
       </w:pPr>
       <w:rPr>
-        <w:rFonts w:ascii="Courier New" w:hAnsi="Courier New" w:cs="Courier New" w:hint="default"/>
+        <w:rFonts w:hint="default" w:ascii="Courier New" w:hAnsi="Courier New" w:cs="Courier New"/>
       </w:rPr>
     </w:lvl>
     <w:lvl w:ilvl="5" w:tplc="04130005" w:tentative="1">
@@ -8581,7 +9643,7 @@
         <w:ind w:left="4320" w:hanging="360"/>
       </w:pPr>
       <w:rPr>
-        <w:rFonts w:ascii="Wingdings" w:hAnsi="Wingdings" w:hint="default"/>
+        <w:rFonts w:hint="default" w:ascii="Wingdings" w:hAnsi="Wingdings"/>
       </w:rPr>
     </w:lvl>
     <w:lvl w:ilvl="6" w:tplc="04130001" w:tentative="1">
@@ -8593,7 +9655,7 @@
         <w:ind w:left="5040" w:hanging="360"/>
       </w:pPr>
       <w:rPr>
-        <w:rFonts w:ascii="Symbol" w:hAnsi="Symbol" w:hint="default"/>
+        <w:rFonts w:hint="default" w:ascii="Symbol" w:hAnsi="Symbol"/>
       </w:rPr>
     </w:lvl>
     <w:lvl w:ilvl="7" w:tplc="04130003" w:tentative="1">
@@ -8605,7 +9667,7 @@
         <w:ind w:left="5760" w:hanging="360"/>
       </w:pPr>
       <w:rPr>
-        <w:rFonts w:ascii="Courier New" w:hAnsi="Courier New" w:cs="Courier New" w:hint="default"/>
+        <w:rFonts w:hint="default" w:ascii="Courier New" w:hAnsi="Courier New" w:cs="Courier New"/>
       </w:rPr>
     </w:lvl>
     <w:lvl w:ilvl="8" w:tplc="04130005" w:tentative="1">
@@ -8617,7 +9679,7 @@
         <w:ind w:left="6480" w:hanging="360"/>
       </w:pPr>
       <w:rPr>
-        <w:rFonts w:ascii="Wingdings" w:hAnsi="Wingdings" w:hint="default"/>
+        <w:rFonts w:hint="default" w:ascii="Wingdings" w:hAnsi="Wingdings"/>
       </w:rPr>
     </w:lvl>
   </w:abstractNum>
@@ -8634,7 +9696,7 @@
         <w:ind w:left="1440" w:hanging="360"/>
       </w:pPr>
       <w:rPr>
-        <w:rFonts w:ascii="Wingdings" w:hAnsi="Wingdings" w:hint="default"/>
+        <w:rFonts w:hint="default" w:ascii="Wingdings" w:hAnsi="Wingdings"/>
         <w:color w:val="6E8296"/>
       </w:rPr>
     </w:lvl>
@@ -8647,7 +9709,7 @@
         <w:ind w:left="1440" w:hanging="360"/>
       </w:pPr>
       <w:rPr>
-        <w:rFonts w:ascii="Courier New" w:hAnsi="Courier New" w:cs="Courier New" w:hint="default"/>
+        <w:rFonts w:hint="default" w:ascii="Courier New" w:hAnsi="Courier New" w:cs="Courier New"/>
       </w:rPr>
     </w:lvl>
     <w:lvl w:ilvl="2" w:tplc="08ECCB34">
@@ -8659,7 +9721,7 @@
         <w:ind w:left="2160" w:hanging="360"/>
       </w:pPr>
       <w:rPr>
-        <w:rFonts w:ascii="Wingdings" w:hAnsi="Wingdings" w:hint="default"/>
+        <w:rFonts w:hint="default" w:ascii="Wingdings" w:hAnsi="Wingdings"/>
         <w:color w:val="AFBAC5"/>
       </w:rPr>
     </w:lvl>
@@ -8672,7 +9734,7 @@
         <w:ind w:left="2880" w:hanging="360"/>
       </w:pPr>
       <w:rPr>
-        <w:rFonts w:ascii="Wingdings" w:hAnsi="Wingdings" w:hint="default"/>
+        <w:rFonts w:hint="default" w:ascii="Wingdings" w:hAnsi="Wingdings"/>
         <w:color w:val="D1D7DD"/>
       </w:rPr>
     </w:lvl>
@@ -8685,7 +9747,7 @@
         <w:ind w:left="3600" w:hanging="360"/>
       </w:pPr>
       <w:rPr>
-        <w:rFonts w:ascii="Courier New" w:hAnsi="Courier New" w:cs="Courier New" w:hint="default"/>
+        <w:rFonts w:hint="default" w:ascii="Courier New" w:hAnsi="Courier New" w:cs="Courier New"/>
       </w:rPr>
     </w:lvl>
     <w:lvl w:ilvl="5" w:tplc="04130005" w:tentative="1">
@@ -8697,7 +9759,7 @@
         <w:ind w:left="4320" w:hanging="360"/>
       </w:pPr>
       <w:rPr>
-        <w:rFonts w:ascii="Wingdings" w:hAnsi="Wingdings" w:hint="default"/>
+        <w:rFonts w:hint="default" w:ascii="Wingdings" w:hAnsi="Wingdings"/>
       </w:rPr>
     </w:lvl>
     <w:lvl w:ilvl="6" w:tplc="04130001" w:tentative="1">
@@ -8709,7 +9771,7 @@
         <w:ind w:left="5040" w:hanging="360"/>
       </w:pPr>
       <w:rPr>
-        <w:rFonts w:ascii="Symbol" w:hAnsi="Symbol" w:hint="default"/>
+        <w:rFonts w:hint="default" w:ascii="Symbol" w:hAnsi="Symbol"/>
       </w:rPr>
     </w:lvl>
     <w:lvl w:ilvl="7" w:tplc="04130003" w:tentative="1">
@@ -8721,7 +9783,7 @@
         <w:ind w:left="5760" w:hanging="360"/>
       </w:pPr>
       <w:rPr>
-        <w:rFonts w:ascii="Courier New" w:hAnsi="Courier New" w:cs="Courier New" w:hint="default"/>
+        <w:rFonts w:hint="default" w:ascii="Courier New" w:hAnsi="Courier New" w:cs="Courier New"/>
       </w:rPr>
     </w:lvl>
     <w:lvl w:ilvl="8" w:tplc="04130005" w:tentative="1">
@@ -8733,11 +9795,151 @@
         <w:ind w:left="6480" w:hanging="360"/>
       </w:pPr>
       <w:rPr>
-        <w:rFonts w:ascii="Wingdings" w:hAnsi="Wingdings" w:hint="default"/>
+        <w:rFonts w:hint="default" w:ascii="Wingdings" w:hAnsi="Wingdings"/>
       </w:rPr>
     </w:lvl>
   </w:abstractNum>
   <w:abstractNum w:abstractNumId="5" w15:restartNumberingAfterBreak="0">
+    <w:nsid w:val="2735510B"/>
+    <w:multiLevelType w:val="hybridMultilevel"/>
+    <w:tmpl w:val="A04E82BA"/>
+    <w:lvl w:ilvl="0" w:tplc="BB344CC4">
+      <w:start w:val="1"/>
+      <w:numFmt w:val="bullet"/>
+      <w:lvlText w:val="•"/>
+      <w:lvlJc w:val="left"/>
+      <w:pPr>
+        <w:tabs>
+          <w:tab w:val="num" w:pos="720"/>
+        </w:tabs>
+        <w:ind w:left="720" w:hanging="360"/>
+      </w:pPr>
+      <w:rPr>
+        <w:rFonts w:hint="default" w:ascii="Arial" w:hAnsi="Arial"/>
+      </w:rPr>
+    </w:lvl>
+    <w:lvl w:ilvl="1" w:tplc="785C0660" w:tentative="1">
+      <w:start w:val="1"/>
+      <w:numFmt w:val="bullet"/>
+      <w:lvlText w:val="•"/>
+      <w:lvlJc w:val="left"/>
+      <w:pPr>
+        <w:tabs>
+          <w:tab w:val="num" w:pos="1440"/>
+        </w:tabs>
+        <w:ind w:left="1440" w:hanging="360"/>
+      </w:pPr>
+      <w:rPr>
+        <w:rFonts w:hint="default" w:ascii="Arial" w:hAnsi="Arial"/>
+      </w:rPr>
+    </w:lvl>
+    <w:lvl w:ilvl="2" w:tplc="0F3A6AAA" w:tentative="1">
+      <w:start w:val="1"/>
+      <w:numFmt w:val="bullet"/>
+      <w:lvlText w:val="•"/>
+      <w:lvlJc w:val="left"/>
+      <w:pPr>
+        <w:tabs>
+          <w:tab w:val="num" w:pos="2160"/>
+        </w:tabs>
+        <w:ind w:left="2160" w:hanging="360"/>
+      </w:pPr>
+      <w:rPr>
+        <w:rFonts w:hint="default" w:ascii="Arial" w:hAnsi="Arial"/>
+      </w:rPr>
+    </w:lvl>
+    <w:lvl w:ilvl="3" w:tplc="6A689906" w:tentative="1">
+      <w:start w:val="1"/>
+      <w:numFmt w:val="bullet"/>
+      <w:lvlText w:val="•"/>
+      <w:lvlJc w:val="left"/>
+      <w:pPr>
+        <w:tabs>
+          <w:tab w:val="num" w:pos="2880"/>
+        </w:tabs>
+        <w:ind w:left="2880" w:hanging="360"/>
+      </w:pPr>
+      <w:rPr>
+        <w:rFonts w:hint="default" w:ascii="Arial" w:hAnsi="Arial"/>
+      </w:rPr>
+    </w:lvl>
+    <w:lvl w:ilvl="4" w:tplc="E5C0B2DE" w:tentative="1">
+      <w:start w:val="1"/>
+      <w:numFmt w:val="bullet"/>
+      <w:lvlText w:val="•"/>
+      <w:lvlJc w:val="left"/>
+      <w:pPr>
+        <w:tabs>
+          <w:tab w:val="num" w:pos="3600"/>
+        </w:tabs>
+        <w:ind w:left="3600" w:hanging="360"/>
+      </w:pPr>
+      <w:rPr>
+        <w:rFonts w:hint="default" w:ascii="Arial" w:hAnsi="Arial"/>
+      </w:rPr>
+    </w:lvl>
+    <w:lvl w:ilvl="5" w:tplc="A18017F4" w:tentative="1">
+      <w:start w:val="1"/>
+      <w:numFmt w:val="bullet"/>
+      <w:lvlText w:val="•"/>
+      <w:lvlJc w:val="left"/>
+      <w:pPr>
+        <w:tabs>
+          <w:tab w:val="num" w:pos="4320"/>
+        </w:tabs>
+        <w:ind w:left="4320" w:hanging="360"/>
+      </w:pPr>
+      <w:rPr>
+        <w:rFonts w:hint="default" w:ascii="Arial" w:hAnsi="Arial"/>
+      </w:rPr>
+    </w:lvl>
+    <w:lvl w:ilvl="6" w:tplc="30DA830C" w:tentative="1">
+      <w:start w:val="1"/>
+      <w:numFmt w:val="bullet"/>
+      <w:lvlText w:val="•"/>
+      <w:lvlJc w:val="left"/>
+      <w:pPr>
+        <w:tabs>
+          <w:tab w:val="num" w:pos="5040"/>
+        </w:tabs>
+        <w:ind w:left="5040" w:hanging="360"/>
+      </w:pPr>
+      <w:rPr>
+        <w:rFonts w:hint="default" w:ascii="Arial" w:hAnsi="Arial"/>
+      </w:rPr>
+    </w:lvl>
+    <w:lvl w:ilvl="7" w:tplc="CCC2C04C" w:tentative="1">
+      <w:start w:val="1"/>
+      <w:numFmt w:val="bullet"/>
+      <w:lvlText w:val="•"/>
+      <w:lvlJc w:val="left"/>
+      <w:pPr>
+        <w:tabs>
+          <w:tab w:val="num" w:pos="5760"/>
+        </w:tabs>
+        <w:ind w:left="5760" w:hanging="360"/>
+      </w:pPr>
+      <w:rPr>
+        <w:rFonts w:hint="default" w:ascii="Arial" w:hAnsi="Arial"/>
+      </w:rPr>
+    </w:lvl>
+    <w:lvl w:ilvl="8" w:tplc="D962154A" w:tentative="1">
+      <w:start w:val="1"/>
+      <w:numFmt w:val="bullet"/>
+      <w:lvlText w:val="•"/>
+      <w:lvlJc w:val="left"/>
+      <w:pPr>
+        <w:tabs>
+          <w:tab w:val="num" w:pos="6480"/>
+        </w:tabs>
+        <w:ind w:left="6480" w:hanging="360"/>
+      </w:pPr>
+      <w:rPr>
+        <w:rFonts w:hint="default" w:ascii="Arial" w:hAnsi="Arial"/>
+      </w:rPr>
+    </w:lvl>
+  </w:abstractNum>
+  <w:abstractNum w:abstractNumId="6" w15:restartNumberingAfterBreak="0">
     <w:nsid w:val="31960095"/>
     <w:multiLevelType w:val="hybridMultilevel"/>
     <w:tmpl w:val="4DD6685C"/>
@@ -8850,7 +10052,7 @@
       </w:pPr>
     </w:lvl>
   </w:abstractNum>
-  <w:abstractNum w:abstractNumId="6" w15:restartNumberingAfterBreak="0">
+  <w:abstractNum w:abstractNumId="7" w15:restartNumberingAfterBreak="0">
     <w:nsid w:val="34892AF0"/>
     <w:multiLevelType w:val="hybridMultilevel"/>
     <w:tmpl w:val="01CC5B10"/>
@@ -8963,7 +10165,7 @@
       </w:pPr>
     </w:lvl>
   </w:abstractNum>
-  <w:abstractNum w:abstractNumId="7" w15:restartNumberingAfterBreak="0">
+  <w:abstractNum w:abstractNumId="8" w15:restartNumberingAfterBreak="0">
     <w:nsid w:val="36273606"/>
     <w:multiLevelType w:val="multilevel"/>
     <w:tmpl w:val="12EE8876"/>
@@ -8980,7 +10182,7 @@
         <w:ind w:left="709" w:hanging="709"/>
       </w:pPr>
       <w:rPr>
-        <w:rFonts w:ascii="Arial" w:hAnsi="Arial" w:hint="default"/>
+        <w:rFonts w:hint="default" w:ascii="Arial" w:hAnsi="Arial"/>
         <w:b/>
         <w:i w:val="0"/>
         <w:sz w:val="32"/>
@@ -9152,7 +10354,7 @@
       </w:rPr>
     </w:lvl>
   </w:abstractNum>
-  <w:abstractNum w:abstractNumId="8" w15:restartNumberingAfterBreak="0">
+  <w:abstractNum w:abstractNumId="9" w15:restartNumberingAfterBreak="0">
     <w:nsid w:val="38472EA1"/>
     <w:multiLevelType w:val="hybridMultilevel"/>
     <w:tmpl w:val="624A4746"/>
@@ -9165,7 +10367,7 @@
         <w:ind w:left="720" w:hanging="360"/>
       </w:pPr>
       <w:rPr>
-        <w:rFonts w:ascii="Symbol" w:eastAsia="Times New Roman" w:hAnsi="Symbol" w:cs="Times New Roman" w:hint="default"/>
+        <w:rFonts w:hint="default" w:ascii="Symbol" w:hAnsi="Symbol" w:eastAsia="Times New Roman" w:cs="Times New Roman"/>
       </w:rPr>
     </w:lvl>
     <w:lvl w:ilvl="1" w:tplc="04130003" w:tentative="1">
@@ -9177,7 +10379,7 @@
         <w:ind w:left="1440" w:hanging="360"/>
       </w:pPr>
       <w:rPr>
-        <w:rFonts w:ascii="Courier New" w:hAnsi="Courier New" w:cs="Courier New" w:hint="default"/>
+        <w:rFonts w:hint="default" w:ascii="Courier New" w:hAnsi="Courier New" w:cs="Courier New"/>
       </w:rPr>
     </w:lvl>
     <w:lvl w:ilvl="2" w:tplc="04130005" w:tentative="1">
@@ -9189,7 +10391,7 @@
         <w:ind w:left="2160" w:hanging="360"/>
       </w:pPr>
       <w:rPr>
-        <w:rFonts w:ascii="Wingdings" w:hAnsi="Wingdings" w:hint="default"/>
+        <w:rFonts w:hint="default" w:ascii="Wingdings" w:hAnsi="Wingdings"/>
       </w:rPr>
     </w:lvl>
     <w:lvl w:ilvl="3" w:tplc="04130001" w:tentative="1">
@@ -9201,7 +10403,7 @@
         <w:ind w:left="2880" w:hanging="360"/>
       </w:pPr>
       <w:rPr>
-        <w:rFonts w:ascii="Symbol" w:hAnsi="Symbol" w:hint="default"/>
+        <w:rFonts w:hint="default" w:ascii="Symbol" w:hAnsi="Symbol"/>
       </w:rPr>
     </w:lvl>
     <w:lvl w:ilvl="4" w:tplc="04130003" w:tentative="1">
@@ -9213,7 +10415,7 @@
         <w:ind w:left="3600" w:hanging="360"/>
       </w:pPr>
       <w:rPr>
-        <w:rFonts w:ascii="Courier New" w:hAnsi="Courier New" w:cs="Courier New" w:hint="default"/>
+        <w:rFonts w:hint="default" w:ascii="Courier New" w:hAnsi="Courier New" w:cs="Courier New"/>
       </w:rPr>
     </w:lvl>
     <w:lvl w:ilvl="5" w:tplc="04130005" w:tentative="1">
@@ -9225,7 +10427,7 @@
         <w:ind w:left="4320" w:hanging="360"/>
       </w:pPr>
       <w:rPr>
-        <w:rFonts w:ascii="Wingdings" w:hAnsi="Wingdings" w:hint="default"/>
+        <w:rFonts w:hint="default" w:ascii="Wingdings" w:hAnsi="Wingdings"/>
       </w:rPr>
     </w:lvl>
     <w:lvl w:ilvl="6" w:tplc="04130001" w:tentative="1">
@@ -9237,7 +10439,7 @@
         <w:ind w:left="5040" w:hanging="360"/>
       </w:pPr>
       <w:rPr>
-        <w:rFonts w:ascii="Symbol" w:hAnsi="Symbol" w:hint="default"/>
+        <w:rFonts w:hint="default" w:ascii="Symbol" w:hAnsi="Symbol"/>
       </w:rPr>
     </w:lvl>
     <w:lvl w:ilvl="7" w:tplc="04130003" w:tentative="1">
@@ -9249,7 +10451,7 @@
         <w:ind w:left="5760" w:hanging="360"/>
       </w:pPr>
       <w:rPr>
-        <w:rFonts w:ascii="Courier New" w:hAnsi="Courier New" w:cs="Courier New" w:hint="default"/>
+        <w:rFonts w:hint="default" w:ascii="Courier New" w:hAnsi="Courier New" w:cs="Courier New"/>
       </w:rPr>
     </w:lvl>
     <w:lvl w:ilvl="8" w:tplc="04130005" w:tentative="1">
@@ -9261,11 +10463,11 @@
         <w:ind w:left="6480" w:hanging="360"/>
       </w:pPr>
       <w:rPr>
-        <w:rFonts w:ascii="Wingdings" w:hAnsi="Wingdings" w:hint="default"/>
+        <w:rFonts w:hint="default" w:ascii="Wingdings" w:hAnsi="Wingdings"/>
       </w:rPr>
     </w:lvl>
   </w:abstractNum>
-  <w:abstractNum w:abstractNumId="9" w15:restartNumberingAfterBreak="0">
+  <w:abstractNum w:abstractNumId="10" w15:restartNumberingAfterBreak="0">
     <w:nsid w:val="44C50263"/>
     <w:multiLevelType w:val="hybridMultilevel"/>
     <w:tmpl w:val="6F00E5C6"/>
@@ -9378,7 +10580,7 @@
       </w:pPr>
     </w:lvl>
   </w:abstractNum>
-  <w:abstractNum w:abstractNumId="10" w15:restartNumberingAfterBreak="0">
+  <w:abstractNum w:abstractNumId="11" w15:restartNumberingAfterBreak="0">
     <w:nsid w:val="4C703A0F"/>
     <w:multiLevelType w:val="hybridMultilevel"/>
     <w:tmpl w:val="7A800098"/>
@@ -9491,7 +10693,7 @@
       </w:pPr>
     </w:lvl>
   </w:abstractNum>
-  <w:abstractNum w:abstractNumId="11" w15:restartNumberingAfterBreak="0">
+  <w:abstractNum w:abstractNumId="12" w15:restartNumberingAfterBreak="0">
     <w:nsid w:val="4EE568CE"/>
     <w:multiLevelType w:val="hybridMultilevel"/>
     <w:tmpl w:val="C22E04DA"/>
@@ -9606,12 +10808,12 @@
       </w:pPr>
     </w:lvl>
   </w:abstractNum>
-  <w:abstractNum w:abstractNumId="12" w15:restartNumberingAfterBreak="0">
+  <w:abstractNum w:abstractNumId="13" w15:restartNumberingAfterBreak="0">
     <w:nsid w:val="583943B7"/>
     <w:multiLevelType w:val="hybridMultilevel"/>
     <w:tmpl w:val="961C5C98"/>
-    <w:lvl w:ilvl="0" w:tplc="F84E8004">
-      <w:start w:val="8"/>
+    <w:lvl w:ilvl="0" w:tplc="FFFFFFFF">
+      <w:start w:val="1"/>
       <w:numFmt w:val="bullet"/>
       <w:lvlText w:val="-"/>
       <w:lvlJc w:val="left"/>
@@ -9619,7 +10821,7 @@
         <w:ind w:left="720" w:hanging="360"/>
       </w:pPr>
       <w:rPr>
-        <w:rFonts w:ascii="Arial" w:eastAsia="Times New Roman" w:hAnsi="Arial" w:cs="Arial" w:hint="default"/>
+        <w:rFonts w:hint="default" w:ascii="Arial" w:hAnsi="Arial"/>
       </w:rPr>
     </w:lvl>
     <w:lvl w:ilvl="1" w:tplc="04130003">
@@ -9631,7 +10833,7 @@
         <w:ind w:left="1440" w:hanging="360"/>
       </w:pPr>
       <w:rPr>
-        <w:rFonts w:ascii="Courier New" w:hAnsi="Courier New" w:cs="Courier New" w:hint="default"/>
+        <w:rFonts w:hint="default" w:ascii="Courier New" w:hAnsi="Courier New" w:cs="Courier New"/>
       </w:rPr>
     </w:lvl>
     <w:lvl w:ilvl="2" w:tplc="04130005" w:tentative="1">
@@ -9643,7 +10845,7 @@
         <w:ind w:left="2160" w:hanging="360"/>
       </w:pPr>
       <w:rPr>
-        <w:rFonts w:ascii="Wingdings" w:hAnsi="Wingdings" w:hint="default"/>
+        <w:rFonts w:hint="default" w:ascii="Wingdings" w:hAnsi="Wingdings"/>
       </w:rPr>
     </w:lvl>
     <w:lvl w:ilvl="3" w:tplc="04130001" w:tentative="1">
@@ -9655,7 +10857,7 @@
         <w:ind w:left="2880" w:hanging="360"/>
       </w:pPr>
       <w:rPr>
-        <w:rFonts w:ascii="Symbol" w:hAnsi="Symbol" w:hint="default"/>
+        <w:rFonts w:hint="default" w:ascii="Symbol" w:hAnsi="Symbol"/>
       </w:rPr>
     </w:lvl>
     <w:lvl w:ilvl="4" w:tplc="04130003" w:tentative="1">
@@ -9667,7 +10869,7 @@
         <w:ind w:left="3600" w:hanging="360"/>
       </w:pPr>
       <w:rPr>
-        <w:rFonts w:ascii="Courier New" w:hAnsi="Courier New" w:cs="Courier New" w:hint="default"/>
+        <w:rFonts w:hint="default" w:ascii="Courier New" w:hAnsi="Courier New" w:cs="Courier New"/>
       </w:rPr>
     </w:lvl>
     <w:lvl w:ilvl="5" w:tplc="04130005" w:tentative="1">
@@ -9679,7 +10881,7 @@
         <w:ind w:left="4320" w:hanging="360"/>
       </w:pPr>
       <w:rPr>
-        <w:rFonts w:ascii="Wingdings" w:hAnsi="Wingdings" w:hint="default"/>
+        <w:rFonts w:hint="default" w:ascii="Wingdings" w:hAnsi="Wingdings"/>
       </w:rPr>
     </w:lvl>
     <w:lvl w:ilvl="6" w:tplc="04130001" w:tentative="1">
@@ -9691,7 +10893,7 @@
         <w:ind w:left="5040" w:hanging="360"/>
       </w:pPr>
       <w:rPr>
-        <w:rFonts w:ascii="Symbol" w:hAnsi="Symbol" w:hint="default"/>
+        <w:rFonts w:hint="default" w:ascii="Symbol" w:hAnsi="Symbol"/>
       </w:rPr>
     </w:lvl>
     <w:lvl w:ilvl="7" w:tplc="04130003" w:tentative="1">
@@ -9703,7 +10905,7 @@
         <w:ind w:left="5760" w:hanging="360"/>
       </w:pPr>
       <w:rPr>
-        <w:rFonts w:ascii="Courier New" w:hAnsi="Courier New" w:cs="Courier New" w:hint="default"/>
+        <w:rFonts w:hint="default" w:ascii="Courier New" w:hAnsi="Courier New" w:cs="Courier New"/>
       </w:rPr>
     </w:lvl>
     <w:lvl w:ilvl="8" w:tplc="04130005" w:tentative="1">
@@ -9715,11 +10917,11 @@
         <w:ind w:left="6480" w:hanging="360"/>
       </w:pPr>
       <w:rPr>
-        <w:rFonts w:ascii="Wingdings" w:hAnsi="Wingdings" w:hint="default"/>
+        <w:rFonts w:hint="default" w:ascii="Wingdings" w:hAnsi="Wingdings"/>
       </w:rPr>
     </w:lvl>
   </w:abstractNum>
-  <w:abstractNum w:abstractNumId="13" w15:restartNumberingAfterBreak="0">
+  <w:abstractNum w:abstractNumId="14" w15:restartNumberingAfterBreak="0">
     <w:nsid w:val="788975F3"/>
     <w:multiLevelType w:val="hybridMultilevel"/>
     <w:tmpl w:val="033676A2"/>
@@ -9832,7 +11034,7 @@
       </w:pPr>
     </w:lvl>
   </w:abstractNum>
-  <w:abstractNum w:abstractNumId="14" w15:restartNumberingAfterBreak="0">
+  <w:abstractNum w:abstractNumId="15" w15:restartNumberingAfterBreak="0">
     <w:nsid w:val="7F8A3529"/>
     <w:multiLevelType w:val="hybridMultilevel"/>
     <w:tmpl w:val="3B325574"/>
@@ -9921,47 +11123,47 @@
       </w:pPr>
     </w:lvl>
   </w:abstractNum>
-  <w:num w:numId="1">
+  <w:num w:numId="1" w16cid:durableId="348871987">
     <w:abstractNumId w:val="3"/>
   </w:num>
-  <w:num w:numId="2">
+  <w:num w:numId="2" w16cid:durableId="897285309">
     <w:abstractNumId w:val="1"/>
   </w:num>
-  <w:num w:numId="3">
+  <w:num w:numId="3" w16cid:durableId="568197560">
     <w:abstractNumId w:val="4"/>
   </w:num>
-  <w:num w:numId="4">
+  <w:num w:numId="4" w16cid:durableId="482506821">
+    <w:abstractNumId w:val="8"/>
+  </w:num>
+  <w:num w:numId="5" w16cid:durableId="895704832">
     <w:abstractNumId w:val="7"/>
   </w:num>
-  <w:num w:numId="5">
+  <w:num w:numId="6" w16cid:durableId="1140655596">
+    <w:abstractNumId w:val="14"/>
+  </w:num>
+  <w:num w:numId="7" w16cid:durableId="1388142768">
+    <w:abstractNumId w:val="11"/>
+  </w:num>
+  <w:num w:numId="8" w16cid:durableId="2114012327">
+    <w:abstractNumId w:val="2"/>
+  </w:num>
+  <w:num w:numId="9" w16cid:durableId="2024090334">
+    <w:abstractNumId w:val="0"/>
+  </w:num>
+  <w:num w:numId="10" w16cid:durableId="1340735827">
     <w:abstractNumId w:val="6"/>
   </w:num>
-  <w:num w:numId="6">
-    <w:abstractNumId w:val="13"/>
-  </w:num>
-  <w:num w:numId="7">
+  <w:num w:numId="11" w16cid:durableId="128862272">
     <w:abstractNumId w:val="10"/>
   </w:num>
-  <w:num w:numId="8">
-    <w:abstractNumId w:val="2"/>
+  <w:num w:numId="12" w16cid:durableId="1912810201">
+    <w:abstractNumId w:val="12"/>
   </w:num>
-  <w:num w:numId="9">
-    <w:abstractNumId w:val="0"/>
+  <w:num w:numId="13" w16cid:durableId="1869026925">
+    <w:abstractNumId w:val="15"/>
   </w:num>
-  <w:num w:numId="10">
-    <w:abstractNumId w:val="5"/>
-  </w:num>
-  <w:num w:numId="11">
-    <w:abstractNumId w:val="9"/>
-  </w:num>
-  <w:num w:numId="12">
-    <w:abstractNumId w:val="11"/>
-  </w:num>
-  <w:num w:numId="13">
-    <w:abstractNumId w:val="14"/>
-  </w:num>
-  <w:num w:numId="14">
-    <w:abstractNumId w:val="7"/>
+  <w:num w:numId="14" w16cid:durableId="275524798">
+    <w:abstractNumId w:val="8"/>
     <w:lvlOverride w:ilvl="0">
       <w:startOverride w:val="1"/>
     </w:lvlOverride>
@@ -9990,30 +11192,33 @@
       <w:startOverride w:val="1"/>
     </w:lvlOverride>
   </w:num>
-  <w:num w:numId="15">
-    <w:abstractNumId w:val="7"/>
+  <w:num w:numId="15" w16cid:durableId="801844306">
+    <w:abstractNumId w:val="8"/>
   </w:num>
-  <w:num w:numId="16">
-    <w:abstractNumId w:val="7"/>
+  <w:num w:numId="16" w16cid:durableId="1912619097">
+    <w:abstractNumId w:val="8"/>
   </w:num>
-  <w:num w:numId="17">
-    <w:abstractNumId w:val="7"/>
+  <w:num w:numId="17" w16cid:durableId="1566988591">
+    <w:abstractNumId w:val="8"/>
   </w:num>
-  <w:num w:numId="18">
-    <w:abstractNumId w:val="12"/>
+  <w:num w:numId="18" w16cid:durableId="635380853">
+    <w:abstractNumId w:val="13"/>
   </w:num>
-  <w:num w:numId="19">
-    <w:abstractNumId w:val="8"/>
+  <w:num w:numId="19" w16cid:durableId="1417090722">
+    <w:abstractNumId w:val="9"/>
+  </w:num>
+  <w:num w:numId="20" w16cid:durableId="1915239845">
+    <w:abstractNumId w:val="5"/>
   </w:num>
 </w:numbering>
 </file>
 
 <file path=word/styles.xml><?xml version="1.0" encoding="utf-8"?>
-<w:styles xmlns:mc="http://schemas.openxmlformats.org/markup-compatibility/2006" xmlns:r="http://schemas.openxmlformats.org/officeDocument/2006/relationships" xmlns:w="http://schemas.openxmlformats.org/wordprocessingml/2006/main" xmlns:w14="http://schemas.microsoft.com/office/word/2010/wordml" xmlns:w15="http://schemas.microsoft.com/office/word/2012/wordml" xmlns:w16cex="http://schemas.microsoft.com/office/word/2018/wordml/cex" xmlns:w16cid="http://schemas.microsoft.com/office/word/2016/wordml/cid" xmlns:w16="http://schemas.microsoft.com/office/word/2018/wordml" xmlns:w16sdtdh="http://schemas.microsoft.com/office/word/2020/wordml/sdtdatahash" xmlns:w16se="http://schemas.microsoft.com/office/word/2015/wordml/symex" mc:Ignorable="w14 w15 w16se w16cid w16 w16cex w16sdtdh">
+<w:styles xmlns:wp14="http://schemas.microsoft.com/office/word/2010/wordprocessingDrawing" xmlns:mc="http://schemas.openxmlformats.org/markup-compatibility/2006" xmlns:r="http://schemas.openxmlformats.org/officeDocument/2006/relationships" xmlns:w="http://schemas.openxmlformats.org/wordprocessingml/2006/main" xmlns:w14="http://schemas.microsoft.com/office/word/2010/wordml" xmlns:w15="http://schemas.microsoft.com/office/word/2012/wordml" xmlns:w16cex="http://schemas.microsoft.com/office/word/2018/wordml/cex" xmlns:w16cid="http://schemas.microsoft.com/office/word/2016/wordml/cid" xmlns:w16="http://schemas.microsoft.com/office/word/2018/wordml" xmlns:w16sdtdh="http://schemas.microsoft.com/office/word/2020/wordml/sdtdatahash" xmlns:w16se="http://schemas.microsoft.com/office/word/2015/wordml/symex" mc:Ignorable="w14 w15 w16se w16cid w16 w16cex w16sdtdh wp14">
   <w:docDefaults>
     <w:rPrDefault>
       <w:rPr>
-        <w:rFonts w:asciiTheme="minorHAnsi" w:eastAsiaTheme="minorHAnsi" w:hAnsiTheme="minorHAnsi" w:cstheme="minorBidi"/>
+        <w:rFonts w:asciiTheme="minorHAnsi" w:hAnsiTheme="minorHAnsi" w:eastAsiaTheme="minorHAnsi" w:cstheme="minorBidi"/>
         <w:sz w:val="22"/>
         <w:szCs w:val="22"/>
         <w:lang w:val="nl-NL" w:eastAsia="en-US" w:bidi="ar-SA"/>
@@ -10028,14 +11233,14 @@
   <w:latentStyles w:defLockedState="0" w:defUIPriority="99" w:defSemiHidden="0" w:defUnhideWhenUsed="0" w:defQFormat="0" w:count="376">
     <w:lsdException w:name="Normal" w:uiPriority="0" w:qFormat="1"/>
     <w:lsdException w:name="heading 1" w:uiPriority="0" w:qFormat="1"/>
-    <w:lsdException w:name="heading 2" w:semiHidden="1" w:uiPriority="0" w:unhideWhenUsed="1" w:qFormat="1"/>
-    <w:lsdException w:name="heading 3" w:semiHidden="1" w:uiPriority="0" w:unhideWhenUsed="1" w:qFormat="1"/>
-    <w:lsdException w:name="heading 4" w:semiHidden="1" w:uiPriority="9" w:unhideWhenUsed="1" w:qFormat="1"/>
-    <w:lsdException w:name="heading 5" w:semiHidden="1" w:uiPriority="9" w:unhideWhenUsed="1" w:qFormat="1"/>
-    <w:lsdException w:name="heading 6" w:semiHidden="1" w:uiPriority="9" w:unhideWhenUsed="1" w:qFormat="1"/>
-    <w:lsdException w:name="heading 7" w:semiHidden="1" w:uiPriority="9" w:unhideWhenUsed="1" w:qFormat="1"/>
-    <w:lsdException w:name="heading 8" w:semiHidden="1" w:uiPriority="9" w:unhideWhenUsed="1" w:qFormat="1"/>
-    <w:lsdException w:name="heading 9" w:semiHidden="1" w:uiPriority="9" w:unhideWhenUsed="1" w:qFormat="1"/>
+    <w:lsdException w:name="heading 2" w:uiPriority="0" w:semiHidden="1" w:unhideWhenUsed="1" w:qFormat="1"/>
+    <w:lsdException w:name="heading 3" w:uiPriority="0" w:semiHidden="1" w:unhideWhenUsed="1" w:qFormat="1"/>
+    <w:lsdException w:name="heading 4" w:uiPriority="9" w:semiHidden="1" w:unhideWhenUsed="1" w:qFormat="1"/>
+    <w:lsdException w:name="heading 5" w:uiPriority="9" w:semiHidden="1" w:unhideWhenUsed="1" w:qFormat="1"/>
+    <w:lsdException w:name="heading 6" w:uiPriority="9" w:semiHidden="1" w:unhideWhenUsed="1" w:qFormat="1"/>
+    <w:lsdException w:name="heading 7" w:uiPriority="9" w:semiHidden="1" w:unhideWhenUsed="1" w:qFormat="1"/>
+    <w:lsdException w:name="heading 8" w:uiPriority="9" w:semiHidden="1" w:unhideWhenUsed="1" w:qFormat="1"/>
+    <w:lsdException w:name="heading 9" w:uiPriority="9" w:semiHidden="1" w:unhideWhenUsed="1" w:qFormat="1"/>
     <w:lsdException w:name="index 1" w:semiHidden="1" w:unhideWhenUsed="1"/>
     <w:lsdException w:name="index 2" w:semiHidden="1" w:unhideWhenUsed="1"/>
     <w:lsdException w:name="index 3" w:semiHidden="1" w:unhideWhenUsed="1"/>
@@ -10045,22 +11250,22 @@
     <w:lsdException w:name="index 7" w:semiHidden="1" w:unhideWhenUsed="1"/>
     <w:lsdException w:name="index 8" w:semiHidden="1" w:unhideWhenUsed="1"/>
     <w:lsdException w:name="index 9" w:semiHidden="1" w:unhideWhenUsed="1"/>
-    <w:lsdException w:name="toc 1" w:semiHidden="1" w:uiPriority="39" w:unhideWhenUsed="1"/>
-    <w:lsdException w:name="toc 2" w:semiHidden="1" w:uiPriority="39" w:unhideWhenUsed="1"/>
-    <w:lsdException w:name="toc 3" w:semiHidden="1" w:uiPriority="39" w:unhideWhenUsed="1"/>
-    <w:lsdException w:name="toc 4" w:semiHidden="1" w:uiPriority="39" w:unhideWhenUsed="1"/>
-    <w:lsdException w:name="toc 5" w:semiHidden="1" w:uiPriority="39" w:unhideWhenUsed="1"/>
-    <w:lsdException w:name="toc 6" w:semiHidden="1" w:uiPriority="39" w:unhideWhenUsed="1"/>
-    <w:lsdException w:name="toc 7" w:semiHidden="1" w:uiPriority="39" w:unhideWhenUsed="1"/>
-    <w:lsdException w:name="toc 8" w:semiHidden="1" w:uiPriority="39" w:unhideWhenUsed="1"/>
-    <w:lsdException w:name="toc 9" w:semiHidden="1" w:uiPriority="39" w:unhideWhenUsed="1"/>
+    <w:lsdException w:name="toc 1" w:uiPriority="39" w:semiHidden="1" w:unhideWhenUsed="1"/>
+    <w:lsdException w:name="toc 2" w:uiPriority="39" w:semiHidden="1" w:unhideWhenUsed="1"/>
+    <w:lsdException w:name="toc 3" w:uiPriority="39" w:semiHidden="1" w:unhideWhenUsed="1"/>
+    <w:lsdException w:name="toc 4" w:uiPriority="39" w:semiHidden="1" w:unhideWhenUsed="1"/>
+    <w:lsdException w:name="toc 5" w:uiPriority="39" w:semiHidden="1" w:unhideWhenUsed="1"/>
+    <w:lsdException w:name="toc 6" w:uiPriority="39" w:semiHidden="1" w:unhideWhenUsed="1"/>
+    <w:lsdException w:name="toc 7" w:uiPriority="39" w:semiHidden="1" w:unhideWhenUsed="1"/>
+    <w:lsdException w:name="toc 8" w:uiPriority="39" w:semiHidden="1" w:unhideWhenUsed="1"/>
+    <w:lsdException w:name="toc 9" w:uiPriority="39" w:semiHidden="1" w:unhideWhenUsed="1"/>
     <w:lsdException w:name="Normal Indent" w:semiHidden="1" w:unhideWhenUsed="1"/>
     <w:lsdException w:name="footnote text" w:semiHidden="1" w:unhideWhenUsed="1"/>
     <w:lsdException w:name="annotation text" w:semiHidden="1" w:unhideWhenUsed="1"/>
     <w:lsdException w:name="header" w:semiHidden="1" w:unhideWhenUsed="1"/>
     <w:lsdException w:name="footer" w:semiHidden="1" w:unhideWhenUsed="1"/>
     <w:lsdException w:name="index heading" w:semiHidden="1" w:unhideWhenUsed="1"/>
-    <w:lsdException w:name="caption" w:semiHidden="1" w:uiPriority="35" w:unhideWhenUsed="1" w:qFormat="1"/>
+    <w:lsdException w:name="caption" w:uiPriority="35" w:semiHidden="1" w:unhideWhenUsed="1" w:qFormat="1"/>
     <w:lsdException w:name="table of figures" w:semiHidden="1" w:unhideWhenUsed="1"/>
     <w:lsdException w:name="envelope address" w:semiHidden="1" w:unhideWhenUsed="1"/>
     <w:lsdException w:name="envelope return" w:semiHidden="1" w:unhideWhenUsed="1"/>
@@ -10075,7 +11280,7 @@
     <w:lsdException w:name="toa heading" w:semiHidden="1" w:unhideWhenUsed="1"/>
     <w:lsdException w:name="List" w:semiHidden="1" w:unhideWhenUsed="1"/>
     <w:lsdException w:name="List Bullet" w:semiHidden="1" w:unhideWhenUsed="1"/>
-    <w:lsdException w:name="List Number" w:semiHidden="1" w:uiPriority="0" w:unhideWhenUsed="1"/>
+    <w:lsdException w:name="List Number" w:uiPriority="0" w:semiHidden="1" w:unhideWhenUsed="1"/>
     <w:lsdException w:name="List 2" w:semiHidden="1" w:unhideWhenUsed="1"/>
     <w:lsdException w:name="List 3" w:semiHidden="1" w:unhideWhenUsed="1"/>
     <w:lsdException w:name="List 4" w:semiHidden="1" w:unhideWhenUsed="1"/>
@@ -10091,8 +11296,8 @@
     <w:lsdException w:name="Title" w:uiPriority="10" w:qFormat="1"/>
     <w:lsdException w:name="Closing" w:semiHidden="1" w:unhideWhenUsed="1"/>
     <w:lsdException w:name="Signature" w:semiHidden="1" w:unhideWhenUsed="1"/>
-    <w:lsdException w:name="Default Paragraph Font" w:semiHidden="1" w:uiPriority="1" w:unhideWhenUsed="1"/>
-    <w:lsdException w:name="Body Text" w:semiHidden="1" w:uiPriority="0" w:unhideWhenUsed="1"/>
+    <w:lsdException w:name="Default Paragraph Font" w:uiPriority="1" w:semiHidden="1" w:unhideWhenUsed="1"/>
+    <w:lsdException w:name="Body Text" w:uiPriority="0" w:semiHidden="1" w:unhideWhenUsed="1"/>
     <w:lsdException w:name="Body Text Indent" w:semiHidden="1" w:unhideWhenUsed="1"/>
     <w:lsdException w:name="List Continue" w:semiHidden="1" w:unhideWhenUsed="1"/>
     <w:lsdException w:name="List Continue 2" w:semiHidden="1" w:unhideWhenUsed="1"/>
@@ -10131,6 +11336,7 @@
     <w:lsdException w:name="HTML Sample" w:semiHidden="1" w:unhideWhenUsed="1"/>
     <w:lsdException w:name="HTML Typewriter" w:semiHidden="1" w:unhideWhenUsed="1"/>
     <w:lsdException w:name="HTML Variable" w:semiHidden="1" w:unhideWhenUsed="1"/>
+    <w:lsdException w:name="Normal Table" w:semiHidden="1" w:unhideWhenUsed="1"/>
     <w:lsdException w:name="annotation subject" w:semiHidden="1" w:unhideWhenUsed="1"/>
     <w:lsdException w:name="No List" w:semiHidden="1" w:unhideWhenUsed="1"/>
     <w:lsdException w:name="Outline List 1" w:semiHidden="1" w:unhideWhenUsed="1"/>
@@ -10173,8 +11379,11 @@
     <w:lsdException w:name="Table Contemporary" w:semiHidden="1" w:unhideWhenUsed="1"/>
     <w:lsdException w:name="Table Elegant" w:semiHidden="1" w:unhideWhenUsed="1"/>
     <w:lsdException w:name="Table Professional" w:semiHidden="1" w:unhideWhenUsed="1"/>
+    <w:lsdException w:name="Table Subtle 1" w:semiHidden="1" w:unhideWhenUsed="1"/>
     <w:lsdException w:name="Table Subtle 2" w:semiHidden="1" w:unhideWhenUsed="1"/>
     <w:lsdException w:name="Table Web 1" w:semiHidden="1" w:unhideWhenUsed="1"/>
+    <w:lsdException w:name="Table Web 2" w:semiHidden="1" w:unhideWhenUsed="1"/>
+    <w:lsdException w:name="Table Web 3" w:semiHidden="1" w:unhideWhenUsed="1"/>
     <w:lsdException w:name="Balloon Text" w:semiHidden="1" w:unhideWhenUsed="1"/>
     <w:lsdException w:name="Table Grid" w:uiPriority="59"/>
     <w:lsdException w:name="Table Theme" w:semiHidden="1" w:unhideWhenUsed="1"/>
@@ -10287,8 +11496,8 @@
     <w:lsdException w:name="Subtle Reference" w:uiPriority="31" w:qFormat="1"/>
     <w:lsdException w:name="Intense Reference" w:uiPriority="32" w:qFormat="1"/>
     <w:lsdException w:name="Book Title" w:uiPriority="33" w:qFormat="1"/>
-    <w:lsdException w:name="Bibliography" w:semiHidden="1" w:uiPriority="37" w:unhideWhenUsed="1"/>
-    <w:lsdException w:name="TOC Heading" w:semiHidden="1" w:uiPriority="39" w:unhideWhenUsed="1" w:qFormat="1"/>
+    <w:lsdException w:name="Bibliography" w:uiPriority="37" w:semiHidden="1" w:unhideWhenUsed="1"/>
+    <w:lsdException w:name="TOC Heading" w:uiPriority="39" w:semiHidden="1" w:unhideWhenUsed="1" w:qFormat="1"/>
     <w:lsdException w:name="Plain Table 1" w:uiPriority="41"/>
     <w:lsdException w:name="Plain Table 2" w:uiPriority="42"/>
     <w:lsdException w:name="Plain Table 3" w:uiPriority="43"/>
@@ -10399,15 +11608,15 @@
     <w:lsdException w:name="Unresolved Mention" w:semiHidden="1" w:unhideWhenUsed="1"/>
     <w:lsdException w:name="Smart Link" w:semiHidden="1" w:unhideWhenUsed="1"/>
   </w:latentStyles>
-  <w:style w:type="paragraph" w:default="1" w:styleId="Normal">
+  <w:style w:type="paragraph" w:styleId="Normal" w:default="1">
     <w:name w:val="Normal"/>
     <w:qFormat/>
-    <w:rsid w:val="00B01BF3"/>
+    <w:rsid w:val="005A2736"/>
     <w:pPr>
       <w:spacing w:after="0" w:line="240" w:lineRule="auto"/>
     </w:pPr>
     <w:rPr>
-      <w:rFonts w:ascii="Arial" w:eastAsia="Times New Roman" w:hAnsi="Arial" w:cs="Times New Roman"/>
+      <w:rFonts w:ascii="Arial" w:hAnsi="Arial" w:eastAsia="Times New Roman" w:cs="Times New Roman"/>
       <w:sz w:val="20"/>
       <w:szCs w:val="20"/>
     </w:rPr>
@@ -10513,13 +11722,12 @@
       <w:iCs/>
     </w:rPr>
   </w:style>
-  <w:style w:type="character" w:default="1" w:styleId="DefaultParagraphFont">
+  <w:style w:type="character" w:styleId="DefaultParagraphFont" w:default="1">
     <w:name w:val="Default Paragraph Font"/>
     <w:uiPriority w:val="1"/>
-    <w:semiHidden/>
     <w:unhideWhenUsed/>
   </w:style>
-  <w:style w:type="table" w:default="1" w:styleId="TableNormal">
+  <w:style w:type="table" w:styleId="TableNormal" w:default="1">
     <w:name w:val="Normal Table"/>
     <w:uiPriority w:val="99"/>
     <w:semiHidden/>
@@ -10534,57 +11742,57 @@
       </w:tblCellMar>
     </w:tblPr>
   </w:style>
-  <w:style w:type="numbering" w:default="1" w:styleId="NoList">
+  <w:style w:type="numbering" w:styleId="NoList" w:default="1">
     <w:name w:val="No List"/>
     <w:uiPriority w:val="99"/>
     <w:semiHidden/>
     <w:unhideWhenUsed/>
   </w:style>
-  <w:style w:type="character" w:customStyle="1" w:styleId="Heading1Char">
+  <w:style w:type="character" w:styleId="Heading1Char" w:customStyle="1">
     <w:name w:val="Heading 1 Char"/>
     <w:basedOn w:val="DefaultParagraphFont"/>
     <w:link w:val="Heading1"/>
     <w:rsid w:val="0012034B"/>
     <w:rPr>
-      <w:rFonts w:ascii="Arial" w:eastAsiaTheme="majorEastAsia" w:hAnsi="Arial" w:cstheme="majorBidi"/>
+      <w:rFonts w:ascii="Arial" w:hAnsi="Arial" w:eastAsiaTheme="majorEastAsia" w:cstheme="majorBidi"/>
       <w:b/>
       <w:bCs/>
       <w:sz w:val="32"/>
       <w:szCs w:val="28"/>
     </w:rPr>
   </w:style>
-  <w:style w:type="character" w:customStyle="1" w:styleId="Heading2Char">
+  <w:style w:type="character" w:styleId="Heading2Char" w:customStyle="1">
     <w:name w:val="Heading 2 Char"/>
     <w:basedOn w:val="DefaultParagraphFont"/>
     <w:link w:val="Heading2"/>
     <w:rsid w:val="00B01BF3"/>
     <w:rPr>
-      <w:rFonts w:ascii="Arial" w:eastAsiaTheme="majorEastAsia" w:hAnsi="Arial" w:cstheme="majorBidi"/>
+      <w:rFonts w:ascii="Arial" w:hAnsi="Arial" w:eastAsiaTheme="majorEastAsia" w:cstheme="majorBidi"/>
       <w:b/>
       <w:bCs/>
       <w:sz w:val="24"/>
       <w:szCs w:val="26"/>
     </w:rPr>
   </w:style>
-  <w:style w:type="character" w:customStyle="1" w:styleId="Heading3Char">
+  <w:style w:type="character" w:styleId="Heading3Char" w:customStyle="1">
     <w:name w:val="Heading 3 Char"/>
     <w:basedOn w:val="DefaultParagraphFont"/>
     <w:link w:val="Heading3"/>
     <w:rsid w:val="00883804"/>
     <w:rPr>
-      <w:rFonts w:ascii="Arial" w:eastAsiaTheme="majorEastAsia" w:hAnsi="Arial" w:cstheme="majorBidi"/>
+      <w:rFonts w:ascii="Arial" w:hAnsi="Arial" w:eastAsiaTheme="majorEastAsia" w:cstheme="majorBidi"/>
       <w:bCs/>
       <w:szCs w:val="20"/>
     </w:rPr>
   </w:style>
-  <w:style w:type="character" w:customStyle="1" w:styleId="Heading4Char">
+  <w:style w:type="character" w:styleId="Heading4Char" w:customStyle="1">
     <w:name w:val="Heading 4 Char"/>
     <w:basedOn w:val="DefaultParagraphFont"/>
     <w:link w:val="Heading4"/>
     <w:uiPriority w:val="9"/>
     <w:rsid w:val="00B01BF3"/>
     <w:rPr>
-      <w:rFonts w:ascii="Arial" w:eastAsiaTheme="majorEastAsia" w:hAnsi="Arial" w:cstheme="majorBidi"/>
+      <w:rFonts w:ascii="Arial" w:hAnsi="Arial" w:eastAsiaTheme="majorEastAsia" w:cstheme="majorBidi"/>
       <w:b/>
       <w:bCs/>
       <w:iCs/>
@@ -10606,14 +11814,14 @@
       </w:tabs>
     </w:pPr>
   </w:style>
-  <w:style w:type="character" w:customStyle="1" w:styleId="HeaderChar">
+  <w:style w:type="character" w:styleId="HeaderChar" w:customStyle="1">
     <w:name w:val="Header Char"/>
     <w:basedOn w:val="DefaultParagraphFont"/>
     <w:link w:val="Header"/>
     <w:uiPriority w:val="99"/>
     <w:rsid w:val="00B01BF3"/>
     <w:rPr>
-      <w:rFonts w:ascii="Arial" w:eastAsia="Times New Roman" w:hAnsi="Arial" w:cs="Times New Roman"/>
+      <w:rFonts w:ascii="Arial" w:hAnsi="Arial" w:eastAsia="Times New Roman" w:cs="Times New Roman"/>
       <w:sz w:val="20"/>
       <w:szCs w:val="20"/>
     </w:rPr>
@@ -10628,16 +11836,16 @@
     </w:pPr>
     <w:tblPr>
       <w:tblBorders>
-        <w:top w:val="single" w:sz="4" w:space="0" w:color="auto"/>
-        <w:left w:val="single" w:sz="4" w:space="0" w:color="auto"/>
-        <w:bottom w:val="single" w:sz="4" w:space="0" w:color="auto"/>
-        <w:right w:val="single" w:sz="4" w:space="0" w:color="auto"/>
-        <w:insideH w:val="single" w:sz="4" w:space="0" w:color="auto"/>
-        <w:insideV w:val="single" w:sz="4" w:space="0" w:color="auto"/>
+        <w:top w:val="single" w:color="auto" w:sz="4" w:space="0"/>
+        <w:left w:val="single" w:color="auto" w:sz="4" w:space="0"/>
+        <w:bottom w:val="single" w:color="auto" w:sz="4" w:space="0"/>
+        <w:right w:val="single" w:color="auto" w:sz="4" w:space="0"/>
+        <w:insideH w:val="single" w:color="auto" w:sz="4" w:space="0"/>
+        <w:insideV w:val="single" w:color="auto" w:sz="4" w:space="0"/>
       </w:tblBorders>
     </w:tblPr>
   </w:style>
-  <w:style w:type="paragraph" w:customStyle="1" w:styleId="Tabelbody">
+  <w:style w:type="paragraph" w:styleId="Tabelbody" w:customStyle="1">
     <w:name w:val="Tabel body"/>
     <w:basedOn w:val="Normal"/>
     <w:locked/>
@@ -10649,7 +11857,7 @@
       <w:sz w:val="18"/>
     </w:rPr>
   </w:style>
-  <w:style w:type="paragraph" w:customStyle="1" w:styleId="tabelheader">
+  <w:style w:type="paragraph" w:styleId="tabelheader" w:customStyle="1">
     <w:name w:val="tabel header"/>
     <w:basedOn w:val="Normal"/>
     <w:locked/>
@@ -10685,7 +11893,7 @@
       <w:spacing w:before="100" w:beforeAutospacing="1" w:after="100" w:afterAutospacing="1"/>
     </w:pPr>
     <w:rPr>
-      <w:rFonts w:ascii="Times New Roman" w:eastAsiaTheme="minorEastAsia" w:hAnsi="Times New Roman"/>
+      <w:rFonts w:ascii="Times New Roman" w:hAnsi="Times New Roman" w:eastAsiaTheme="minorEastAsia"/>
       <w:sz w:val="24"/>
       <w:szCs w:val="24"/>
       <w:lang w:eastAsia="nl-NL"/>
@@ -10732,7 +11940,7 @@
       <w:ind w:left="0" w:firstLine="0"/>
     </w:pPr>
   </w:style>
-  <w:style w:type="paragraph" w:customStyle="1" w:styleId="Opmaakprofiel11ptCursief">
+  <w:style w:type="paragraph" w:styleId="Opmaakprofiel11ptCursief" w:customStyle="1">
     <w:name w:val="Opmaakprofiel 11 pt Cursief"/>
     <w:basedOn w:val="Normal"/>
     <w:rsid w:val="00B01BF3"/>
@@ -10759,14 +11967,14 @@
       </w:tabs>
     </w:pPr>
   </w:style>
-  <w:style w:type="character" w:customStyle="1" w:styleId="FooterChar">
+  <w:style w:type="character" w:styleId="FooterChar" w:customStyle="1">
     <w:name w:val="Footer Char"/>
     <w:basedOn w:val="DefaultParagraphFont"/>
     <w:link w:val="Footer"/>
     <w:uiPriority w:val="99"/>
     <w:rsid w:val="0094479F"/>
     <w:rPr>
-      <w:rFonts w:ascii="Arial" w:eastAsia="Times New Roman" w:hAnsi="Arial" w:cs="Times New Roman"/>
+      <w:rFonts w:ascii="Arial" w:hAnsi="Arial" w:eastAsia="Times New Roman" w:cs="Times New Roman"/>
       <w:sz w:val="20"/>
       <w:szCs w:val="20"/>
     </w:rPr>
@@ -10781,13 +11989,13 @@
       <w:spacing w:before="120" w:after="160" w:line="256" w:lineRule="auto"/>
     </w:pPr>
     <w:rPr>
-      <w:rFonts w:asciiTheme="minorHAnsi" w:eastAsiaTheme="minorHAnsi" w:hAnsiTheme="minorHAnsi" w:cstheme="minorBidi"/>
+      <w:rFonts w:asciiTheme="minorHAnsi" w:hAnsiTheme="minorHAnsi" w:eastAsiaTheme="minorHAnsi" w:cstheme="minorBidi"/>
       <w:sz w:val="22"/>
       <w:szCs w:val="22"/>
       <w:lang w:val="en-GB"/>
     </w:rPr>
   </w:style>
-  <w:style w:type="character" w:customStyle="1" w:styleId="BodyTextChar">
+  <w:style w:type="character" w:styleId="BodyTextChar" w:customStyle="1">
     <w:name w:val="Body Text Char"/>
     <w:basedOn w:val="DefaultParagraphFont"/>
     <w:link w:val="BodyText"/>
@@ -10810,7 +12018,7 @@
       <w:szCs w:val="18"/>
     </w:rPr>
   </w:style>
-  <w:style w:type="character" w:customStyle="1" w:styleId="BalloonTextChar">
+  <w:style w:type="character" w:styleId="BalloonTextChar" w:customStyle="1">
     <w:name w:val="Balloon Text Char"/>
     <w:basedOn w:val="DefaultParagraphFont"/>
     <w:link w:val="BalloonText"/>
@@ -10818,7 +12026,7 @@
     <w:semiHidden/>
     <w:rsid w:val="00883804"/>
     <w:rPr>
-      <w:rFonts w:ascii="Segoe UI" w:eastAsia="Times New Roman" w:hAnsi="Segoe UI" w:cs="Segoe UI"/>
+      <w:rFonts w:ascii="Segoe UI" w:hAnsi="Segoe UI" w:eastAsia="Times New Roman" w:cs="Segoe UI"/>
       <w:sz w:val="18"/>
       <w:szCs w:val="18"/>
     </w:rPr>
@@ -10854,14 +12062,14 @@
       <w:spacing w:after="0" w:line="240" w:lineRule="auto"/>
     </w:pPr>
     <w:rPr>
-      <w:rFonts w:ascii="Tahoma" w:eastAsia="Times New Roman" w:hAnsi="Tahoma" w:cs="Times New Roman"/>
+      <w:rFonts w:ascii="Tahoma" w:hAnsi="Tahoma" w:eastAsia="Times New Roman" w:cs="Times New Roman"/>
       <w:i/>
       <w:sz w:val="20"/>
       <w:szCs w:val="20"/>
       <w:lang w:eastAsia="nl-NL"/>
     </w:rPr>
   </w:style>
-  <w:style w:type="character" w:customStyle="1" w:styleId="CommentTextChar">
+  <w:style w:type="character" w:styleId="CommentTextChar" w:customStyle="1">
     <w:name w:val="Comment Text Char"/>
     <w:basedOn w:val="DefaultParagraphFont"/>
     <w:link w:val="CommentText"/>
@@ -10869,7 +12077,7 @@
     <w:semiHidden/>
     <w:rsid w:val="00301CEE"/>
     <w:rPr>
-      <w:rFonts w:ascii="Tahoma" w:eastAsia="Times New Roman" w:hAnsi="Tahoma" w:cs="Times New Roman"/>
+      <w:rFonts w:ascii="Tahoma" w:hAnsi="Tahoma" w:eastAsia="Times New Roman" w:cs="Times New Roman"/>
       <w:i/>
       <w:sz w:val="20"/>
       <w:szCs w:val="20"/>
@@ -11211,6 +12419,25 @@
 </file>
 
 <file path=customXml/item1.xml><?xml version="1.0" encoding="utf-8"?>
+<p:properties xmlns:p="http://schemas.microsoft.com/office/2006/metadata/properties" xmlns:xsi="http://www.w3.org/2001/XMLSchema-instance" xmlns:pc="http://schemas.microsoft.com/office/infopath/2007/PartnerControls">
+  <documentManagement/>
+</p:properties>
+</file>
+
+<file path=customXml/item2.xml><?xml version="1.0" encoding="utf-8"?>
+<?mso-contentType ?>
+<FormTemplates xmlns="http://schemas.microsoft.com/sharepoint/v3/contenttype/forms">
+  <Display>DocumentLibraryForm</Display>
+  <Edit>DocumentLibraryForm</Edit>
+  <New>DocumentLibraryForm</New>
+</FormTemplates>
+</file>
+
+<file path=customXml/item3.xml><?xml version="1.0" encoding="utf-8"?>
+<b:Sources xmlns:b="http://schemas.openxmlformats.org/officeDocument/2006/bibliography" xmlns="http://schemas.openxmlformats.org/officeDocument/2006/bibliography" SelectedStyle="\APASixthEditionOfficeOnline.xsl" StyleName="APA" Version="6"/>
+</file>
+
+<file path=customXml/item4.xml><?xml version="1.0" encoding="utf-8"?>
 <ct:contentTypeSchema xmlns:ct="http://schemas.microsoft.com/office/2006/metadata/contentType" xmlns:ma="http://schemas.microsoft.com/office/2006/metadata/properties/metaAttributes" ct:_="" ma:_="" ma:contentTypeName="Document" ma:contentTypeID="0x0101004A6938A6D16A9F41A168DCB1E561FC37" ma:contentTypeVersion="0" ma:contentTypeDescription="Create a new document." ma:contentTypeScope="" ma:versionID="a301393c779a92aaeb722f4b266d6b84">
   <xsd:schema xmlns:xsd="http://www.w3.org/2001/XMLSchema" xmlns:xs="http://www.w3.org/2001/XMLSchema" xmlns:p="http://schemas.microsoft.com/office/2006/metadata/properties" targetNamespace="http://schemas.microsoft.com/office/2006/metadata/properties" ma:root="true" ma:fieldsID="067e30616eeadeb776f014c5fbcfd813">
     <xsd:element name="properties">
@@ -11324,36 +12551,10 @@
 </ct:contentTypeSchema>
 </file>
 
-<file path=customXml/item2.xml><?xml version="1.0" encoding="utf-8"?>
-<?mso-contentType ?>
-<FormTemplates xmlns="http://schemas.microsoft.com/sharepoint/v3/contenttype/forms">
-  <Display>DocumentLibraryForm</Display>
-  <Edit>DocumentLibraryForm</Edit>
-  <New>DocumentLibraryForm</New>
-</FormTemplates>
-</file>
-
-<file path=customXml/item3.xml><?xml version="1.0" encoding="utf-8"?>
-<p:properties xmlns:p="http://schemas.microsoft.com/office/2006/metadata/properties" xmlns:xsi="http://www.w3.org/2001/XMLSchema-instance" xmlns:pc="http://schemas.microsoft.com/office/infopath/2007/PartnerControls">
-  <documentManagement/>
-</p:properties>
-</file>
-
-<file path=customXml/item4.xml><?xml version="1.0" encoding="utf-8"?>
-<b:Sources xmlns:b="http://schemas.openxmlformats.org/officeDocument/2006/bibliography" xmlns="http://schemas.openxmlformats.org/officeDocument/2006/bibliography" SelectedStyle="\APASixthEditionOfficeOnline.xsl" StyleName="APA" Version="6"/>
-</file>
-
 <file path=customXml/itemProps1.xml><?xml version="1.0" encoding="utf-8"?>
-<ds:datastoreItem xmlns:ds="http://schemas.openxmlformats.org/officeDocument/2006/customXml" ds:itemID="{86DBC089-5E29-4724-B379-E271019C0815}">
+<ds:datastoreItem xmlns:ds="http://schemas.openxmlformats.org/officeDocument/2006/customXml" ds:itemID="{AC94A26D-82EB-45B7-AEA3-129FBDD1FCEB}">
   <ds:schemaRefs>
-    <ds:schemaRef ds:uri="http://schemas.microsoft.com/office/2006/metadata/contentType"/>
-    <ds:schemaRef ds:uri="http://schemas.microsoft.com/office/2006/metadata/properties/metaAttributes"/>
-    <ds:schemaRef ds:uri="http://www.w3.org/2001/XMLSchema"/>
     <ds:schemaRef ds:uri="http://schemas.microsoft.com/office/2006/metadata/properties"/>
-    <ds:schemaRef ds:uri="http://schemas.openxmlformats.org/package/2006/metadata/core-properties"/>
-    <ds:schemaRef ds:uri="http://purl.org/dc/elements/1.1/"/>
-    <ds:schemaRef ds:uri="http://purl.org/dc/terms/"/>
-    <ds:schemaRef ds:uri="http://schemas.microsoft.com/internal/obd"/>
     <ds:schemaRef ds:uri="http://schemas.microsoft.com/office/infopath/2007/PartnerControls"/>
   </ds:schemaRefs>
 </ds:datastoreItem>
@@ -11368,24 +12569,25 @@
 </file>
 
 <file path=customXml/itemProps3.xml><?xml version="1.0" encoding="utf-8"?>
-<ds:datastoreItem xmlns:ds="http://schemas.openxmlformats.org/officeDocument/2006/customXml" ds:itemID="{AC94A26D-82EB-45B7-AEA3-129FBDD1FCEB}">
+<ds:datastoreItem xmlns:ds="http://schemas.openxmlformats.org/officeDocument/2006/customXml" ds:itemID="{5BC8FC5D-1640-4B2C-BF1A-B5DD245774C1}">
   <ds:schemaRefs>
-    <ds:schemaRef ds:uri="http://purl.org/dc/terms/"/>
-    <ds:schemaRef ds:uri="http://schemas.openxmlformats.org/package/2006/metadata/core-properties"/>
-    <ds:schemaRef ds:uri="http://schemas.microsoft.com/office/2006/documentManagement/types"/>
-    <ds:schemaRef ds:uri="http://schemas.microsoft.com/office/infopath/2007/PartnerControls"/>
-    <ds:schemaRef ds:uri="http://purl.org/dc/elements/1.1/"/>
-    <ds:schemaRef ds:uri="http://schemas.microsoft.com/office/2006/metadata/properties"/>
-    <ds:schemaRef ds:uri="http://www.w3.org/XML/1998/namespace"/>
-    <ds:schemaRef ds:uri="http://purl.org/dc/dcmitype/"/>
+    <ds:schemaRef ds:uri="http://schemas.openxmlformats.org/officeDocument/2006/bibliography"/>
   </ds:schemaRefs>
 </ds:datastoreItem>
 </file>
 
 <file path=customXml/itemProps4.xml><?xml version="1.0" encoding="utf-8"?>
-<ds:datastoreItem xmlns:ds="http://schemas.openxmlformats.org/officeDocument/2006/customXml" ds:itemID="{5BC8FC5D-1640-4B2C-BF1A-B5DD245774C1}">
+<ds:datastoreItem xmlns:ds="http://schemas.openxmlformats.org/officeDocument/2006/customXml" ds:itemID="{86DBC089-5E29-4724-B379-E271019C0815}">
   <ds:schemaRefs>
-    <ds:schemaRef ds:uri="http://schemas.openxmlformats.org/officeDocument/2006/bibliography"/>
+    <ds:schemaRef ds:uri="http://schemas.microsoft.com/office/2006/metadata/contentType"/>
+    <ds:schemaRef ds:uri="http://schemas.microsoft.com/office/2006/metadata/properties/metaAttributes"/>
+    <ds:schemaRef ds:uri="http://www.w3.org/2001/XMLSchema"/>
+    <ds:schemaRef ds:uri="http://schemas.microsoft.com/office/2006/metadata/properties"/>
+    <ds:schemaRef ds:uri="http://schemas.openxmlformats.org/package/2006/metadata/core-properties"/>
+    <ds:schemaRef ds:uri="http://purl.org/dc/elements/1.1/"/>
+    <ds:schemaRef ds:uri="http://purl.org/dc/terms/"/>
+    <ds:schemaRef ds:uri="http://schemas.microsoft.com/internal/obd"/>
+    <ds:schemaRef ds:uri="http://schemas.microsoft.com/office/infopath/2007/PartnerControls"/>
   </ds:schemaRefs>
 </ds:datastoreItem>
 </file>
</xml_diff>